<commit_message>
report as of: 18/03/2020
</commit_message>
<xml_diff>
--- a/Harry's_files/report work/Master Project.docx
+++ b/Harry's_files/report work/Master Project.docx
@@ -147,7 +147,13 @@
       </w:r>
       <w:r>
         <w:br/>
-        <w:t>Key words: neural network, HBM, M67</w:t>
+        <w:t xml:space="preserve">Key words: neural network, HBM, </w:t>
+      </w:r>
+      <w:r>
+        <w:t xml:space="preserve">Bayesian, </w:t>
+      </w:r>
+      <w:r>
+        <w:t>M67</w:t>
       </w:r>
     </w:p>
     <w:p/>
@@ -205,174 +211,362 @@
         <w:t xml:space="preserve"> in a relatively small region of a galaxy where there was a particular chemical composition. The result of this being that open cluster members can be treated as having the same age and [Fe/H] (hereafter metallicity). This feature is hugely beneficial for property determinations over single star measurements as by measuring open cluster members the mean age and metallicity of these effectively converges to the true values</w:t>
       </w:r>
       <w:r>
+        <w:t xml:space="preserve"> (see \cite{Hippel_2005} and \cite{salaris_2004} for more details)</w:t>
+      </w:r>
+      <w:r>
+        <w:t xml:space="preserve">. </w:t>
+      </w:r>
+      <w:r>
+        <w:t>The most common method of doing this is by isochrone fitting</w:t>
+      </w:r>
+      <w:r>
+        <w:t>,</w:t>
+      </w:r>
+      <w:r>
         <w:t xml:space="preserve"> </w:t>
       </w:r>
       <w:r>
-        <w:t>(see \cite{Hippel_2005}</w:t>
-      </w:r>
-      <w:r>
-        <w:t xml:space="preserve"> and \cite{</w:t>
-      </w:r>
-      <w:r>
-        <w:t>salaris_2004</w:t>
+        <w:t>w</w:t>
+      </w:r>
+      <w:r>
+        <w:t>here</w:t>
+      </w:r>
+      <w:r>
+        <w:t xml:space="preserve"> an isochrone</w:t>
+      </w:r>
+      <w:r>
+        <w:t xml:space="preserve"> is a plot on a </w:t>
+      </w:r>
+      <w:proofErr w:type="spellStart"/>
+      <w:r>
+        <w:t>Herzsprung</w:t>
+      </w:r>
+      <w:proofErr w:type="spellEnd"/>
+      <w:r>
+        <w:t xml:space="preserve">-Russell </w:t>
+      </w:r>
+      <w:r>
+        <w:t xml:space="preserve">which describes stars of the same age, and typically also keeps the chemical composition constant. </w:t>
+      </w:r>
+      <w:r>
+        <w:t>I</w:t>
+      </w:r>
+      <w:r>
+        <w:t xml:space="preserve">sochrone fitting </w:t>
+      </w:r>
+      <w:r>
+        <w:t xml:space="preserve">requires </w:t>
+      </w:r>
+      <w:r>
+        <w:t>sampling ages and metallicities and convert</w:t>
+      </w:r>
+      <w:r>
+        <w:t>ing</w:t>
+      </w:r>
+      <w:r>
+        <w:t xml:space="preserve"> those fundamentals</w:t>
+      </w:r>
+      <w:r>
+        <w:t xml:space="preserve"> parameters</w:t>
+      </w:r>
+      <w:r>
+        <w:t xml:space="preserve"> to observables</w:t>
+      </w:r>
+      <w:r>
+        <w:t xml:space="preserve"> (effective temperature, luminosity etc.)</w:t>
+      </w:r>
+      <w:r>
+        <w:t xml:space="preserve"> such that they can be compared to the observed data</w:t>
+      </w:r>
+      <w:r>
+        <w:t xml:space="preserve"> </w:t>
+      </w:r>
+      <w:r>
+        <w:t>for the open cluster.</w:t>
+      </w:r>
+      <w:r>
+        <w:t xml:space="preserve"> </w:t>
+      </w:r>
+      <w:r>
+        <w:t>D</w:t>
+      </w:r>
+      <w:r>
+        <w:t xml:space="preserve">epending on the method the isochrones are evaluated to determine how </w:t>
+      </w:r>
+      <w:r>
+        <w:t>well</w:t>
+      </w:r>
+      <w:r>
+        <w:t xml:space="preserve"> each isochrone</w:t>
+      </w:r>
+      <w:r>
+        <w:t xml:space="preserve"> fits and the best isochrone’s age and metallicity are taken to be true for the cluster.</w:t>
+      </w:r>
+      <w:r>
+        <w:t xml:space="preserve"> </w:t>
+      </w:r>
+      <w:r>
+        <w:t>H</w:t>
+      </w:r>
+      <w:r>
+        <w:t>owever</w:t>
+      </w:r>
+      <w:r>
+        <w:t>,</w:t>
+      </w:r>
+      <w:r>
+        <w:t xml:space="preserve"> </w:t>
+      </w:r>
+      <w:r>
+        <w:t xml:space="preserve">certain choices for the method of sampling and parameter conversion tool, can cause the fitting process to be incredibly time consuming. </w:t>
+      </w:r>
+      <w:r>
+        <w:t>There are a variety of sampling methods from fitting by-eye \</w:t>
+      </w:r>
+      <w:proofErr w:type="spellStart"/>
+      <w:r>
+        <w:t>citep</w:t>
+      </w:r>
+      <w:proofErr w:type="spellEnd"/>
+      <w:r>
+        <w:t>{</w:t>
+      </w:r>
+      <w:proofErr w:type="spellStart"/>
+      <w:r>
+        <w:t>brandt</w:t>
+      </w:r>
+      <w:proofErr w:type="spellEnd"/>
+      <w:r>
+        <w:t xml:space="preserve"> _2015</w:t>
+      </w:r>
+      <w:r>
+        <w:t>} to automated fitting processes using software \</w:t>
+      </w:r>
+      <w:proofErr w:type="spellStart"/>
+      <w:r>
+        <w:t>citep</w:t>
+      </w:r>
+      <w:proofErr w:type="spellEnd"/>
+      <w:r>
+        <w:t>(perren_2015) and Bayesian analysis (\cite{</w:t>
+      </w:r>
+      <w:r>
+        <w:t>hills_2015</w:t>
       </w:r>
       <w:r>
         <w:t>}</w:t>
       </w:r>
       <w:r>
-        <w:t xml:space="preserve"> for more details)</w:t>
+        <w:t xml:space="preserve">, </w:t>
+      </w:r>
+      <w:r>
+        <w:t>\cite{</w:t>
+      </w:r>
+      <w:r>
+        <w:t>jeffery_2016</w:t>
+      </w:r>
+      <w:r>
+        <w:t>}</w:t>
+      </w:r>
+      <w:r>
+        <w:t>, \cite{</w:t>
+      </w:r>
+      <w:r>
+        <w:t>jørgensen_2005</w:t>
+      </w:r>
+      <w:r>
+        <w:t>}</w:t>
+      </w:r>
+      <w:r>
+        <w:t>). Which compounds upon the</w:t>
+      </w:r>
+      <w:r>
+        <w:t xml:space="preserve"> time for the</w:t>
+      </w:r>
+      <w:r>
+        <w:t xml:space="preserve"> conversion process from fundamentals to observables which i</w:t>
+      </w:r>
+      <w:r>
+        <w:t>n</w:t>
+      </w:r>
+      <w:r>
+        <w:t xml:space="preserve"> most studies to date has been done using stellar evolution models to generate the isochrones via</w:t>
+      </w:r>
+      <w:r>
+        <w:t xml:space="preserve"> frameworks like</w:t>
+      </w:r>
+      <w:r>
+        <w:t xml:space="preserve"> </w:t>
+      </w:r>
+      <w:r>
+        <w:t>MESA (\cite{</w:t>
+      </w:r>
+      <w:r>
+        <w:t>ball_201</w:t>
+      </w:r>
+      <w:r>
+        <w:t>7}, \cite{</w:t>
+      </w:r>
+      <w:r>
+        <w:t>ball_2018</w:t>
+      </w:r>
+      <w:r>
+        <w:t>}</w:t>
+      </w:r>
+      <w:r>
+        <w:t>, \cite{MESA}</w:t>
+      </w:r>
+      <w:r>
+        <w:t>)</w:t>
+      </w:r>
+      <w:r>
+        <w:t xml:space="preserve"> and DSED (\cite{</w:t>
+      </w:r>
+      <w:r>
+        <w:t>jeffery_2016</w:t>
+      </w:r>
+      <w:r>
+        <w:t>}, \cite{DSED}). These require generating a stellar evolutionary track for each sampled age and metallicity which can take hours per track generated</w:t>
+      </w:r>
+      <w:r>
+        <w:t>, although some studies (see \cite{</w:t>
+      </w:r>
+      <w:r>
+        <w:t>jørgensen_2005</w:t>
+      </w:r>
+      <w:r>
+        <w:t>}) skirt this by using a pre-existing set of tracks and interpolating between them but raises different problems</w:t>
       </w:r>
       <w:r>
         <w:t xml:space="preserve">. </w:t>
       </w:r>
       <w:r>
-        <w:t>The most common method of doing this is by isochrone fitting</w:t>
-      </w:r>
-      <w:r>
-        <w:t>,</w:t>
-      </w:r>
-      <w:r>
-        <w:t xml:space="preserve"> </w:t>
-      </w:r>
-      <w:r>
-        <w:t>w</w:t>
-      </w:r>
-      <w:r>
-        <w:t>here</w:t>
-      </w:r>
-      <w:r>
-        <w:t xml:space="preserve"> an isochrone</w:t>
-      </w:r>
-      <w:r>
-        <w:t xml:space="preserve"> is a plot on a </w:t>
-      </w:r>
-      <w:proofErr w:type="spellStart"/>
-      <w:r>
-        <w:t>Herzsprung</w:t>
-      </w:r>
-      <w:proofErr w:type="spellEnd"/>
-      <w:r>
-        <w:t xml:space="preserve">-Russell </w:t>
-      </w:r>
-      <w:r>
-        <w:t>which describes stars of the same age, and typically also keeps the chemical composition constant. Methods of fitting isochrones to open clusters vary in complexity from fitting by-eye \</w:t>
-      </w:r>
-      <w:proofErr w:type="spellStart"/>
-      <w:r>
-        <w:t>citep</w:t>
-      </w:r>
-      <w:proofErr w:type="spellEnd"/>
-      <w:r>
-        <w:t>{</w:t>
-      </w:r>
-      <w:proofErr w:type="spellStart"/>
-      <w:r>
-        <w:t>brandt</w:t>
-      </w:r>
-      <w:proofErr w:type="spellEnd"/>
-      <w:r>
-        <w:t xml:space="preserve"> _2015</w:t>
-      </w:r>
-      <w:r>
-        <w:t xml:space="preserve">} to automated fitting processes using software </w:t>
-      </w:r>
-      <w:r>
-        <w:t>(\</w:t>
-      </w:r>
-      <w:proofErr w:type="spellStart"/>
-      <w:r>
-        <w:t>citep</w:t>
-      </w:r>
-      <w:proofErr w:type="spellEnd"/>
-      <w:r>
-        <w:t>(perren_2015)) and Bayesian analysis (\</w:t>
-      </w:r>
-      <w:proofErr w:type="spellStart"/>
-      <w:r>
-        <w:t>citep</w:t>
-      </w:r>
-      <w:proofErr w:type="spellEnd"/>
-      <w:r>
-        <w:t>{</w:t>
-      </w:r>
-      <w:r>
-        <w:t>hills_2015</w:t>
-      </w:r>
-      <w:r>
-        <w:t>}</w:t>
-      </w:r>
-      <w:r>
-        <w:t xml:space="preserve">, </w:t>
-      </w:r>
-      <w:r>
-        <w:t>\</w:t>
-      </w:r>
-      <w:proofErr w:type="spellStart"/>
-      <w:r>
-        <w:t>citep</w:t>
-      </w:r>
-      <w:proofErr w:type="spellEnd"/>
-      <w:r>
-        <w:t>{</w:t>
-      </w:r>
-      <w:r>
-        <w:t>jeffery_2016</w:t>
-      </w:r>
-      <w:r>
-        <w:t>})</w:t>
-      </w:r>
-      <w:r>
-        <w:t xml:space="preserve">. </w:t>
+        <w:t>There are other open cluster dating methods like detached eclipsing binaries (\cite{brewer_2016} and \cite{bavarsad_2016}) and white dwarf cooling (\cite{kalirai_2001}, \cite{bedin_2015}) but these outside the scope of this study.</w:t>
       </w:r>
     </w:p>
     <w:p>
       <w:r>
-        <w:t>The method of isochrone fitting is basically sampling a large number of ages and metallicities and then using some method to convert those fundamentals to observables such that they can be compared to the observed data</w:t>
-      </w:r>
-      <w:r>
-        <w:t xml:space="preserve"> and then depending on them method the isochrones are evaluated to determine how good each isochrone and then that gives the estimation for the age of the cluster however these methods are slow firstly because in order to convert between fundamentals and observables many papers using tools such as MESA citation or DSED </w:t>
-      </w:r>
-      <w:r>
-        <w:t>\</w:t>
-      </w:r>
-      <w:proofErr w:type="spellStart"/>
-      <w:r>
-        <w:t>citep</w:t>
-      </w:r>
-      <w:proofErr w:type="spellEnd"/>
-      <w:r>
-        <w:t>{</w:t>
-      </w:r>
-      <w:r>
-        <w:t>jeffery_2016</w:t>
+        <w:t xml:space="preserve">The purpose of this study is </w:t>
+      </w:r>
+      <w:r>
+        <w:t xml:space="preserve">to improve upon the isochrone fitting methods stated above by avoiding lengthy parameter conversion and track interpolation by </w:t>
+      </w:r>
+      <w:r>
+        <w:t>training</w:t>
+      </w:r>
+      <w:r>
+        <w:t xml:space="preserve"> a neural network</w:t>
+      </w:r>
+      <w:r>
+        <w:t xml:space="preserve"> on MESA tracks</w:t>
+      </w:r>
+      <w:r>
+        <w:t xml:space="preserve"> to convert </w:t>
+      </w:r>
+      <w:r>
+        <w:t>fundamental to observable parameters</w:t>
+      </w:r>
+      <w:r>
+        <w:t xml:space="preserve"> (</w:t>
+      </w:r>
+      <w:r>
+        <w:rPr>
+          <w:color w:val="FF0000"/>
+        </w:rPr>
+        <w:t>SEE NEURAL NETWORK SECTION FOR MORE DETAILS</w:t>
+      </w:r>
+      <w:r>
+        <w:t>)</w:t>
+      </w:r>
+      <w:r>
+        <w:t>. The sampling is to be done using a hierarchical Bayesian model (HBM) where literature values inform the sampling such that minimal time is wasted sampling in parameter space unlikely to yield the true values</w:t>
+      </w:r>
+      <w:r>
+        <w:t>. This method should allow for sampling of open clusters to be done much faster with the added benefit that the HBM allows for simultaneous constraint of a large number of variables and is able to estimate the spread of those variables, which haven’t been measured before for open clusters</w:t>
+      </w:r>
+      <w:r>
+        <w:t xml:space="preserve"> (</w:t>
+      </w:r>
+      <w:r>
+        <w:rPr>
+          <w:color w:val="FF0000"/>
+        </w:rPr>
+        <w:t>SEE THE HBM SECTION FOR FURTHER DETAILS</w:t>
+      </w:r>
+      <w:r>
+        <w:t xml:space="preserve">). </w:t>
+      </w:r>
+    </w:p>
+    <w:p>
+      <w:r>
+        <w:rPr>
+          <w:b/>
+          <w:bCs/>
+        </w:rPr>
+        <w:t>Target selection and data collection:</w:t>
+      </w:r>
+      <w:r>
+        <w:br/>
+        <w:t>We selected 6 open clusters</w:t>
+      </w:r>
+      <w:r>
+        <w:t xml:space="preserve"> (NGC 2682 also known as M67, NGC 6791, NGC 6819, </w:t>
+      </w:r>
+      <w:r>
+        <w:t>Ruprecht 147, NGC 752, NGC 188</w:t>
+      </w:r>
+      <w:r>
+        <w:t>) w</w:t>
+      </w:r>
+      <w:r>
+        <w:t>hich have a large</w:t>
+      </w:r>
+      <w:r>
+        <w:t xml:space="preserve"> range of ages and metallicities that have been relatively well studied</w:t>
+      </w:r>
+      <w:r>
+        <w:t>, see Table 1 for details on the results of previous studies</w:t>
+      </w:r>
+      <w:r>
+        <w:t>.</w:t>
+      </w:r>
+      <w:r>
+        <w:t xml:space="preserve"> </w:t>
+      </w:r>
+      <w:r>
+        <w:t xml:space="preserve">To select stars to study from these open clusters we began by finding membership studies (calculations of the probability that a star </w:t>
+      </w:r>
+      <w:r>
+        <w:lastRenderedPageBreak/>
+        <w:t>belong to a particular cluster), from which we chose the membership study of M67 done by \cite{</w:t>
+      </w:r>
+      <w:r>
+        <w:t>gao_2018</w:t>
+      </w:r>
+      <w:r>
+        <w:t>} and for the other 5 clusters we used the work of</w:t>
+      </w:r>
+      <w:r>
+        <w:t xml:space="preserve"> \cite{</w:t>
+      </w:r>
+      <w:r>
+        <w:t>cantat-gaudin_2018</w:t>
       </w:r>
       <w:r>
         <w:t>}</w:t>
       </w:r>
       <w:r>
-        <w:t xml:space="preserve"> which evolved the tracks which takes a considerable amount of time by itself and if you aren’t sampling efficiently can waste magnitudes more time. </w:t>
+        <w:t xml:space="preserve">. </w:t>
       </w:r>
       <w:bookmarkStart w:id="2" w:name="_GoBack"/>
       <w:bookmarkEnd w:id="2"/>
+    </w:p>
+    <w:p>
       <w:r>
         <w:br/>
       </w:r>
     </w:p>
     <w:p/>
-    <w:p/>
-    <w:p>
-      <w:r>
-        <w:t>A combined framework consisting of a neural network inside of a HBM, can be used to make property estimations of stars whilst avoiding interpolation problems and reducing reliance on literature values when calculating properties by simultaneously constraining multiple variables via the Bayesian method.</w:t>
-      </w:r>
-    </w:p>
-    <w:p>
-      <w:r>
-        <w:t>In order to determine how galaxies evolve we first need to know what the properties of galaxies were at different epochs</w:t>
-      </w:r>
-      <w:r>
-        <w:t>. Open clusters are ideal for this as they are groups of gravitationally bound coeval stars, and so are stars that formed in a relative small region of a galaxy which at the time of formation had a particular metallicity. By collating a sizeable number of the cluster members it is possible to</w:t>
-      </w:r>
-    </w:p>
     <w:tbl>
       <w:tblPr>
         <w:tblStyle w:val="TableGrid"/>
@@ -572,7 +766,6 @@
           </w:tcPr>
           <w:p>
             <w:r>
-              <w:lastRenderedPageBreak/>
               <w:t>NGC 6791</w:t>
             </w:r>
           </w:p>
@@ -883,7 +1076,7 @@
           </w:tcPr>
           <w:p>
             <w:r>
-              <w:t>NGC 2158</w:t>
+              <w:t>Ruprecht 147</w:t>
             </w:r>
           </w:p>
         </w:tc>
@@ -893,7 +1086,19 @@
           </w:tcPr>
           <w:p>
             <w:r>
-              <w:t>1.67 ± 0.45 \</w:t>
+              <w:t xml:space="preserve">2.5 </w:t>
+            </w:r>
+            <w:r>
+              <w:t>±</w:t>
+            </w:r>
+            <w:r>
+              <w:t xml:space="preserve"> </w:t>
+            </w:r>
+            <w:r>
+              <w:t>0.25</w:t>
+            </w:r>
+            <w:r>
+              <w:t xml:space="preserve"> \</w:t>
             </w:r>
             <w:proofErr w:type="spellStart"/>
             <w:r>
@@ -903,18 +1108,51 @@
             <w:r>
               <w:t>{</w:t>
             </w:r>
-            <w:proofErr w:type="spellStart"/>
-            <w:r>
-              <w:t>Netopil</w:t>
-            </w:r>
-            <w:proofErr w:type="spellEnd"/>
-            <w:r>
-              <w:t xml:space="preserve"> _2016</w:t>
+            <w:r>
+              <w:t>curtis_2013</w:t>
             </w:r>
             <w:r>
               <w:t>}</w:t>
             </w:r>
           </w:p>
+          <w:p>
+            <w:r>
+              <w:t>3 \</w:t>
+            </w:r>
+            <w:proofErr w:type="spellStart"/>
+            <w:r>
+              <w:t>citep</w:t>
+            </w:r>
+            <w:proofErr w:type="spellEnd"/>
+            <w:r>
+              <w:t>{</w:t>
+            </w:r>
+            <w:r>
+              <w:t>curtis_2013</w:t>
+            </w:r>
+            <w:r>
+              <w:t>}</w:t>
+            </w:r>
+          </w:p>
+          <w:p>
+            <w:r>
+              <w:t>3.25 \</w:t>
+            </w:r>
+            <w:proofErr w:type="spellStart"/>
+            <w:r>
+              <w:t>citep</w:t>
+            </w:r>
+            <w:proofErr w:type="spellEnd"/>
+            <w:r>
+              <w:t>{</w:t>
+            </w:r>
+            <w:r>
+              <w:t>curtis_2013</w:t>
+            </w:r>
+            <w:r>
+              <w:t>}</w:t>
+            </w:r>
+          </w:p>
         </w:tc>
         <w:tc>
           <w:tcPr>
@@ -922,10 +1160,10 @@
           </w:tcPr>
           <w:p>
             <w:r>
-              <w:t>−0.32</w:t>
-            </w:r>
-            <w:r>
-              <w:t xml:space="preserve"> (LQS) \</w:t>
+              <w:t>+0.08</w:t>
+            </w:r>
+            <w:r>
+              <w:t xml:space="preserve"> \</w:t>
             </w:r>
             <w:proofErr w:type="spellStart"/>
             <w:r>
@@ -935,40 +1173,8 @@
             <w:r>
               <w:t>{</w:t>
             </w:r>
-            <w:proofErr w:type="spellStart"/>
-            <w:r>
-              <w:t>Netopil</w:t>
-            </w:r>
-            <w:proofErr w:type="spellEnd"/>
-            <w:r>
-              <w:t xml:space="preserve"> _2016</w:t>
-            </w:r>
-            <w:r>
-              <w:t>}</w:t>
-            </w:r>
-          </w:p>
-          <w:p>
-            <w:r>
-              <w:t>−0.14</w:t>
-            </w:r>
-            <w:r>
-              <w:t xml:space="preserve"> (Phot) \</w:t>
-            </w:r>
-            <w:proofErr w:type="spellStart"/>
-            <w:r>
-              <w:t>citep</w:t>
-            </w:r>
-            <w:proofErr w:type="spellEnd"/>
-            <w:r>
-              <w:t>{</w:t>
-            </w:r>
-            <w:proofErr w:type="spellStart"/>
-            <w:r>
-              <w:t>Netopil</w:t>
-            </w:r>
-            <w:proofErr w:type="spellEnd"/>
-            <w:r>
-              <w:t xml:space="preserve"> _2016</w:t>
+            <w:r>
+              <w:t>bragaglia_2018</w:t>
             </w:r>
             <w:r>
               <w:t>}</w:t>
@@ -1127,10 +1333,7 @@
               <w:t>7.53</w:t>
             </w:r>
             <w:r>
-              <w:t xml:space="preserve"> </w:t>
-            </w:r>
-            <w:r>
-              <w:t>\</w:t>
+              <w:t xml:space="preserve"> \</w:t>
             </w:r>
             <w:proofErr w:type="spellStart"/>
             <w:r>
@@ -1193,10 +1396,7 @@
               <w:t>6.45 ± 0.04</w:t>
             </w:r>
             <w:r>
-              <w:t xml:space="preserve"> </w:t>
-            </w:r>
-            <w:r>
-              <w:t>\</w:t>
+              <w:t xml:space="preserve"> \</w:t>
             </w:r>
             <w:proofErr w:type="spellStart"/>
             <w:r>
@@ -1292,13 +1492,7 @@
           </w:p>
           <w:p>
             <w:r>
-              <w:t>+0.125 ± 0.003</w:t>
-            </w:r>
-            <w:r>
-              <w:t xml:space="preserve"> </w:t>
-            </w:r>
-            <w:r>
-              <w:t xml:space="preserve"> \</w:t>
+              <w:t>+0.125 ± 0.003  \</w:t>
             </w:r>
             <w:proofErr w:type="spellStart"/>
             <w:r>
@@ -1317,19 +1511,7 @@
           </w:p>
           <w:p>
             <w:r>
-              <w:t>−0.077 ±</w:t>
-            </w:r>
-            <w:r>
-              <w:t xml:space="preserve"> </w:t>
-            </w:r>
-            <w:r>
-              <w:t>0.003</w:t>
-            </w:r>
-            <w:r>
-              <w:t xml:space="preserve"> </w:t>
-            </w:r>
-            <w:r>
-              <w:t xml:space="preserve"> \</w:t>
+              <w:t>−0.077 ± 0.003  \</w:t>
             </w:r>
             <w:proofErr w:type="spellStart"/>
             <w:r>
@@ -1350,6 +1532,9 @@
       </w:tr>
     </w:tbl>
     <w:p>
+      <w:r>
+        <w:t xml:space="preserve">Table 1: Literature search on the open clusters in this study. </w:t>
+      </w:r>
       <w:r>
         <w:t xml:space="preserve">HQS – High Quality Spectroscopy, LQS – Low Quality Spectroscopy, Phot </w:t>
       </w:r>
@@ -1388,7 +1573,7 @@
             <w:r>
               <w:t xml:space="preserve">: </w:t>
             </w:r>
-            <w:hyperlink r:id="rId4" w:history="1">
+            <w:hyperlink r:id="rId5" w:history="1">
               <w:r>
                 <w:rPr>
                   <w:rStyle w:val="Hyperlink"/>
@@ -1450,7 +1635,7 @@
             </w:r>
           </w:p>
           <w:p>
-            <w:hyperlink r:id="rId5" w:history="1">
+            <w:hyperlink r:id="rId6" w:history="1">
               <w:r>
                 <w:rPr>
                   <w:rStyle w:val="Hyperlink"/>
@@ -1462,7 +1647,23 @@
           <w:p/>
           <w:p>
             <w:r>
-              <w:t>The most reliable stellar ages are obtained for the star clusters belonging to the various populations, i.e., the globular clusters (GCs) in the halo, thick disk and bulge, and the open clusters (OCs) in the thin disk. The advantage of dating star clusters over individual stars - whose age determination relies entirely on the knowledge of individual metallicities, effective temperatures and gravities (or absolute magnitudes), which have to be fitted by the appropriate theoretical model - stems from the fact that star clusters are made of coeval objects, largely with the same initial chemical composition and located at the same distance, so that it is possible to use morphological parameters deduced from theoretical isochrones in order to derive their age.</w:t>
+              <w:t xml:space="preserve">The most reliable stellar ages are obtained for the star clusters belonging to the various populations, i.e., the globular clusters (GCs) in the halo, thick disk and bulge, and the open clusters (OCs) in the thin disk. The advantage of dating star clusters over individual stars </w:t>
+            </w:r>
+            <w:r>
+              <w:t>–</w:t>
+            </w:r>
+            <w:r>
+              <w:t xml:space="preserve"> whose age determination relies entirely on the knowledge of individual metallicities, effective temperatures and gravities (or absolute magnitudes), which have to be fitted by the appropriate theoretical model </w:t>
+            </w:r>
+            <w:r>
+              <w:t>–</w:t>
+            </w:r>
+            <w:r>
+              <w:t xml:space="preserve"> stems from the fact that star clusters are made of coeval objects, largely with the same </w:t>
+            </w:r>
+            <w:r>
+              <w:lastRenderedPageBreak/>
+              <w:t>initial chemical composition and located at the same distance, so that it is possible to use morphological parameters deduced from theoretical isochrones in order to derive their age.</w:t>
             </w:r>
           </w:p>
           <w:p/>
@@ -1476,6 +1677,7 @@
           </w:tcPr>
           <w:p>
             <w:r>
+              <w:lastRenderedPageBreak/>
               <w:t xml:space="preserve">Clio </w:t>
             </w:r>
             <w:proofErr w:type="spellStart"/>
@@ -1519,7 +1721,7 @@
             </w:r>
           </w:p>
           <w:p>
-            <w:hyperlink r:id="rId6" w:history="1">
+            <w:hyperlink r:id="rId7" w:history="1">
               <w:r>
                 <w:rPr>
                   <w:rStyle w:val="Hyperlink"/>
@@ -1566,7 +1768,7 @@
             </w:r>
           </w:p>
           <w:p>
-            <w:hyperlink r:id="rId7" w:history="1">
+            <w:hyperlink r:id="rId8" w:history="1">
               <w:r>
                 <w:rPr>
                   <w:rStyle w:val="Hyperlink"/>
@@ -1584,9 +1786,15 @@
             <w:tcW w:w="9016" w:type="dxa"/>
           </w:tcPr>
           <w:p>
-            <w:r>
-              <w:lastRenderedPageBreak/>
-              <w:t>A. F. Oliveira, et al. 2013: “Fitting isochrones to open cluster photometric data III. Estimating metallicities from UBV photometry”</w:t>
+            <w:pPr>
+              <w:pStyle w:val="ListParagraph"/>
+              <w:numPr>
+                <w:ilvl w:val="0"/>
+                <w:numId w:val="1"/>
+              </w:numPr>
+            </w:pPr>
+            <w:r>
+              <w:t>F. Oliveira, et al. 2013: “Fitting isochrones to open cluster photometric data III. Estimating metallicities from UBV photometry”</w:t>
             </w:r>
           </w:p>
           <w:p>
@@ -1740,7 +1948,7 @@
             </w:r>
           </w:p>
           <w:p>
-            <w:hyperlink r:id="rId8" w:history="1">
+            <w:hyperlink r:id="rId9" w:history="1">
               <w:r>
                 <w:rPr>
                   <w:rStyle w:val="Hyperlink"/>
@@ -1801,14 +2009,18 @@
               <w:t>“</w:t>
             </w:r>
             <w:r>
-              <w:t>The study of open cluster metallicities helps to understand the local stellar formation and evolution throughout the Milky Way. Its metallicity gradient is an important tracer for the Galactic formation in a global sense. Because open clusters can be treated in a statistical way, the error of the cluster mean is minimized.</w:t>
+              <w:t xml:space="preserve">The study of open cluster metallicities helps to understand the local stellar formation and evolution throughout the Milky Way. Its metallicity gradient is an important tracer for the Galactic </w:t>
+            </w:r>
+            <w:r>
+              <w:lastRenderedPageBreak/>
+              <w:t>formation in a global sense. Because open clusters can be treated in a statistical way, the error of the cluster mean is minimized.</w:t>
             </w:r>
             <w:r>
               <w:t>”</w:t>
             </w:r>
           </w:p>
           <w:p>
-            <w:hyperlink r:id="rId9" w:history="1">
+            <w:hyperlink r:id="rId10" w:history="1">
               <w:r>
                 <w:rPr>
                   <w:rStyle w:val="Hyperlink"/>
@@ -1827,6 +2039,7 @@
           </w:tcPr>
           <w:p>
             <w:r>
+              <w:lastRenderedPageBreak/>
               <w:t xml:space="preserve">L. A. </w:t>
             </w:r>
             <w:proofErr w:type="spellStart"/>
@@ -1878,10 +2091,7 @@
           </w:tcPr>
           <w:p>
             <w:r>
-              <w:t>L. N. Brewer, et al. (2016)</w:t>
-            </w:r>
-            <w:r>
-              <w:t>: “</w:t>
+              <w:t>L. N. Brewer, et al. (2016): “</w:t>
             </w:r>
             <w:r>
               <w:t>Determining the Age of the Kepler Open Cluster NGC 6819 With a New Triple System and Other Eclipsing Binary Stars</w:t>
@@ -1907,16 +2117,91 @@
           </w:p>
           <w:p>
             <w:r>
+              <w:t>“using all measured eclipsing binary star masses and radii, we constrain the</w:t>
+            </w:r>
+          </w:p>
+          <w:p>
+            <w:r>
+              <w:t xml:space="preserve">age to 2.38 ± 0.05 ± 0.22 </w:t>
+            </w:r>
+            <w:proofErr w:type="spellStart"/>
+            <w:r>
+              <w:t>Gyr</w:t>
+            </w:r>
+            <w:proofErr w:type="spellEnd"/>
+            <w:r>
+              <w:t>. The quoted uncertainties are estimates of measurement and systematic uncertainties (due to model physics differences and metal content), respectively”</w:t>
+            </w:r>
+          </w:p>
+          <w:p/>
+          <w:p>
+            <w:r>
               <w:t>“</w:t>
             </w:r>
             <w:r>
-              <w:t>using all measured eclipsing binary star masses and radii, we constrain the</w:t>
-            </w:r>
-          </w:p>
-          <w:p>
-            <w:r>
-              <w:lastRenderedPageBreak/>
-              <w:t xml:space="preserve">age to 2.38 ± 0.05 ± 0.22 </w:t>
+              <w:t>Measurements of the masses and radii of the component stars in detached eclipsing binaries (DEB) can be</w:t>
+            </w:r>
+            <w:r>
+              <w:t xml:space="preserve"> used to precisely determine the age of the stars if at least</w:t>
+            </w:r>
+            <w:r>
+              <w:t xml:space="preserve"> </w:t>
+            </w:r>
+            <w:r>
+              <w:t>one of the eclipsing stars has begun to evolve away from</w:t>
+            </w:r>
+            <w:r>
+              <w:t xml:space="preserve"> </w:t>
+            </w:r>
+            <w:r>
+              <w:t xml:space="preserve">the main sequence. The use of mass and radius (M </w:t>
+            </w:r>
+            <w:r>
+              <w:t>–</w:t>
+            </w:r>
+            <w:r>
+              <w:t xml:space="preserve"> R)</w:t>
+            </w:r>
+          </w:p>
+          <w:p>
+            <w:r>
+              <w:t xml:space="preserve">measurements of eclipsing stars avoids or minimizes systematic uncertainties introduced by factors such as distance, interstellar reddening, and </w:t>
+            </w:r>
+            <w:proofErr w:type="spellStart"/>
+            <w:r>
+              <w:t>color</w:t>
+            </w:r>
+            <w:proofErr w:type="spellEnd"/>
+            <w:r>
+              <w:t xml:space="preserve">-temperature conversions that can affect age measurements (Andersen 1991; Torres et al. 2010). When eclipsing binaries occur in star clusters, their utility increases dramatically because they place constraints on the age of all the stars in the cluster. Multiple DEBs in a cluster can provide M </w:t>
+            </w:r>
+            <w:r>
+              <w:t>–</w:t>
+            </w:r>
+            <w:r>
+              <w:t xml:space="preserve"> R measurements for stars having a range in mass, and can constrain the age even more tightly”</w:t>
+            </w:r>
+          </w:p>
+          <w:p/>
+          <w:p>
+            <w:r>
+              <w:t>“</w:t>
+            </w:r>
+            <w:proofErr w:type="spellStart"/>
+            <w:r>
+              <w:t>Kalirai</w:t>
+            </w:r>
+            <w:proofErr w:type="spellEnd"/>
+            <w:r>
+              <w:t xml:space="preserve"> et al. (2001) describes how the age of NGC 6819 can be found using the faint end of the white dwarf cooling sequence, and </w:t>
+            </w:r>
+            <w:proofErr w:type="spellStart"/>
+            <w:r>
+              <w:t>Bedin</w:t>
+            </w:r>
+            <w:proofErr w:type="spellEnd"/>
+            <w:r>
+              <w:t xml:space="preserve"> et al. (2015) present an age of 2.25 ± 0.20 </w:t>
             </w:r>
             <w:proofErr w:type="spellStart"/>
             <w:r>
@@ -1924,151 +2209,12 @@
             </w:r>
             <w:proofErr w:type="spellEnd"/>
             <w:r>
-              <w:t>. The quoted uncertainties are estimates of measurement and systematic</w:t>
-            </w:r>
-            <w:r>
-              <w:t xml:space="preserve"> </w:t>
-            </w:r>
-            <w:r>
-              <w:t>uncertainties (due to model physics differences and metal content), respectively</w:t>
-            </w:r>
-            <w:r>
-              <w:t>”</w:t>
+              <w:t xml:space="preserve"> using that technique.”</w:t>
             </w:r>
           </w:p>
           <w:p/>
           <w:p>
-            <w:r>
-              <w:t>“</w:t>
-            </w:r>
-            <w:r>
-              <w:t>Measurements of the masses and radii of the component stars in detached eclipsing binaries (DEB) can be</w:t>
-            </w:r>
-            <w:r>
-              <w:t xml:space="preserve"> </w:t>
-            </w:r>
-            <w:r>
-              <w:t>used to precisely determine the age of the stars if at least</w:t>
-            </w:r>
-            <w:r>
-              <w:t xml:space="preserve"> </w:t>
-            </w:r>
-            <w:r>
-              <w:t>one of the eclipsing stars has begun to evolve away from</w:t>
-            </w:r>
-            <w:r>
-              <w:t xml:space="preserve"> </w:t>
-            </w:r>
-            <w:r>
-              <w:t>the main sequence. The use of mass and radius (M − R)</w:t>
-            </w:r>
-          </w:p>
-          <w:p>
-            <w:r>
-              <w:t xml:space="preserve">measurements of eclipsing stars avoids or minimizes systematic uncertainties introduced by factors such as distance, interstellar reddening, and </w:t>
-            </w:r>
-            <w:proofErr w:type="spellStart"/>
-            <w:r>
-              <w:t>color</w:t>
-            </w:r>
-            <w:proofErr w:type="spellEnd"/>
-            <w:r>
-              <w:t>-temperature conversions that can affect age measurements (Andersen</w:t>
-            </w:r>
-            <w:r>
-              <w:t xml:space="preserve"> </w:t>
-            </w:r>
-            <w:r>
-              <w:t>1991; Torres et al. 2010). When eclipsing binaries occur in star clusters, their utility increases dramatically</w:t>
-            </w:r>
-            <w:r>
-              <w:t xml:space="preserve"> </w:t>
-            </w:r>
-            <w:r>
-              <w:t>because they place constraints on the age of all the stars</w:t>
-            </w:r>
-            <w:r>
-              <w:t xml:space="preserve"> </w:t>
-            </w:r>
-            <w:r>
-              <w:t>in the cluster.</w:t>
-            </w:r>
-            <w:r>
-              <w:t xml:space="preserve"> </w:t>
-            </w:r>
-            <w:r>
-              <w:t>Multiple DEBs in a cluster can provide</w:t>
-            </w:r>
-            <w:r>
-              <w:t xml:space="preserve"> </w:t>
-            </w:r>
-            <w:r>
-              <w:t>M − R measurements for stars having a range in mass,</w:t>
-            </w:r>
-            <w:r>
-              <w:t xml:space="preserve"> </w:t>
-            </w:r>
-            <w:r>
-              <w:t>and can constrain the age even more tightly</w:t>
-            </w:r>
-            <w:r>
-              <w:t>”</w:t>
-            </w:r>
-          </w:p>
-          <w:p/>
-          <w:p>
-            <w:r>
-              <w:t>“</w:t>
-            </w:r>
-            <w:proofErr w:type="spellStart"/>
-            <w:r>
-              <w:t>Kalirai</w:t>
-            </w:r>
-            <w:proofErr w:type="spellEnd"/>
-            <w:r>
-              <w:t xml:space="preserve"> et al. (2001) describes how the age of</w:t>
-            </w:r>
-            <w:r>
-              <w:t xml:space="preserve"> </w:t>
-            </w:r>
-            <w:r>
-              <w:t>NGC 6819 can be found using the faint end of the white</w:t>
-            </w:r>
-            <w:r>
-              <w:t xml:space="preserve"> </w:t>
-            </w:r>
-            <w:r>
-              <w:t xml:space="preserve">dwarf cooling sequence, and </w:t>
-            </w:r>
-            <w:proofErr w:type="spellStart"/>
-            <w:r>
-              <w:t>Bedin</w:t>
-            </w:r>
-            <w:proofErr w:type="spellEnd"/>
-            <w:r>
-              <w:t xml:space="preserve"> et al. (2015) present</w:t>
-            </w:r>
-            <w:r>
-              <w:t xml:space="preserve"> </w:t>
-            </w:r>
-            <w:r>
-              <w:t xml:space="preserve">an age of 2.25 ± 0.20 </w:t>
-            </w:r>
-            <w:proofErr w:type="spellStart"/>
-            <w:r>
-              <w:t>Gyr</w:t>
-            </w:r>
-            <w:proofErr w:type="spellEnd"/>
-            <w:r>
-              <w:t xml:space="preserve"> using that technique.</w:t>
-            </w:r>
-            <w:r>
-              <w:t>”</w:t>
-            </w:r>
-          </w:p>
-          <w:p/>
-          <w:p>
-            <w:hyperlink r:id="rId10" w:history="1">
+            <w:hyperlink r:id="rId11" w:history="1">
               <w:r>
                 <w:rPr>
                   <w:rStyle w:val="Hyperlink"/>
@@ -2088,15 +2234,11 @@
           <w:p>
             <w:proofErr w:type="spellStart"/>
             <w:r>
-              <w:lastRenderedPageBreak/>
               <w:t>Bavarsad</w:t>
             </w:r>
             <w:proofErr w:type="spellEnd"/>
             <w:r>
-              <w:t xml:space="preserve"> E. A. et al. (2016)</w:t>
-            </w:r>
-            <w:r>
-              <w:t xml:space="preserve"> : </w:t>
+              <w:t xml:space="preserve"> E. A. et al. (2016) : </w:t>
             </w:r>
             <w:r>
               <w:t>“</w:t>
@@ -2124,7 +2266,7 @@
             </w:r>
           </w:p>
           <w:p>
-            <w:hyperlink r:id="rId11" w:history="1">
+            <w:hyperlink r:id="rId12" w:history="1">
               <w:r>
                 <w:rPr>
                   <w:rStyle w:val="Hyperlink"/>
@@ -2241,7 +2383,7 @@
             </w:r>
           </w:p>
           <w:p>
-            <w:hyperlink r:id="rId12" w:history="1">
+            <w:hyperlink r:id="rId13" w:history="1">
               <w:r>
                 <w:rPr>
                   <w:rStyle w:val="Hyperlink"/>
@@ -2296,6 +2438,7 @@
                 <w:b/>
                 <w:bCs/>
               </w:rPr>
+              <w:lastRenderedPageBreak/>
               <w:t xml:space="preserve">used </w:t>
             </w:r>
             <w:proofErr w:type="spellStart"/>
@@ -2319,6 +2462,7 @@
           <w:p>
             <w:proofErr w:type="spellStart"/>
             <w:r>
+              <w:lastRenderedPageBreak/>
               <w:t>Hekker</w:t>
             </w:r>
             <w:proofErr w:type="spellEnd"/>
@@ -2326,13 +2470,7 @@
               <w:t>, S</w:t>
             </w:r>
             <w:r>
-              <w:t>.</w:t>
-            </w:r>
-            <w:r>
-              <w:t xml:space="preserve"> et al. (2011)</w:t>
-            </w:r>
-            <w:r>
-              <w:t>: “</w:t>
+              <w:t>. et al. (2011): “</w:t>
             </w:r>
             <w:proofErr w:type="spellStart"/>
             <w:r>
@@ -2375,18 +2513,22 @@
             </w:r>
           </w:p>
           <w:p>
-            <w:r>
-              <w:t>https://pdfs.semanticscholar.org/dd06/a8a9143f9e168dc2dc30c8cc3a15cc10fb40.pdf</w:t>
+            <w:hyperlink r:id="rId14" w:history="1">
+              <w:r>
+                <w:rPr>
+                  <w:rStyle w:val="Hyperlink"/>
+                </w:rPr>
+                <w:t>https://pdfs</w:t>
+              </w:r>
+            </w:hyperlink>
+            <w:r>
+              <w:t>.semanticscholar.org/dd06/a8a9143f9e168dc2dc30c8cc3a15cc10fb40.pdf</w:t>
             </w:r>
           </w:p>
           <w:p/>
           <w:p>
             <w:r>
-              <w:t xml:space="preserve">galactic clusters form in giant molecular clouds (GMCs) and during their formation and earliest stages of evolution are completely embedded in molecular gas and dust, and thus obscured from view. Given the constraints imposed by traditional techniques of optical astronomy, direct </w:t>
-            </w:r>
-            <w:r>
-              <w:lastRenderedPageBreak/>
-              <w:t>observation and study of young embedded clusters had been extremely difficult, if not impossible. However, during the past two decades the development of infrared astronomy and, more recently, infrared array detectors, has dramatically improved this situation.</w:t>
+              <w:t>galactic clusters form in giant molecular clouds (GMCs) and during their formation and earliest stages of evolution are completely embedded in molecular gas and dust, and thus obscured from view. Given the constraints imposed by traditional techniques of optical astronomy, direct observation and study of young embedded clusters had been extremely difficult, if not impossible. However, during the past two decades the development of infrared astronomy and, more recently, infrared array detectors, has dramatically improved this situation.</w:t>
             </w:r>
           </w:p>
         </w:tc>
@@ -2398,7 +2540,6 @@
           </w:tcPr>
           <w:p>
             <w:r>
-              <w:lastRenderedPageBreak/>
               <w:t>Jeffe</w:t>
             </w:r>
             <w:r>
@@ -2429,14 +2570,7 @@
                 <w:b/>
                 <w:bCs/>
               </w:rPr>
-              <w:t xml:space="preserve">Isochrone fitting using Bayesian MCMC and </w:t>
-            </w:r>
-            <w:r>
-              <w:rPr>
-                <w:b/>
-                <w:bCs/>
-              </w:rPr>
-              <w:t>Dartmouth Stellar Evolution Database (Dotter</w:t>
+              <w:t>Isochrone fitting using Bayesian MCMC and Dartmouth Stellar Evolution Database (Dotter</w:t>
             </w:r>
           </w:p>
           <w:p>
@@ -2451,22 +2585,12 @@
                 <w:b/>
                 <w:bCs/>
               </w:rPr>
-              <w:t>et al. 2008)</w:t>
-            </w:r>
-            <w:r>
-              <w:rPr>
-                <w:b/>
-                <w:bCs/>
-              </w:rPr>
-              <w:t xml:space="preserve"> to create tracks.</w:t>
-            </w:r>
-          </w:p>
-          <w:p>
-            <w:r>
-              <w:t>“</w:t>
-            </w:r>
-            <w:r>
-              <w:t>Star clusters have long been important tools for studying</w:t>
+              <w:t>et al. 2008) to create tracks.</w:t>
+            </w:r>
+          </w:p>
+          <w:p>
+            <w:r>
+              <w:t>“Star clusters have long been important tools for studying</w:t>
             </w:r>
           </w:p>
           <w:p>
@@ -2570,14 +2694,11 @@
             </w:r>
             <w:proofErr w:type="spellEnd"/>
             <w:r>
-              <w:t xml:space="preserve"> et al. 1999).</w:t>
-            </w:r>
-            <w:r>
-              <w:t>”</w:t>
-            </w:r>
-          </w:p>
-          <w:p>
-            <w:hyperlink r:id="rId13" w:history="1">
+              <w:t xml:space="preserve"> et al. 1999).”</w:t>
+            </w:r>
+          </w:p>
+          <w:p>
+            <w:hyperlink r:id="rId15" w:history="1">
               <w:r>
                 <w:rPr>
                   <w:rStyle w:val="Hyperlink"/>
@@ -2622,7 +2743,7 @@
             </w:r>
           </w:p>
           <w:p>
-            <w:hyperlink r:id="rId14" w:history="1">
+            <w:hyperlink r:id="rId16" w:history="1">
               <w:r>
                 <w:rPr>
                   <w:rStyle w:val="Hyperlink"/>
@@ -2669,7 +2790,7 @@
             </w:r>
           </w:p>
           <w:p>
-            <w:hyperlink r:id="rId15" w:history="1">
+            <w:hyperlink r:id="rId17" w:history="1">
               <w:r>
                 <w:rPr>
                   <w:rStyle w:val="Hyperlink"/>
@@ -2702,7 +2823,7 @@
             </w:r>
           </w:p>
           <w:p>
-            <w:hyperlink r:id="rId16" w:history="1">
+            <w:hyperlink r:id="rId18" w:history="1">
               <w:r>
                 <w:rPr>
                   <w:rStyle w:val="Hyperlink"/>
@@ -2719,6 +2840,136 @@
           <w:tcPr>
             <w:tcW w:w="9016" w:type="dxa"/>
           </w:tcPr>
+          <w:p>
+            <w:proofErr w:type="spellStart"/>
+            <w:r>
+              <w:lastRenderedPageBreak/>
+              <w:t>Appourchaux</w:t>
+            </w:r>
+            <w:proofErr w:type="spellEnd"/>
+            <w:r>
+              <w:t xml:space="preserve"> et al. (2015)</w:t>
+            </w:r>
+          </w:p>
+          <w:p/>
+        </w:tc>
+      </w:tr>
+      <w:tr>
+        <w:tc>
+          <w:tcPr>
+            <w:tcW w:w="9016" w:type="dxa"/>
+          </w:tcPr>
+          <w:p>
+            <w:r>
+              <w:t xml:space="preserve">Ball and </w:t>
+            </w:r>
+            <w:proofErr w:type="spellStart"/>
+            <w:r>
+              <w:t>Gizon</w:t>
+            </w:r>
+            <w:proofErr w:type="spellEnd"/>
+            <w:r>
+              <w:t>, (2017)</w:t>
+            </w:r>
+          </w:p>
+          <w:p>
+            <w:r>
+              <w:t>MESA</w:t>
+            </w:r>
+          </w:p>
+          <w:p/>
+          <w:p>
+            <w:r>
+              <w:t>Ball, W. H. et al. (2018)</w:t>
+            </w:r>
+          </w:p>
+          <w:p>
+            <w:r>
+              <w:t>MESA</w:t>
+            </w:r>
+          </w:p>
+        </w:tc>
+      </w:tr>
+      <w:tr>
+        <w:tc>
+          <w:tcPr>
+            <w:tcW w:w="9016" w:type="dxa"/>
+          </w:tcPr>
+          <w:p>
+            <w:r>
+              <w:t>jørgensen_2005</w:t>
+            </w:r>
+          </w:p>
+          <w:p>
+            <w:r>
+              <w:t>Bayesian age determinations</w:t>
+            </w:r>
+          </w:p>
+        </w:tc>
+      </w:tr>
+      <w:tr>
+        <w:tc>
+          <w:tcPr>
+            <w:tcW w:w="9016" w:type="dxa"/>
+          </w:tcPr>
+          <w:p>
+            <w:r>
+              <w:t>cantat-gaudin_2018</w:t>
+            </w:r>
+          </w:p>
+          <w:p>
+            <w:pPr>
+              <w:rPr>
+                <w:b/>
+                <w:bCs/>
+              </w:rPr>
+            </w:pPr>
+            <w:r>
+              <w:rPr>
+                <w:b/>
+                <w:bCs/>
+              </w:rPr>
+              <w:t>membership paper with 1k clusters</w:t>
+            </w:r>
+          </w:p>
+          <w:p>
+            <w:hyperlink r:id="rId19" w:history="1">
+              <w:r>
+                <w:rPr>
+                  <w:rStyle w:val="Hyperlink"/>
+                </w:rPr>
+                <w:t>https://www.aanda.org/articles/aa/full_html/2018/10/aa33476-18/aa33476-18.html</w:t>
+              </w:r>
+            </w:hyperlink>
+          </w:p>
+          <w:p/>
+        </w:tc>
+      </w:tr>
+      <w:tr>
+        <w:tc>
+          <w:tcPr>
+            <w:tcW w:w="9016" w:type="dxa"/>
+          </w:tcPr>
+          <w:p>
+            <w:r>
+              <w:t>gao_2018</w:t>
+            </w:r>
+          </w:p>
+          <w:p>
+            <w:r>
+              <w:t>M67 membership found using random forest</w:t>
+            </w:r>
+          </w:p>
+          <w:p>
+            <w:hyperlink r:id="rId20" w:history="1">
+              <w:r>
+                <w:rPr>
+                  <w:rStyle w:val="Hyperlink"/>
+                </w:rPr>
+                <w:t>https://ui.adsabs.harvard.edu/abs/2018ApJ...869....9G/abstract</w:t>
+              </w:r>
+            </w:hyperlink>
+          </w:p>
           <w:p/>
         </w:tc>
       </w:tr>
@@ -2831,7 +3082,6 @@
           </w:tcPr>
           <w:p>
             <w:r>
-              <w:lastRenderedPageBreak/>
               <w:t>B. Paxton et al. (2010)</w:t>
             </w:r>
           </w:p>
@@ -2913,6 +3163,97 @@
           </w:tcPr>
           <w:p>
             <w:r>
+              <w:t>Dotter, A. et al. (2008)</w:t>
+            </w:r>
+          </w:p>
+          <w:p/>
+          <w:p>
+            <w:r>
+              <w:t>@article{DSED,</w:t>
+            </w:r>
+          </w:p>
+          <w:p>
+            <w:r>
+              <w:t xml:space="preserve"> title={The Dartmouth Stellar Evolution Database},</w:t>
+            </w:r>
+          </w:p>
+          <w:p>
+            <w:r>
+              <w:t xml:space="preserve"> volume={178},</w:t>
+            </w:r>
+          </w:p>
+          <w:p>
+            <w:r>
+              <w:t xml:space="preserve"> DOI={10.1086/589654},</w:t>
+            </w:r>
+          </w:p>
+          <w:p>
+            <w:r>
+              <w:t xml:space="preserve"> number={1},</w:t>
+            </w:r>
+          </w:p>
+          <w:p>
+            <w:r>
+              <w:t xml:space="preserve"> journal={The Astrophysical Journal Supplement Series},</w:t>
+            </w:r>
+          </w:p>
+          <w:p>
+            <w:r>
+              <w:t xml:space="preserve"> author={Dotter, Aaron and </w:t>
+            </w:r>
+            <w:proofErr w:type="spellStart"/>
+            <w:r>
+              <w:t>Chaboyer</w:t>
+            </w:r>
+            <w:proofErr w:type="spellEnd"/>
+            <w:r>
+              <w:t xml:space="preserve">, Brian and </w:t>
+            </w:r>
+            <w:proofErr w:type="spellStart"/>
+            <w:r>
+              <w:t>Jevremović</w:t>
+            </w:r>
+            <w:proofErr w:type="spellEnd"/>
+            <w:r>
+              <w:t xml:space="preserve">, Darko and </w:t>
+            </w:r>
+            <w:proofErr w:type="spellStart"/>
+            <w:r>
+              <w:t>Kostov</w:t>
+            </w:r>
+            <w:proofErr w:type="spellEnd"/>
+            <w:r>
+              <w:t xml:space="preserve">, </w:t>
+            </w:r>
+            <w:proofErr w:type="spellStart"/>
+            <w:r>
+              <w:t>Veselin</w:t>
+            </w:r>
+            <w:proofErr w:type="spellEnd"/>
+            <w:r>
+              <w:t xml:space="preserve"> and Baron, E. and Ferguson, Jason W.},</w:t>
+            </w:r>
+          </w:p>
+          <w:p>
+            <w:r>
+              <w:t xml:space="preserve"> year={2008},</w:t>
+            </w:r>
+          </w:p>
+          <w:p>
+            <w:r>
+              <w:t xml:space="preserve"> pages={89-101}}</w:t>
+            </w:r>
+          </w:p>
+        </w:tc>
+      </w:tr>
+      <w:tr>
+        <w:tc>
+          <w:tcPr>
+            <w:tcW w:w="9016" w:type="dxa"/>
+          </w:tcPr>
+          <w:p>
+            <w:r>
+              <w:lastRenderedPageBreak/>
               <w:t>D. Bossini et al. (2019)</w:t>
             </w:r>
           </w:p>
@@ -3022,7 +3363,7 @@
           </w:p>
           <w:p/>
           <w:p>
-            <w:hyperlink r:id="rId17" w:history="1">
+            <w:hyperlink r:id="rId21" w:history="1">
               <w:r>
                 <w:rPr>
                   <w:rStyle w:val="Hyperlink"/>
@@ -3136,7 +3477,7 @@
           </w:p>
           <w:p/>
           <w:p>
-            <w:hyperlink r:id="rId18" w:history="1">
+            <w:hyperlink r:id="rId22" w:history="1">
               <w:r>
                 <w:rPr>
                   <w:rStyle w:val="Hyperlink"/>
@@ -3305,7 +3646,6 @@
           </w:p>
           <w:p>
             <w:r>
-              <w:lastRenderedPageBreak/>
               <w:t xml:space="preserve"> number={3},</w:t>
             </w:r>
           </w:p>
@@ -3395,36 +3735,33 @@
           <w:p>
             <w:proofErr w:type="spellStart"/>
             <w:r>
+              <w:t>Bavarsad</w:t>
+            </w:r>
+            <w:proofErr w:type="spellEnd"/>
+            <w:r>
+              <w:t xml:space="preserve"> E. A. et al. (2016)</w:t>
+            </w:r>
+          </w:p>
+          <w:p/>
+          <w:p>
+            <w:r>
+              <w:t>@article{b</w:t>
+            </w:r>
+            <w:r>
+              <w:t>avarsad</w:t>
+            </w:r>
+            <w:r>
+              <w:t>_2016,</w:t>
+            </w:r>
+          </w:p>
+          <w:p>
+            <w:r>
+              <w:t xml:space="preserve"> title={THE DETACHED ECLIPSING BINARY KV 29 AND THE AGE OF THE OPEN CLUSTER M11},</w:t>
+            </w:r>
+          </w:p>
+          <w:p>
+            <w:r>
               <w:lastRenderedPageBreak/>
-              <w:t>Bavarsad</w:t>
-            </w:r>
-            <w:proofErr w:type="spellEnd"/>
-            <w:r>
-              <w:t xml:space="preserve"> E. A. et al. (2016)</w:t>
-            </w:r>
-          </w:p>
-          <w:p/>
-          <w:p>
-            <w:r>
-              <w:t>@article{</w:t>
-            </w:r>
-            <w:r>
-              <w:t>b</w:t>
-            </w:r>
-            <w:r>
-              <w:t>avarsad</w:t>
-            </w:r>
-            <w:r>
-              <w:t>_2016,</w:t>
-            </w:r>
-          </w:p>
-          <w:p>
-            <w:r>
-              <w:t xml:space="preserve"> title={THE DETACHED ECLIPSING BINARY KV 29 AND THE AGE OF THE OPEN CLUSTER M11},</w:t>
-            </w:r>
-          </w:p>
-          <w:p>
-            <w:r>
               <w:t xml:space="preserve"> volume={831},</w:t>
             </w:r>
           </w:p>
@@ -3500,6 +3837,7 @@
           <w:p>
             <w:proofErr w:type="spellStart"/>
             <w:r>
+              <w:lastRenderedPageBreak/>
               <w:t>Kalirai</w:t>
             </w:r>
             <w:proofErr w:type="spellEnd"/>
@@ -3610,6 +3948,7 @@
               <w:t xml:space="preserve"> L. R. et al. (2015)</w:t>
             </w:r>
           </w:p>
+          <w:p/>
           <w:p>
             <w:r>
               <w:t>@article{bedin_2015,</w:t>
@@ -3742,7 +4081,6 @@
           </w:p>
           <w:p>
             <w:r>
-              <w:lastRenderedPageBreak/>
               <w:t xml:space="preserve"> DOI={10.1093/</w:t>
             </w:r>
             <w:proofErr w:type="spellStart"/>
@@ -3821,17 +4159,17 @@
           <w:p>
             <w:proofErr w:type="spellStart"/>
             <w:r>
+              <w:t>Hekker</w:t>
+            </w:r>
+            <w:proofErr w:type="spellEnd"/>
+            <w:r>
+              <w:t>, S. et al. (2011)</w:t>
+            </w:r>
+          </w:p>
+          <w:p/>
+          <w:p>
+            <w:r>
               <w:lastRenderedPageBreak/>
-              <w:t>Hekker</w:t>
-            </w:r>
-            <w:proofErr w:type="spellEnd"/>
-            <w:r>
-              <w:t>, S. et al. (2011)</w:t>
-            </w:r>
-          </w:p>
-          <w:p/>
-          <w:p>
-            <w:r>
               <w:t>@article{hekker_2011,</w:t>
             </w:r>
           </w:p>
@@ -3935,19 +4273,14 @@
           </w:tcPr>
           <w:p>
             <w:r>
+              <w:lastRenderedPageBreak/>
               <w:t>Von Hippel T. (2005)</w:t>
             </w:r>
           </w:p>
           <w:p/>
           <w:p>
             <w:r>
-              <w:t>@article{</w:t>
-            </w:r>
-            <w:r>
-              <w:t>Hippel_2005</w:t>
-            </w:r>
-            <w:r>
-              <w:t>,</w:t>
+              <w:t>@article{Hippel_2005,</w:t>
             </w:r>
           </w:p>
           <w:p>
@@ -3962,27 +4295,12 @@
           </w:p>
           <w:p>
             <w:r>
-              <w:t xml:space="preserve"> author={</w:t>
-            </w:r>
-            <w:r>
-              <w:t>von Hippel, T.</w:t>
-            </w:r>
-            <w:r>
-              <w:t>},</w:t>
-            </w:r>
-          </w:p>
-          <w:p>
-            <w:r>
-              <w:t xml:space="preserve"> year={20</w:t>
-            </w:r>
-            <w:r>
-              <w:t>05</w:t>
-            </w:r>
-            <w:r>
-              <w:t>}</w:t>
-            </w:r>
-            <w:r>
-              <w:t>}</w:t>
+              <w:t xml:space="preserve"> author={von Hippel, T.},</w:t>
+            </w:r>
+          </w:p>
+          <w:p>
+            <w:r>
+              <w:t xml:space="preserve"> year={2005}}</w:t>
             </w:r>
           </w:p>
         </w:tc>
@@ -4077,7 +4395,14 @@
           <w:p/>
           <w:p>
             <w:r>
-              <w:t>@article{jeffery_2016,</w:t>
+              <w:t>@article{</w:t>
+            </w:r>
+            <w:r>
+              <w:pgNum/>
+              <w:t>effery</w:t>
+            </w:r>
+            <w:r>
+              <w:t>_2016,</w:t>
             </w:r>
           </w:p>
           <w:p>
@@ -4213,6 +4538,7 @@
           </w:p>
           <w:p>
             <w:r>
+              <w:lastRenderedPageBreak/>
               <w:t xml:space="preserve"> pages={94}}</w:t>
             </w:r>
           </w:p>
@@ -4240,10 +4566,7 @@
             </w:r>
             <w:proofErr w:type="spellEnd"/>
             <w:r>
-              <w:t xml:space="preserve"> </w:t>
-            </w:r>
-            <w:r>
-              <w:t>_2015,</w:t>
+              <w:t xml:space="preserve"> _2015,</w:t>
             </w:r>
           </w:p>
           <w:p>
@@ -4315,7 +4638,13 @@
             </w:r>
             <w:proofErr w:type="spellStart"/>
             <w:r>
-              <w:t>ASteCA</w:t>
+              <w:t>A</w:t>
+            </w:r>
+            <w:r>
+              <w:t>s</w:t>
+            </w:r>
+            <w:r>
+              <w:t>teCA</w:t>
             </w:r>
             <w:proofErr w:type="spellEnd"/>
             <w:r>
@@ -4375,7 +4704,68 @@
           <w:tcPr>
             <w:tcW w:w="9016" w:type="dxa"/>
           </w:tcPr>
+          <w:p>
+            <w:r>
+              <w:t xml:space="preserve">Ball and </w:t>
+            </w:r>
+            <w:proofErr w:type="spellStart"/>
+            <w:r>
+              <w:t>Gizon</w:t>
+            </w:r>
+            <w:proofErr w:type="spellEnd"/>
+            <w:r>
+              <w:t>, (2017)</w:t>
+            </w:r>
+          </w:p>
           <w:p/>
+          <w:p>
+            <w:r>
+              <w:t>@article{ball_2017,</w:t>
+            </w:r>
+          </w:p>
+          <w:p>
+            <w:r>
+              <w:t xml:space="preserve"> title={Surface-effect corrections for oscillation frequencies of evolved stars},</w:t>
+            </w:r>
+          </w:p>
+          <w:p>
+            <w:r>
+              <w:t xml:space="preserve"> volume={600},</w:t>
+            </w:r>
+          </w:p>
+          <w:p>
+            <w:r>
+              <w:t xml:space="preserve"> DOI={10.1051/0004-6361/201630260},</w:t>
+            </w:r>
+          </w:p>
+          <w:p>
+            <w:r>
+              <w:t xml:space="preserve"> journal={Astronomy &amp; Astrophysics},</w:t>
+            </w:r>
+          </w:p>
+          <w:p>
+            <w:r>
+              <w:t xml:space="preserve"> author={Ball, W. H. and </w:t>
+            </w:r>
+            <w:proofErr w:type="spellStart"/>
+            <w:r>
+              <w:t>Gizon</w:t>
+            </w:r>
+            <w:proofErr w:type="spellEnd"/>
+            <w:r>
+              <w:t>, L.},</w:t>
+            </w:r>
+          </w:p>
+          <w:p>
+            <w:r>
+              <w:t xml:space="preserve"> year={2017},</w:t>
+            </w:r>
+          </w:p>
+          <w:p>
+            <w:r>
+              <w:t xml:space="preserve"> pages={A128}}</w:t>
+            </w:r>
+          </w:p>
         </w:tc>
       </w:tr>
       <w:tr>
@@ -4383,7 +4773,81 @@
           <w:tcPr>
             <w:tcW w:w="9016" w:type="dxa"/>
           </w:tcPr>
+          <w:p>
+            <w:r>
+              <w:t>Ball, W. H. et al. (2018)</w:t>
+            </w:r>
+          </w:p>
           <w:p/>
+          <w:p>
+            <w:r>
+              <w:t>@article{ball_2018,</w:t>
+            </w:r>
+          </w:p>
+          <w:p>
+            <w:r>
+              <w:t xml:space="preserve"> title={Surface effects on the red giant branch},</w:t>
+            </w:r>
+          </w:p>
+          <w:p>
+            <w:r>
+              <w:t xml:space="preserve"> volume={478},</w:t>
+            </w:r>
+          </w:p>
+          <w:p>
+            <w:r>
+              <w:t xml:space="preserve"> DOI={10.1093/</w:t>
+            </w:r>
+            <w:proofErr w:type="spellStart"/>
+            <w:r>
+              <w:t>mnras</w:t>
+            </w:r>
+            <w:proofErr w:type="spellEnd"/>
+            <w:r>
+              <w:t>/sty1141},</w:t>
+            </w:r>
+          </w:p>
+          <w:p>
+            <w:r>
+              <w:t xml:space="preserve"> number={4},</w:t>
+            </w:r>
+          </w:p>
+          <w:p>
+            <w:r>
+              <w:t xml:space="preserve"> journal={Monthly Notices of the Royal Astronomical Society},</w:t>
+            </w:r>
+          </w:p>
+          <w:p>
+            <w:r>
+              <w:t xml:space="preserve"> author={Ball, W H and </w:t>
+            </w:r>
+            <w:proofErr w:type="spellStart"/>
+            <w:r>
+              <w:t>Themeßl</w:t>
+            </w:r>
+            <w:proofErr w:type="spellEnd"/>
+            <w:r>
+              <w:t xml:space="preserve">, N and </w:t>
+            </w:r>
+            <w:proofErr w:type="spellStart"/>
+            <w:r>
+              <w:t>Hekker</w:t>
+            </w:r>
+            <w:proofErr w:type="spellEnd"/>
+            <w:r>
+              <w:t>, S},</w:t>
+            </w:r>
+          </w:p>
+          <w:p>
+            <w:r>
+              <w:t xml:space="preserve"> year={2018},</w:t>
+            </w:r>
+          </w:p>
+          <w:p>
+            <w:r>
+              <w:t xml:space="preserve"> pages={4697-4709}}</w:t>
+            </w:r>
+          </w:p>
         </w:tc>
       </w:tr>
       <w:tr>
@@ -4392,6 +4856,68 @@
             <w:tcW w:w="9016" w:type="dxa"/>
           </w:tcPr>
           <w:p/>
+          <w:p>
+            <w:r>
+              <w:t>@article{jørgensen_2005,</w:t>
+            </w:r>
+          </w:p>
+          <w:p>
+            <w:r>
+              <w:t xml:space="preserve"> title={Determination of stellar ages from isochrones: Bayesian estimation versus isochrone fitting},</w:t>
+            </w:r>
+          </w:p>
+          <w:p>
+            <w:r>
+              <w:t xml:space="preserve"> volume={436},</w:t>
+            </w:r>
+          </w:p>
+          <w:p>
+            <w:r>
+              <w:t xml:space="preserve"> DOI={10.1051/0004-6361:20042185},</w:t>
+            </w:r>
+          </w:p>
+          <w:p>
+            <w:r>
+              <w:t xml:space="preserve"> number={1},</w:t>
+            </w:r>
+          </w:p>
+          <w:p>
+            <w:r>
+              <w:lastRenderedPageBreak/>
+              <w:t xml:space="preserve"> journal={Astronomy &amp; Astrophysics},</w:t>
+            </w:r>
+          </w:p>
+          <w:p>
+            <w:r>
+              <w:t xml:space="preserve"> author={</w:t>
+            </w:r>
+            <w:proofErr w:type="spellStart"/>
+            <w:r>
+              <w:t>Jørgensen</w:t>
+            </w:r>
+            <w:proofErr w:type="spellEnd"/>
+            <w:r>
+              <w:t xml:space="preserve">, B. R. and </w:t>
+            </w:r>
+            <w:proofErr w:type="spellStart"/>
+            <w:r>
+              <w:t>Lindegren</w:t>
+            </w:r>
+            <w:proofErr w:type="spellEnd"/>
+            <w:r>
+              <w:t>, L.},</w:t>
+            </w:r>
+          </w:p>
+          <w:p>
+            <w:r>
+              <w:t xml:space="preserve"> year={2005},</w:t>
+            </w:r>
+          </w:p>
+          <w:p>
+            <w:r>
+              <w:t xml:space="preserve"> pages={127-143}}</w:t>
+            </w:r>
+          </w:p>
         </w:tc>
       </w:tr>
       <w:tr>
@@ -4400,6 +4926,10 @@
             <w:tcW w:w="9016" w:type="dxa"/>
           </w:tcPr>
           <w:p/>
+          <w:p/>
+          <w:p/>
+          <w:p/>
+          <w:p/>
         </w:tc>
       </w:tr>
       <w:tr>
@@ -4407,12 +4937,317 @@
           <w:tcPr>
             <w:tcW w:w="9016" w:type="dxa"/>
           </w:tcPr>
+          <w:p>
+            <w:r>
+              <w:t>@article{curtis_2013,</w:t>
+            </w:r>
+          </w:p>
+          <w:p>
+            <w:r>
+              <w:t xml:space="preserve"> title={RUPRECHT 147: THE OLDEST NEARBY OPEN CLUSTER AS A NEW BENCHMARK FOR STELLAR ASTROPHYSICS},</w:t>
+            </w:r>
+          </w:p>
+          <w:p>
+            <w:r>
+              <w:t xml:space="preserve"> volume={145},</w:t>
+            </w:r>
+          </w:p>
+          <w:p>
+            <w:r>
+              <w:t xml:space="preserve"> DOI={10.1088/0004-6256/145/5/134},</w:t>
+            </w:r>
+          </w:p>
+          <w:p>
+            <w:r>
+              <w:t xml:space="preserve"> number={5},</w:t>
+            </w:r>
+          </w:p>
+          <w:p>
+            <w:r>
+              <w:t xml:space="preserve"> journal={The Astronomical Journal},</w:t>
+            </w:r>
+          </w:p>
+          <w:p>
+            <w:r>
+              <w:t xml:space="preserve"> author={Curtis, Jason L. and Wolfgang, Angie and Wright, Jason T. and Brewer, John M. and Johnson, John Asher},</w:t>
+            </w:r>
+          </w:p>
+          <w:p>
+            <w:r>
+              <w:t xml:space="preserve"> year={2013},</w:t>
+            </w:r>
+          </w:p>
+          <w:p>
+            <w:r>
+              <w:t xml:space="preserve"> pages={134}}</w:t>
+            </w:r>
+          </w:p>
+        </w:tc>
+      </w:tr>
+      <w:tr>
+        <w:tc>
+          <w:tcPr>
+            <w:tcW w:w="9016" w:type="dxa"/>
+          </w:tcPr>
           <w:p/>
+          <w:p>
+            <w:r>
+              <w:t>@article{bragaglia_2018,</w:t>
+            </w:r>
+          </w:p>
+          <w:p>
+            <w:r>
+              <w:t xml:space="preserve"> title={The chemical composition of the oldest nearby open cluster Ruprecht 147},</w:t>
+            </w:r>
+          </w:p>
+          <w:p>
+            <w:r>
+              <w:t xml:space="preserve"> volume={619},</w:t>
+            </w:r>
+          </w:p>
+          <w:p>
+            <w:r>
+              <w:t xml:space="preserve"> DOI={10.1051/0004-6361/201833888},</w:t>
+            </w:r>
+          </w:p>
+          <w:p>
+            <w:r>
+              <w:t xml:space="preserve"> journal={Astronomy &amp; Astrophysics},</w:t>
+            </w:r>
+          </w:p>
+          <w:p>
+            <w:r>
+              <w:t xml:space="preserve"> author={</w:t>
+            </w:r>
+            <w:proofErr w:type="spellStart"/>
+            <w:r>
+              <w:t>Bragaglia</w:t>
+            </w:r>
+            <w:proofErr w:type="spellEnd"/>
+            <w:r>
+              <w:t xml:space="preserve">, Angela and Fu, </w:t>
+            </w:r>
+            <w:proofErr w:type="spellStart"/>
+            <w:r>
+              <w:t>Xiaoting</w:t>
+            </w:r>
+            <w:proofErr w:type="spellEnd"/>
+            <w:r>
+              <w:t xml:space="preserve"> and </w:t>
+            </w:r>
+            <w:proofErr w:type="spellStart"/>
+            <w:r>
+              <w:t>Mucciarelli</w:t>
+            </w:r>
+            <w:proofErr w:type="spellEnd"/>
+            <w:r>
+              <w:t xml:space="preserve">, Alessio and </w:t>
+            </w:r>
+            <w:proofErr w:type="spellStart"/>
+            <w:r>
+              <w:t>Andreuzzi</w:t>
+            </w:r>
+            <w:proofErr w:type="spellEnd"/>
+            <w:r>
+              <w:t xml:space="preserve">, Gloria and </w:t>
+            </w:r>
+            <w:proofErr w:type="spellStart"/>
+            <w:r>
+              <w:t>Donati</w:t>
+            </w:r>
+            <w:proofErr w:type="spellEnd"/>
+            <w:r>
+              <w:t>, Paolo},</w:t>
+            </w:r>
+          </w:p>
+          <w:p>
+            <w:r>
+              <w:t xml:space="preserve"> year={2018},</w:t>
+            </w:r>
+          </w:p>
+          <w:p>
+            <w:r>
+              <w:t xml:space="preserve"> pages={A176}}</w:t>
+            </w:r>
+          </w:p>
+        </w:tc>
+      </w:tr>
+      <w:tr>
+        <w:tc>
+          <w:tcPr>
+            <w:tcW w:w="9016" w:type="dxa"/>
+          </w:tcPr>
+          <w:p/>
+          <w:p/>
+          <w:p>
+            <w:r>
+              <w:t>@article{cantat</w:t>
+            </w:r>
+            <w:r>
+              <w:t>-gaudin</w:t>
+            </w:r>
+            <w:r>
+              <w:t>_2018,</w:t>
+            </w:r>
+          </w:p>
+          <w:p>
+            <w:r>
+              <w:t xml:space="preserve"> title={A Gaia DR2 view of the open cluster population in the Milky Way},</w:t>
+            </w:r>
+          </w:p>
+          <w:p>
+            <w:r>
+              <w:t xml:space="preserve"> volume={618},</w:t>
+            </w:r>
+          </w:p>
+          <w:p>
+            <w:r>
+              <w:t xml:space="preserve"> DOI={10.1051/0004-6361/201833476},</w:t>
+            </w:r>
+          </w:p>
+          <w:p>
+            <w:r>
+              <w:t xml:space="preserve"> journal={Astronomy &amp; Astrophysics},</w:t>
+            </w:r>
+          </w:p>
+          <w:p>
+            <w:r>
+              <w:t xml:space="preserve"> author={</w:t>
+            </w:r>
+            <w:proofErr w:type="spellStart"/>
+            <w:r>
+              <w:t>Cantat</w:t>
+            </w:r>
+            <w:proofErr w:type="spellEnd"/>
+            <w:r>
+              <w:t xml:space="preserve">-Gaudin, T. and Jordi, C. and </w:t>
+            </w:r>
+            <w:proofErr w:type="spellStart"/>
+            <w:r>
+              <w:t>Vallenari</w:t>
+            </w:r>
+            <w:proofErr w:type="spellEnd"/>
+            <w:r>
+              <w:t xml:space="preserve">, A. and </w:t>
+            </w:r>
+            <w:proofErr w:type="spellStart"/>
+            <w:r>
+              <w:t>Bragaglia</w:t>
+            </w:r>
+            <w:proofErr w:type="spellEnd"/>
+            <w:r>
+              <w:t>, A. and Balaguer-</w:t>
+            </w:r>
+            <w:proofErr w:type="spellStart"/>
+            <w:r>
+              <w:t>Núñez</w:t>
+            </w:r>
+            <w:proofErr w:type="spellEnd"/>
+            <w:r>
+              <w:t xml:space="preserve">, L. and </w:t>
+            </w:r>
+            <w:proofErr w:type="spellStart"/>
+            <w:r>
+              <w:t>Soubiran</w:t>
+            </w:r>
+            <w:proofErr w:type="spellEnd"/>
+            <w:r>
+              <w:t xml:space="preserve">, C. and Bossini, D. and </w:t>
+            </w:r>
+            <w:proofErr w:type="spellStart"/>
+            <w:r>
+              <w:t>Moitinho</w:t>
+            </w:r>
+            <w:proofErr w:type="spellEnd"/>
+            <w:r>
+              <w:t>, A. and Castro-</w:t>
+            </w:r>
+            <w:proofErr w:type="spellStart"/>
+            <w:r>
+              <w:t>Ginard</w:t>
+            </w:r>
+            <w:proofErr w:type="spellEnd"/>
+            <w:r>
+              <w:t>, A. and Krone-Martins, A. et al.},</w:t>
+            </w:r>
+          </w:p>
+          <w:p>
+            <w:r>
+              <w:t xml:space="preserve"> year={2018},</w:t>
+            </w:r>
+          </w:p>
+          <w:p>
+            <w:r>
+              <w:t xml:space="preserve"> pages={A93}}</w:t>
+            </w:r>
+          </w:p>
+        </w:tc>
+      </w:tr>
+      <w:tr>
+        <w:tc>
+          <w:tcPr>
+            <w:tcW w:w="9016" w:type="dxa"/>
+          </w:tcPr>
+          <w:p/>
+          <w:p>
+            <w:r>
+              <w:t>@article{gao_2018,</w:t>
+            </w:r>
+          </w:p>
+          <w:p>
+            <w:r>
+              <w:t xml:space="preserve"> title={A Machine-learning-based Investigation of the Open Cluster M67},</w:t>
+            </w:r>
+          </w:p>
+          <w:p>
+            <w:r>
+              <w:t xml:space="preserve"> volume={869},</w:t>
+            </w:r>
+          </w:p>
+          <w:p>
+            <w:r>
+              <w:t xml:space="preserve"> DOI={10.3847/1538-4357/aae8dd},</w:t>
+            </w:r>
+          </w:p>
+          <w:p>
+            <w:r>
+              <w:t xml:space="preserve"> number={1},</w:t>
+            </w:r>
+          </w:p>
+          <w:p>
+            <w:r>
+              <w:t xml:space="preserve"> journal={The Astrophysical Journal},</w:t>
+            </w:r>
+          </w:p>
+          <w:p>
+            <w:r>
+              <w:t xml:space="preserve"> author={Gao, Xinhua},</w:t>
+            </w:r>
+          </w:p>
+          <w:p>
+            <w:r>
+              <w:t xml:space="preserve"> year={2018},</w:t>
+            </w:r>
+          </w:p>
+          <w:p>
+            <w:r>
+              <w:lastRenderedPageBreak/>
+              <w:t xml:space="preserve"> pages={9}}</w:t>
+            </w:r>
+          </w:p>
         </w:tc>
       </w:tr>
     </w:tbl>
     <w:p/>
-    <w:p/>
+    <w:p>
+      <w:r>
+        <w:t>CONCERNS:</w:t>
+      </w:r>
+      <w:r>
+        <w:br/>
+        <w:t>- introduction doesn’t discuss papers but more references methods that those papers use</w:t>
+      </w:r>
+    </w:p>
     <w:p>
       <w:r>
         <w:t xml:space="preserve"> </w:t>
@@ -4426,6 +5261,103 @@
     </w:sectPr>
   </w:body>
 </w:document>
+</file>
+
+<file path=word/numbering.xml><?xml version="1.0" encoding="utf-8"?>
+<w:numbering xmlns:wpc="http://schemas.microsoft.com/office/word/2010/wordprocessingCanvas" xmlns:cx="http://schemas.microsoft.com/office/drawing/2014/chartex" xmlns:cx1="http://schemas.microsoft.com/office/drawing/2015/9/8/chartex" xmlns:cx2="http://schemas.microsoft.com/office/drawing/2015/10/21/chartex" xmlns:cx3="http://schemas.microsoft.com/office/drawing/2016/5/9/chartex" xmlns:cx4="http://schemas.microsoft.com/office/drawing/2016/5/10/chartex" xmlns:cx5="http://schemas.microsoft.com/office/drawing/2016/5/11/chartex" xmlns:cx6="http://schemas.microsoft.com/office/drawing/2016/5/12/chartex" xmlns:cx7="http://schemas.microsoft.com/office/drawing/2016/5/13/chartex" xmlns:cx8="http://schemas.microsoft.com/office/drawing/2016/5/14/chartex" xmlns:mc="http://schemas.openxmlformats.org/markup-compatibility/2006" xmlns:aink="http://schemas.microsoft.com/office/drawing/2016/ink" xmlns:am3d="http://schemas.microsoft.com/office/drawing/2017/model3d" xmlns:o="urn:schemas-microsoft-com:office:office" xmlns:r="http://schemas.openxmlformats.org/officeDocument/2006/relationships" xmlns:m="http://schemas.openxmlformats.org/officeDocument/2006/math" xmlns:v="urn:schemas-microsoft-com:vml" xmlns:wp14="http://schemas.microsoft.com/office/word/2010/wordprocessingDrawing" xmlns:wp="http://schemas.openxmlformats.org/drawingml/2006/wordprocessingDrawing" xmlns:w10="urn:schemas-microsoft-com:office:word" xmlns:w="http://schemas.openxmlformats.org/wordprocessingml/2006/main" xmlns:w14="http://schemas.microsoft.com/office/word/2010/wordml" xmlns:w15="http://schemas.microsoft.com/office/word/2012/wordml" xmlns:w16cid="http://schemas.microsoft.com/office/word/2016/wordml/cid" xmlns:w16se="http://schemas.microsoft.com/office/word/2015/wordml/symex" xmlns:wpg="http://schemas.microsoft.com/office/word/2010/wordprocessingGroup" xmlns:wpi="http://schemas.microsoft.com/office/word/2010/wordprocessingInk" xmlns:wne="http://schemas.microsoft.com/office/word/2006/wordml" xmlns:wps="http://schemas.microsoft.com/office/word/2010/wordprocessingShape" mc:Ignorable="w14 w15 w16se w16cid wp14">
+  <w:abstractNum w:abstractNumId="0" w15:restartNumberingAfterBreak="0">
+    <w:nsid w:val="7942261E"/>
+    <w:multiLevelType w:val="hybridMultilevel"/>
+    <w:tmpl w:val="0D40A382"/>
+    <w:lvl w:ilvl="0" w:tplc="08090015">
+      <w:start w:val="12"/>
+      <w:numFmt w:val="upperLetter"/>
+      <w:lvlText w:val="%1."/>
+      <w:lvlJc w:val="left"/>
+      <w:pPr>
+        <w:ind w:left="720" w:hanging="360"/>
+      </w:pPr>
+      <w:rPr>
+        <w:rFonts w:hint="default"/>
+      </w:rPr>
+    </w:lvl>
+    <w:lvl w:ilvl="1" w:tplc="08090019" w:tentative="1">
+      <w:start w:val="1"/>
+      <w:numFmt w:val="lowerLetter"/>
+      <w:lvlText w:val="%2."/>
+      <w:lvlJc w:val="left"/>
+      <w:pPr>
+        <w:ind w:left="1440" w:hanging="360"/>
+      </w:pPr>
+    </w:lvl>
+    <w:lvl w:ilvl="2" w:tplc="0809001B" w:tentative="1">
+      <w:start w:val="1"/>
+      <w:numFmt w:val="lowerRoman"/>
+      <w:lvlText w:val="%3."/>
+      <w:lvlJc w:val="right"/>
+      <w:pPr>
+        <w:ind w:left="2160" w:hanging="180"/>
+      </w:pPr>
+    </w:lvl>
+    <w:lvl w:ilvl="3" w:tplc="0809000F" w:tentative="1">
+      <w:start w:val="1"/>
+      <w:numFmt w:val="decimal"/>
+      <w:lvlText w:val="%4."/>
+      <w:lvlJc w:val="left"/>
+      <w:pPr>
+        <w:ind w:left="2880" w:hanging="360"/>
+      </w:pPr>
+    </w:lvl>
+    <w:lvl w:ilvl="4" w:tplc="08090019" w:tentative="1">
+      <w:start w:val="1"/>
+      <w:numFmt w:val="lowerLetter"/>
+      <w:lvlText w:val="%5."/>
+      <w:lvlJc w:val="left"/>
+      <w:pPr>
+        <w:ind w:left="3600" w:hanging="360"/>
+      </w:pPr>
+    </w:lvl>
+    <w:lvl w:ilvl="5" w:tplc="0809001B" w:tentative="1">
+      <w:start w:val="1"/>
+      <w:numFmt w:val="lowerRoman"/>
+      <w:lvlText w:val="%6."/>
+      <w:lvlJc w:val="right"/>
+      <w:pPr>
+        <w:ind w:left="4320" w:hanging="180"/>
+      </w:pPr>
+    </w:lvl>
+    <w:lvl w:ilvl="6" w:tplc="0809000F" w:tentative="1">
+      <w:start w:val="1"/>
+      <w:numFmt w:val="decimal"/>
+      <w:lvlText w:val="%7."/>
+      <w:lvlJc w:val="left"/>
+      <w:pPr>
+        <w:ind w:left="5040" w:hanging="360"/>
+      </w:pPr>
+    </w:lvl>
+    <w:lvl w:ilvl="7" w:tplc="08090019" w:tentative="1">
+      <w:start w:val="1"/>
+      <w:numFmt w:val="lowerLetter"/>
+      <w:lvlText w:val="%8."/>
+      <w:lvlJc w:val="left"/>
+      <w:pPr>
+        <w:ind w:left="5760" w:hanging="360"/>
+      </w:pPr>
+    </w:lvl>
+    <w:lvl w:ilvl="8" w:tplc="0809001B" w:tentative="1">
+      <w:start w:val="1"/>
+      <w:numFmt w:val="lowerRoman"/>
+      <w:lvlText w:val="%9."/>
+      <w:lvlJc w:val="right"/>
+      <w:pPr>
+        <w:ind w:left="6480" w:hanging="180"/>
+      </w:pPr>
+    </w:lvl>
+  </w:abstractNum>
+  <w:num w:numId="1">
+    <w:abstractNumId w:val="0"/>
+  </w:num>
+</w:numbering>
 </file>
 
 <file path=word/styles.xml><?xml version="1.0" encoding="utf-8"?>

</xml_diff>

<commit_message>
report as of: 26/03/2020
</commit_message>
<xml_diff>
--- a/Harry's_files/report work/Master Project.docx
+++ b/Harry's_files/report work/Master Project.docx
@@ -3833,13 +3833,7 @@
           </w:tcPr>
           <w:p>
             <w:r>
-              <w:t>Log_10{</w:t>
-            </w:r>
-            <w:r>
-              <w:t>Age</w:t>
-            </w:r>
-            <w:r>
-              <w:t>}</w:t>
+              <w:t>Log_10{Age}</w:t>
             </w:r>
           </w:p>
         </w:tc>
@@ -3874,13 +3868,7 @@
           </w:tcPr>
           <w:p>
             <w:r>
-              <w:t>Log_10{</w:t>
-            </w:r>
-            <w:r>
-              <w:t>[Fe/H]</w:t>
-            </w:r>
-            <w:r>
-              <w:t>}</w:t>
+              <w:t>Log_10{[Fe/H]}</w:t>
             </w:r>
           </w:p>
         </w:tc>
@@ -3920,10 +3908,7 @@
           </w:tcPr>
           <w:p>
             <w:r>
-              <w:t>Log_10{</w:t>
-            </w:r>
-            <w:r>
-              <w:t>Y_{</w:t>
+              <w:t>Log_10{Y_{</w:t>
             </w:r>
             <w:proofErr w:type="spellStart"/>
             <w:r>
@@ -3931,10 +3916,7 @@
             </w:r>
             <w:proofErr w:type="spellEnd"/>
             <w:r>
-              <w:t>}</w:t>
-            </w:r>
-            <w:r>
-              <w:t>}</w:t>
+              <w:t>}}</w:t>
             </w:r>
           </w:p>
         </w:tc>
@@ -4012,10 +3994,7 @@
           </w:tcPr>
           <w:p>
             <w:r>
-              <w:t>Luminosity / L</w:t>
-            </w:r>
-            <w:r>
-              <w:t>_{</w:t>
+              <w:t>Luminosity / L_{</w:t>
             </w:r>
             <w:r>
               <w:t>\</w:t>
@@ -4036,13 +4015,7 @@
           </w:tcPr>
           <w:p>
             <w:r>
-              <w:t>Log_10{</w:t>
-            </w:r>
-            <w:r>
-              <w:t>R</w:t>
-            </w:r>
-            <w:r>
-              <w:t>}</w:t>
+              <w:t>Log_10{R}</w:t>
             </w:r>
           </w:p>
         </w:tc>
@@ -4087,10 +4060,7 @@
             </w:r>
             <w:proofErr w:type="spellEnd"/>
             <w:r>
-              <w:t>/5000</w:t>
-            </w:r>
-            <w:r>
-              <w:t>}</w:t>
+              <w:t>/5000}</w:t>
             </w:r>
           </w:p>
         </w:tc>
@@ -4175,7 +4145,583 @@
     </w:p>
     <w:p>
       <w:r>
-        <w:t>38, 45 iso</w:t>
+        <w:t xml:space="preserve">With regards to a few choices made when training which in this study was done using </w:t>
+      </w:r>
+      <w:proofErr w:type="spellStart"/>
+      <w:r>
+        <w:t>keras</w:t>
+      </w:r>
+      <w:proofErr w:type="spellEnd"/>
+      <w:r>
+        <w:t xml:space="preserve"> \</w:t>
+      </w:r>
+      <w:proofErr w:type="spellStart"/>
+      <w:r>
+        <w:t>citep</w:t>
+      </w:r>
+      <w:proofErr w:type="spellEnd"/>
+      <w:r>
+        <w:t>{</w:t>
+      </w:r>
+      <w:proofErr w:type="spellStart"/>
+      <w:r>
+        <w:t>keras</w:t>
+      </w:r>
+      <w:proofErr w:type="spellEnd"/>
+      <w:r>
+        <w:t xml:space="preserve">}, the neural networks were trained </w:t>
+      </w:r>
+      <w:r>
+        <w:t xml:space="preserve">almost entirely using the </w:t>
+      </w:r>
+      <w:proofErr w:type="spellStart"/>
+      <w:r>
+        <w:t>Nesterov</w:t>
+      </w:r>
+      <w:proofErr w:type="spellEnd"/>
+      <w:r>
+        <w:t xml:space="preserve"> Adam (</w:t>
+      </w:r>
+      <w:proofErr w:type="spellStart"/>
+      <w:r>
+        <w:t>Nadam</w:t>
+      </w:r>
+      <w:proofErr w:type="spellEnd"/>
+      <w:r>
+        <w:t xml:space="preserve">) optimizer, which improves on the standard stochastic gradient decent (SGD) optimizer where the weight updates comes from moving in a direction of decreasing loss (see eq.5), which </w:t>
+      </w:r>
+      <w:proofErr w:type="spellStart"/>
+      <w:r>
+        <w:t>Nadam</w:t>
+      </w:r>
+      <w:proofErr w:type="spellEnd"/>
+      <w:r>
+        <w:t xml:space="preserve"> improves upon by having </w:t>
+      </w:r>
+      <w:proofErr w:type="spellStart"/>
+      <w:r>
+        <w:t>N</w:t>
+      </w:r>
+      <w:r>
+        <w:t>esterov</w:t>
+      </w:r>
+      <w:proofErr w:type="spellEnd"/>
+      <w:r>
+        <w:t xml:space="preserve"> momentum which acts similarly to normal momentum whereby it aids the weight updates moving along the same decrease in gradient direction which prevents </w:t>
+      </w:r>
+      <w:r>
+        <w:t xml:space="preserve">the neural network bypass becoming stuck in a local minima. Except </w:t>
+      </w:r>
+      <w:proofErr w:type="spellStart"/>
+      <w:r>
+        <w:t>Nesterov</w:t>
+      </w:r>
+      <w:proofErr w:type="spellEnd"/>
+      <w:r>
+        <w:t xml:space="preserve"> momentum allows the gradient update to the weights helps correct the movement through parameter space due to the momentum movement because the movement due to momentum may not be in the same direction to the gradient update which always points in the correct direction. </w:t>
+      </w:r>
+      <w:r>
+        <w:t xml:space="preserve">We found SGD to be useful in allowing the loss to slope down significantly after training for a period of time with </w:t>
+      </w:r>
+      <w:proofErr w:type="spellStart"/>
+      <w:r>
+        <w:t>Nadam</w:t>
+      </w:r>
+      <w:proofErr w:type="spellEnd"/>
+      <w:r>
+        <w:t xml:space="preserve"> but only when </w:t>
+      </w:r>
+      <w:proofErr w:type="spellStart"/>
+      <w:r>
+        <w:t>Nadam</w:t>
+      </w:r>
+      <w:proofErr w:type="spellEnd"/>
+      <w:r>
+        <w:t xml:space="preserve"> had been trained for an insufficient amount of time, although in the cases where SGD was used after </w:t>
+      </w:r>
+      <w:proofErr w:type="spellStart"/>
+      <w:r>
+        <w:t>Nadam</w:t>
+      </w:r>
+      <w:proofErr w:type="spellEnd"/>
+      <w:r>
+        <w:t xml:space="preserve"> we found the noise on the loss would disappear almost completely. For further details on </w:t>
+      </w:r>
+      <w:proofErr w:type="spellStart"/>
+      <w:r>
+        <w:t>Nadam</w:t>
+      </w:r>
+      <w:proofErr w:type="spellEnd"/>
+      <w:r>
+        <w:t xml:space="preserve"> see \</w:t>
+      </w:r>
+      <w:proofErr w:type="gramStart"/>
+      <w:r>
+        <w:t>cite{</w:t>
+      </w:r>
+      <w:proofErr w:type="spellStart"/>
+      <w:proofErr w:type="gramEnd"/>
+      <w:r>
+        <w:t>Nadam</w:t>
+      </w:r>
+      <w:proofErr w:type="spellEnd"/>
+      <w:r>
+        <w:t xml:space="preserve">} and \cite{Nadam2}. </w:t>
+      </w:r>
+      <w:r>
+        <w:t xml:space="preserve">For our choice of </w:t>
+      </w:r>
+      <w:proofErr w:type="gramStart"/>
+      <w:r>
+        <w:t>activation</w:t>
+      </w:r>
+      <w:proofErr w:type="gramEnd"/>
+      <w:r>
+        <w:t xml:space="preserve"> we selected </w:t>
+      </w:r>
+      <w:proofErr w:type="spellStart"/>
+      <w:r>
+        <w:t>elu</w:t>
+      </w:r>
+      <w:proofErr w:type="spellEnd"/>
+      <w:r>
+        <w:t xml:space="preserve">, after initially testing </w:t>
+      </w:r>
+      <w:proofErr w:type="spellStart"/>
+      <w:r>
+        <w:t>relu</w:t>
+      </w:r>
+      <w:proofErr w:type="spellEnd"/>
+      <w:r>
+        <w:t xml:space="preserve"> we found </w:t>
+      </w:r>
+      <w:proofErr w:type="spellStart"/>
+      <w:r>
+        <w:t>elu</w:t>
+      </w:r>
+      <w:proofErr w:type="spellEnd"/>
+      <w:r>
+        <w:t xml:space="preserve"> performed much better, but found little difference for the dynamical range of our neural network inputs and outputs when we compared </w:t>
+      </w:r>
+      <w:proofErr w:type="spellStart"/>
+      <w:r>
+        <w:t>elu</w:t>
+      </w:r>
+      <w:proofErr w:type="spellEnd"/>
+      <w:r>
+        <w:t xml:space="preserve"> to </w:t>
+      </w:r>
+      <w:r>
+        <w:t>swish</w:t>
+      </w:r>
+      <w:r>
+        <w:t xml:space="preserve">. </w:t>
+      </w:r>
+      <w:r>
+        <w:t xml:space="preserve">We calculated the training loss using the mean absolute error (MAE) instead of the mean squared error (MSE) because the training data has no noise on it as it’s calculated from models, which means the weight penalization should be proportional to the loss as per MAE, rather than MSE which doesn’t penalise when the loss is close to 0 and would be useful if using noisy training data, as it effectively makes allowances for the noise. </w:t>
+      </w:r>
+      <w:r>
+        <w:t>We also chose L2 regularization when regularizing for similar reasons because</w:t>
+      </w:r>
+      <w:r>
+        <w:t xml:space="preserve"> </w:t>
+      </w:r>
+      <w:r>
+        <w:t xml:space="preserve">we don’t need to account for outliers as the training data doesn’t contain any as it’s model generated, L2 regularization also performs better than say L2 regularization when all of the outputs are functions of the input. An additional strength of L2 is that there is a singular solution, which allows some reliability in the regularization before when training multiple neural networks but making very small tuning changes to certain training parameters. We also achieved some reliability in the neural network behaviour by randomizing the order of the data rows always with the same seed, which allowed training on batches to be consistent and allowed batches to be more representative of the features of the data and also importantly meant that the validation </w:t>
+      </w:r>
+      <w:r>
+        <w:t xml:space="preserve">fraction (30%) was also more representative of the data. </w:t>
+      </w:r>
+    </w:p>
+    <w:p>
+      <w:r>
+        <w:t>We developed a training schedule following the method suggested by \cite{</w:t>
+      </w:r>
+      <w:proofErr w:type="spellStart"/>
+      <w:r>
+        <w:t>lrbatch</w:t>
+      </w:r>
+      <w:proofErr w:type="spellEnd"/>
+      <w:r>
+        <w:t xml:space="preserve">}, where they compare a number of different training schedules and found that when increasing the batch size and increasing the learning rate during the early stages of training, you can achieve a very high learning rate with a small number of updates (to the weights), which makes the training process faster than a number of other methods. Batch size is </w:t>
+      </w:r>
+      <w:r>
+        <w:t xml:space="preserve">very useful in neural network training because appropriate choices during the early stages of training allows for a larger rate of improvement because by giving batches roughly representative of the shape of the data, the neural network is able to reproduce trends faster by each weight update being more significant.  </w:t>
+      </w:r>
+    </w:p>
+    <w:p>
+      <w:r>
+        <w:t xml:space="preserve">It’s recommended when increasing the learning rate and batch size to increase them proportionally and from testing we determined that the viable spread in learning at the start of training was 0.0001 </w:t>
+      </w:r>
+      <w:r>
+        <w:lastRenderedPageBreak/>
+        <w:t>to 0.001 and a</w:t>
+      </w:r>
+      <w:r>
+        <w:t xml:space="preserve"> </w:t>
+      </w:r>
+      <w:proofErr w:type="gramStart"/>
+      <w:r>
+        <w:t>fairly representative</w:t>
+      </w:r>
+      <w:proofErr w:type="gramEnd"/>
+      <w:r>
+        <w:t xml:space="preserve"> batch size</w:t>
+      </w:r>
+      <w:r>
+        <w:t xml:space="preserve"> was</w:t>
+      </w:r>
+      <w:r>
+        <w:t xml:space="preserve"> of 1000 points. </w:t>
+      </w:r>
+      <w:r>
+        <w:t>The rough training outline is shown in Table 4.</w:t>
+      </w:r>
+    </w:p>
+    <w:p>
+      <w:r>
+        <w:rPr>
+          <w:b/>
+          <w:bCs/>
+        </w:rPr>
+        <w:t>Table 4</w:t>
+      </w:r>
+      <w:r>
+        <w:t xml:space="preserve">: </w:t>
+      </w:r>
+      <w:r>
+        <w:t>Training schedule outline</w:t>
+      </w:r>
+    </w:p>
+    <w:tbl>
+      <w:tblPr>
+        <w:tblStyle w:val="TableGrid"/>
+        <w:tblW w:w="0" w:type="auto"/>
+        <w:tblLook w:val="04A0" w:firstRow="1" w:lastRow="0" w:firstColumn="1" w:lastColumn="0" w:noHBand="0" w:noVBand="1"/>
+      </w:tblPr>
+      <w:tblGrid>
+        <w:gridCol w:w="986"/>
+        <w:gridCol w:w="897"/>
+        <w:gridCol w:w="897"/>
+        <w:gridCol w:w="898"/>
+        <w:gridCol w:w="893"/>
+        <w:gridCol w:w="4071"/>
+      </w:tblGrid>
+      <w:tr>
+        <w:tc>
+          <w:tcPr>
+            <w:tcW w:w="986" w:type="dxa"/>
+          </w:tcPr>
+          <w:p/>
+        </w:tc>
+        <w:tc>
+          <w:tcPr>
+            <w:tcW w:w="897" w:type="dxa"/>
+          </w:tcPr>
+          <w:p>
+            <w:r>
+              <w:t>Step 1</w:t>
+            </w:r>
+          </w:p>
+        </w:tc>
+        <w:tc>
+          <w:tcPr>
+            <w:tcW w:w="897" w:type="dxa"/>
+          </w:tcPr>
+          <w:p>
+            <w:r>
+              <w:t>Step 2</w:t>
+            </w:r>
+          </w:p>
+        </w:tc>
+        <w:tc>
+          <w:tcPr>
+            <w:tcW w:w="898" w:type="dxa"/>
+          </w:tcPr>
+          <w:p>
+            <w:r>
+              <w:t>Step 3</w:t>
+            </w:r>
+          </w:p>
+        </w:tc>
+        <w:tc>
+          <w:tcPr>
+            <w:tcW w:w="893" w:type="dxa"/>
+          </w:tcPr>
+          <w:p>
+            <w:r>
+              <w:t>Step 4</w:t>
+            </w:r>
+          </w:p>
+        </w:tc>
+        <w:tc>
+          <w:tcPr>
+            <w:tcW w:w="4071" w:type="dxa"/>
+          </w:tcPr>
+          <w:p>
+            <w:r>
+              <w:t>Remaining steps</w:t>
+            </w:r>
+          </w:p>
+        </w:tc>
+      </w:tr>
+      <w:tr>
+        <w:tc>
+          <w:tcPr>
+            <w:tcW w:w="986" w:type="dxa"/>
+          </w:tcPr>
+          <w:p>
+            <w:r>
+              <w:t>Learning rate</w:t>
+            </w:r>
+          </w:p>
+        </w:tc>
+        <w:tc>
+          <w:tcPr>
+            <w:tcW w:w="897" w:type="dxa"/>
+          </w:tcPr>
+          <w:p>
+            <w:r>
+              <w:t>0.0001</w:t>
+            </w:r>
+          </w:p>
+        </w:tc>
+        <w:tc>
+          <w:tcPr>
+            <w:tcW w:w="897" w:type="dxa"/>
+          </w:tcPr>
+          <w:p>
+            <w:r>
+              <w:t>0.0002</w:t>
+            </w:r>
+          </w:p>
+        </w:tc>
+        <w:tc>
+          <w:tcPr>
+            <w:tcW w:w="898" w:type="dxa"/>
+          </w:tcPr>
+          <w:p>
+            <w:r>
+              <w:t>0.0005</w:t>
+            </w:r>
+          </w:p>
+        </w:tc>
+        <w:tc>
+          <w:tcPr>
+            <w:tcW w:w="893" w:type="dxa"/>
+          </w:tcPr>
+          <w:p>
+            <w:r>
+              <w:t>0.001</w:t>
+            </w:r>
+          </w:p>
+        </w:tc>
+        <w:tc>
+          <w:tcPr>
+            <w:tcW w:w="4071" w:type="dxa"/>
+          </w:tcPr>
+          <w:p>
+            <w:r>
+              <w:t>Use previous step’s decayed learning rate</w:t>
+            </w:r>
+          </w:p>
+        </w:tc>
+      </w:tr>
+      <w:tr>
+        <w:tc>
+          <w:tcPr>
+            <w:tcW w:w="986" w:type="dxa"/>
+          </w:tcPr>
+          <w:p>
+            <w:r>
+              <w:t>Batch size</w:t>
+            </w:r>
+          </w:p>
+        </w:tc>
+        <w:tc>
+          <w:tcPr>
+            <w:tcW w:w="897" w:type="dxa"/>
+          </w:tcPr>
+          <w:p>
+            <w:r>
+              <w:t>1000</w:t>
+            </w:r>
+          </w:p>
+        </w:tc>
+        <w:tc>
+          <w:tcPr>
+            <w:tcW w:w="897" w:type="dxa"/>
+          </w:tcPr>
+          <w:p>
+            <w:r>
+              <w:t>2000</w:t>
+            </w:r>
+          </w:p>
+        </w:tc>
+        <w:tc>
+          <w:tcPr>
+            <w:tcW w:w="898" w:type="dxa"/>
+          </w:tcPr>
+          <w:p>
+            <w:r>
+              <w:t>5000</w:t>
+            </w:r>
+          </w:p>
+        </w:tc>
+        <w:tc>
+          <w:tcPr>
+            <w:tcW w:w="893" w:type="dxa"/>
+          </w:tcPr>
+          <w:p>
+            <w:r>
+              <w:t>1000</w:t>
+            </w:r>
+          </w:p>
+        </w:tc>
+        <w:tc>
+          <w:tcPr>
+            <w:tcW w:w="4071" w:type="dxa"/>
+          </w:tcPr>
+          <w:p>
+            <w:r>
+              <w:t>Batch size increased in a 1x10</w:t>
+            </w:r>
+            <w:r>
+              <w:rPr>
+                <w:vertAlign w:val="superscript"/>
+              </w:rPr>
+              <w:t>x</w:t>
+            </w:r>
+            <w:r>
+              <w:t>, 2</w:t>
+            </w:r>
+            <w:r>
+              <w:t>x10</w:t>
+            </w:r>
+            <w:r>
+              <w:rPr>
+                <w:vertAlign w:val="superscript"/>
+              </w:rPr>
+              <w:t>x</w:t>
+            </w:r>
+            <w:r>
+              <w:t xml:space="preserve">, 5 </w:t>
+            </w:r>
+            <w:r>
+              <w:t>x10</w:t>
+            </w:r>
+            <w:r>
+              <w:rPr>
+                <w:vertAlign w:val="superscript"/>
+              </w:rPr>
+              <w:t>x</w:t>
+            </w:r>
+            <w:r>
+              <w:t>, 1</w:t>
+            </w:r>
+            <w:r>
+              <w:t>x10</w:t>
+            </w:r>
+            <w:r>
+              <w:rPr>
+                <w:vertAlign w:val="superscript"/>
+              </w:rPr>
+              <w:t>x</w:t>
+            </w:r>
+            <w:r>
+              <w:rPr>
+                <w:vertAlign w:val="superscript"/>
+              </w:rPr>
+              <w:t>+1</w:t>
+            </w:r>
+            <w:r>
+              <w:t xml:space="preserve"> sequence until the max batch size reached</w:t>
+            </w:r>
+          </w:p>
+        </w:tc>
+      </w:tr>
+      <w:tr>
+        <w:tc>
+          <w:tcPr>
+            <w:tcW w:w="986" w:type="dxa"/>
+          </w:tcPr>
+          <w:p>
+            <w:r>
+              <w:t>Epochs</w:t>
+            </w:r>
+          </w:p>
+        </w:tc>
+        <w:tc>
+          <w:tcPr>
+            <w:tcW w:w="897" w:type="dxa"/>
+          </w:tcPr>
+          <w:p>
+            <w:r>
+              <w:t>1000</w:t>
+            </w:r>
+          </w:p>
+        </w:tc>
+        <w:tc>
+          <w:tcPr>
+            <w:tcW w:w="897" w:type="dxa"/>
+          </w:tcPr>
+          <w:p>
+            <w:r>
+              <w:t>1000</w:t>
+            </w:r>
+          </w:p>
+        </w:tc>
+        <w:tc>
+          <w:tcPr>
+            <w:tcW w:w="898" w:type="dxa"/>
+          </w:tcPr>
+          <w:p>
+            <w:r>
+              <w:t>1000</w:t>
+            </w:r>
+          </w:p>
+        </w:tc>
+        <w:tc>
+          <w:tcPr>
+            <w:tcW w:w="893" w:type="dxa"/>
+          </w:tcPr>
+          <w:p>
+            <w:r>
+              <w:t>3000</w:t>
+            </w:r>
+          </w:p>
+        </w:tc>
+        <w:tc>
+          <w:tcPr>
+            <w:tcW w:w="4071" w:type="dxa"/>
+          </w:tcPr>
+          <w:p>
+            <w:r>
+              <w:t xml:space="preserve">1000 until max batch size achieved and then trained until the loss is considered to have plateaued by eye. </w:t>
+            </w:r>
+          </w:p>
+        </w:tc>
+      </w:tr>
+    </w:tbl>
+    <w:p/>
+    <w:p>
+      <w:bookmarkStart w:id="2" w:name="_GoBack"/>
+      <w:bookmarkEnd w:id="2"/>
+    </w:p>
+    <w:p/>
+    <w:p/>
+    <w:p>
+      <w:r>
+        <w:br/>
+      </w:r>
+      <w:r>
+        <w:t>38, 45</w:t>
+      </w:r>
+      <w:r>
+        <w:t>, 53</w:t>
+      </w:r>
+      <w:r>
+        <w:t xml:space="preserve"> iso</w:t>
       </w:r>
     </w:p>
     <w:p/>
@@ -4221,12 +4767,7 @@
     <w:p>
       <w:proofErr w:type="spellStart"/>
       <w:r>
-        <w:t>Acknoledg</w:t>
-      </w:r>
-      <w:bookmarkStart w:id="2" w:name="_GoBack"/>
-      <w:bookmarkEnd w:id="2"/>
-      <w:r>
-        <w:t>ements</w:t>
+        <w:t>Acknoledgements</w:t>
       </w:r>
       <w:proofErr w:type="spellEnd"/>
       <w:r>
@@ -4383,7 +4924,11 @@
               <w:t>–</w:t>
             </w:r>
             <w:r>
-              <w:t xml:space="preserve"> whose age determination relies entirely on the knowledge of individual metallicities, effective temperatures and gravities (or absolute magnitudes), which have to be fitted by the appropriate theoretical model </w:t>
+              <w:t xml:space="preserve"> whose age determination relies entirely on the knowledge of individual metallicities, effective temperatures </w:t>
+            </w:r>
+            <w:r>
+              <w:lastRenderedPageBreak/>
+              <w:t xml:space="preserve">and gravities (or absolute magnitudes), which have to be fitted by the appropriate theoretical model </w:t>
             </w:r>
             <w:r>
               <w:t>–</w:t>
@@ -4403,6 +4948,7 @@
           </w:tcPr>
           <w:p>
             <w:r>
+              <w:lastRenderedPageBreak/>
               <w:t xml:space="preserve">Clio </w:t>
             </w:r>
             <w:proofErr w:type="spellStart"/>
@@ -4489,7 +5035,6 @@
                 <w:b/>
                 <w:bCs/>
               </w:rPr>
-              <w:lastRenderedPageBreak/>
               <w:t>Isochrone fitting/</w:t>
             </w:r>
             <w:proofErr w:type="gramStart"/>
@@ -4536,7 +5081,6 @@
               </w:numPr>
             </w:pPr>
             <w:r>
-              <w:lastRenderedPageBreak/>
               <w:t>F. Oliveira, et al. 2013: “Fitting isochrones to open cluster photometric data III. Estimating metallicities from UBV photometry”</w:t>
             </w:r>
           </w:p>
@@ -4764,6 +5308,7 @@
           </w:p>
           <w:p>
             <w:r>
+              <w:lastRenderedPageBreak/>
               <w:t>“</w:t>
             </w:r>
             <w:r>
@@ -4793,6 +5338,7 @@
           </w:tcPr>
           <w:p>
             <w:r>
+              <w:lastRenderedPageBreak/>
               <w:t xml:space="preserve">L. A. </w:t>
             </w:r>
             <w:proofErr w:type="spellStart"/>
@@ -4875,7 +5421,6 @@
           </w:p>
           <w:p>
             <w:r>
-              <w:lastRenderedPageBreak/>
               <w:t xml:space="preserve">age to 2.38 ± 0.05 ± 0.22 </w:t>
             </w:r>
             <w:proofErr w:type="spellStart"/>
@@ -4996,7 +5541,6 @@
           <w:p>
             <w:proofErr w:type="spellStart"/>
             <w:r>
-              <w:lastRenderedPageBreak/>
               <w:t>Bavarsad</w:t>
             </w:r>
             <w:proofErr w:type="spellEnd"/>
@@ -5173,6 +5717,7 @@
           </w:tcPr>
           <w:p>
             <w:r>
+              <w:lastRenderedPageBreak/>
               <w:t>Lund M. N. et al. (2016): “</w:t>
             </w:r>
             <w:r>
@@ -5297,11 +5842,7 @@
           <w:p/>
           <w:p>
             <w:r>
-              <w:t xml:space="preserve">galactic clusters form in giant molecular clouds (GMCs) and during their formation and earliest stages of evolution are completely embedded in molecular gas and dust, and thus obscured from view. Given the constraints imposed by traditional techniques of optical astronomy, direct </w:t>
-            </w:r>
-            <w:r>
-              <w:lastRenderedPageBreak/>
-              <w:t>observation and study of young embedded clusters had been extremely difficult, if not impossible. However, during the past two decades the development of infrared astronomy and, more recently, infrared array detectors, has dramatically improved this situation.</w:t>
+              <w:t>galactic clusters form in giant molecular clouds (GMCs) and during their formation and earliest stages of evolution are completely embedded in molecular gas and dust, and thus obscured from view. Given the constraints imposed by traditional techniques of optical astronomy, direct observation and study of young embedded clusters had been extremely difficult, if not impossible. However, during the past two decades the development of infrared astronomy and, more recently, infrared array detectors, has dramatically improved this situation.</w:t>
             </w:r>
           </w:p>
         </w:tc>
@@ -5313,7 +5854,6 @@
           </w:tcPr>
           <w:p>
             <w:r>
-              <w:lastRenderedPageBreak/>
               <w:t>Jeffe</w:t>
             </w:r>
             <w:r>
@@ -5589,6 +6129,7 @@
           <w:p>
             <w:proofErr w:type="spellStart"/>
             <w:r>
+              <w:lastRenderedPageBreak/>
               <w:t>Perren</w:t>
             </w:r>
             <w:proofErr w:type="spellEnd"/>
@@ -5730,7 +6271,6 @@
           </w:tcPr>
           <w:p>
             <w:r>
-              <w:lastRenderedPageBreak/>
               <w:t>gao_2018</w:t>
             </w:r>
           </w:p>
@@ -6272,7 +6812,6 @@
           </w:p>
           <w:p>
             <w:r>
-              <w:lastRenderedPageBreak/>
               <w:t xml:space="preserve"> title</w:t>
             </w:r>
             <w:proofErr w:type="gramStart"/>
@@ -6424,7 +6963,6 @@
           </w:tcPr>
           <w:p>
             <w:r>
-              <w:lastRenderedPageBreak/>
               <w:t>@</w:t>
             </w:r>
             <w:proofErr w:type="gramStart"/>
@@ -6779,6 +7317,7 @@
           </w:p>
           <w:p>
             <w:r>
+              <w:lastRenderedPageBreak/>
               <w:t xml:space="preserve"> DOI</w:t>
             </w:r>
             <w:proofErr w:type="gramStart"/>
@@ -6918,6 +7457,7 @@
           </w:tcPr>
           <w:p>
             <w:r>
+              <w:lastRenderedPageBreak/>
               <w:t xml:space="preserve">M. </w:t>
             </w:r>
             <w:proofErr w:type="spellStart"/>
@@ -6991,7 +7531,6 @@
           </w:p>
           <w:p>
             <w:r>
-              <w:lastRenderedPageBreak/>
               <w:t xml:space="preserve"> journal</w:t>
             </w:r>
             <w:proofErr w:type="gramStart"/>
@@ -7084,7 +7623,6 @@
           <w:p>
             <w:proofErr w:type="spellStart"/>
             <w:r>
-              <w:lastRenderedPageBreak/>
               <w:t>Balona</w:t>
             </w:r>
             <w:proofErr w:type="spellEnd"/>
@@ -7543,6 +8081,7 @@
           </w:p>
           <w:p>
             <w:r>
+              <w:lastRenderedPageBreak/>
               <w:t xml:space="preserve"> author</w:t>
             </w:r>
             <w:proofErr w:type="gramStart"/>
@@ -7619,6 +8158,7 @@
           <w:p>
             <w:proofErr w:type="spellStart"/>
             <w:r>
+              <w:lastRenderedPageBreak/>
               <w:t>Kalirai</w:t>
             </w:r>
             <w:proofErr w:type="spellEnd"/>
@@ -7707,7 +8247,6 @@
           </w:p>
           <w:p>
             <w:r>
-              <w:lastRenderedPageBreak/>
               <w:t xml:space="preserve"> author</w:t>
             </w:r>
             <w:proofErr w:type="gramStart"/>
@@ -7792,7 +8331,6 @@
           <w:p>
             <w:proofErr w:type="spellStart"/>
             <w:r>
-              <w:lastRenderedPageBreak/>
               <w:t>Bedin</w:t>
             </w:r>
             <w:proofErr w:type="spellEnd"/>
@@ -8198,6 +8736,7 @@
           </w:p>
           <w:p>
             <w:r>
+              <w:lastRenderedPageBreak/>
               <w:t xml:space="preserve"> DOI</w:t>
             </w:r>
             <w:proofErr w:type="gramStart"/>
@@ -8299,6 +8838,7 @@
           </w:tcPr>
           <w:p>
             <w:r>
+              <w:lastRenderedPageBreak/>
               <w:t>Von Hippel T. (2005)</w:t>
             </w:r>
           </w:p>
@@ -8378,7 +8918,6 @@
           <w:p>
             <w:proofErr w:type="spellStart"/>
             <w:r>
-              <w:lastRenderedPageBreak/>
               <w:t>Salaris</w:t>
             </w:r>
             <w:proofErr w:type="spellEnd"/>
@@ -8844,6 +9383,7 @@
           </w:p>
           <w:p>
             <w:r>
+              <w:lastRenderedPageBreak/>
               <w:t xml:space="preserve"> title</w:t>
             </w:r>
             <w:proofErr w:type="gramStart"/>
@@ -8948,6 +9488,7 @@
           <w:p>
             <w:proofErr w:type="spellStart"/>
             <w:r>
+              <w:lastRenderedPageBreak/>
               <w:t>Perren</w:t>
             </w:r>
             <w:proofErr w:type="spellEnd"/>
@@ -8995,7 +9536,6 @@
           </w:p>
           <w:p>
             <w:r>
-              <w:lastRenderedPageBreak/>
               <w:t xml:space="preserve"> volume</w:t>
             </w:r>
             <w:proofErr w:type="gramStart"/>
@@ -9086,7 +9626,6 @@
           </w:tcPr>
           <w:p>
             <w:r>
-              <w:lastRenderedPageBreak/>
               <w:t xml:space="preserve">Ball and </w:t>
             </w:r>
             <w:proofErr w:type="spellStart"/>
@@ -9586,7 +10125,6 @@
           </w:p>
           <w:p>
             <w:r>
-              <w:lastRenderedPageBreak/>
               <w:t xml:space="preserve"> author</w:t>
             </w:r>
             <w:proofErr w:type="gramStart"/>
@@ -10131,6 +10669,7 @@
           </w:p>
           <w:p>
             <w:r>
+              <w:lastRenderedPageBreak/>
               <w:t xml:space="preserve"> author={Brown, A. G. A. and </w:t>
             </w:r>
             <w:proofErr w:type="spellStart"/>
@@ -10201,6 +10740,7 @@
           </w:tcPr>
           <w:p>
             <w:r>
+              <w:lastRenderedPageBreak/>
               <w:t>@</w:t>
             </w:r>
             <w:proofErr w:type="gramStart"/>
@@ -10316,7 +10856,6 @@
           </w:p>
           <w:p>
             <w:r>
-              <w:lastRenderedPageBreak/>
               <w:t xml:space="preserve"> year</w:t>
             </w:r>
             <w:proofErr w:type="gramStart"/>
@@ -10350,7 +10889,6 @@
           </w:tcPr>
           <w:p>
             <w:r>
-              <w:lastRenderedPageBreak/>
               <w:t>@</w:t>
             </w:r>
             <w:proofErr w:type="gramStart"/>
@@ -10927,6 +11465,7 @@
           </w:p>
           <w:p>
             <w:r>
+              <w:lastRenderedPageBreak/>
               <w:t xml:space="preserve"> year</w:t>
             </w:r>
             <w:proofErr w:type="gramStart"/>
@@ -10952,6 +11491,7 @@
           </w:tcPr>
           <w:p>
             <w:r>
+              <w:lastRenderedPageBreak/>
               <w:t>@</w:t>
             </w:r>
             <w:proofErr w:type="gramStart"/>
@@ -11028,7 +11568,6 @@
           </w:p>
           <w:p>
             <w:r>
-              <w:lastRenderedPageBreak/>
               <w:t xml:space="preserve"> title</w:t>
             </w:r>
             <w:proofErr w:type="gramStart"/>
@@ -11185,6 +11724,426 @@
           </w:tcPr>
           <w:p>
             <w:r>
+              <w:t>@</w:t>
+            </w:r>
+            <w:proofErr w:type="gramStart"/>
+            <w:r>
+              <w:t>article{</w:t>
+            </w:r>
+            <w:proofErr w:type="gramEnd"/>
+            <w:r>
+              <w:t>cheng_2020,</w:t>
+            </w:r>
+          </w:p>
+          <w:p>
+            <w:r>
+              <w:t xml:space="preserve"> title</w:t>
+            </w:r>
+            <w:proofErr w:type="gramStart"/>
+            <w:r>
+              <w:t>={</w:t>
+            </w:r>
+            <w:proofErr w:type="gramEnd"/>
+            <w:r>
+              <w:t>Optimizing automatic morphological classification of galaxies with machine learning and deep learning using Dark Energy Survey imaging},</w:t>
+            </w:r>
+          </w:p>
+          <w:p>
+            <w:r>
+              <w:t xml:space="preserve"> volume</w:t>
+            </w:r>
+            <w:proofErr w:type="gramStart"/>
+            <w:r>
+              <w:t>={</w:t>
+            </w:r>
+            <w:proofErr w:type="gramEnd"/>
+            <w:r>
+              <w:t>493},</w:t>
+            </w:r>
+          </w:p>
+          <w:p>
+            <w:r>
+              <w:t xml:space="preserve"> DOI={10.1093/</w:t>
+            </w:r>
+            <w:proofErr w:type="spellStart"/>
+            <w:r>
+              <w:t>mnras</w:t>
+            </w:r>
+            <w:proofErr w:type="spellEnd"/>
+            <w:r>
+              <w:t>/staa501},</w:t>
+            </w:r>
+          </w:p>
+          <w:p>
+            <w:r>
+              <w:t xml:space="preserve"> number</w:t>
+            </w:r>
+            <w:proofErr w:type="gramStart"/>
+            <w:r>
+              <w:t>={</w:t>
+            </w:r>
+            <w:proofErr w:type="gramEnd"/>
+            <w:r>
+              <w:t>3},</w:t>
+            </w:r>
+          </w:p>
+          <w:p>
+            <w:r>
+              <w:t xml:space="preserve"> journal</w:t>
+            </w:r>
+            <w:proofErr w:type="gramStart"/>
+            <w:r>
+              <w:t>={</w:t>
+            </w:r>
+            <w:proofErr w:type="gramEnd"/>
+            <w:r>
+              <w:t>Monthly Notices of the Royal Astronomical Society},</w:t>
+            </w:r>
+          </w:p>
+          <w:p>
+            <w:r>
+              <w:t xml:space="preserve"> author={Cheng, Ting-Yun and </w:t>
+            </w:r>
+            <w:proofErr w:type="spellStart"/>
+            <w:r>
+              <w:t>Conselice</w:t>
+            </w:r>
+            <w:proofErr w:type="spellEnd"/>
+            <w:r>
+              <w:t xml:space="preserve">, Christopher J and Aragón-Salamanca, Alfonso and Li, Nan and </w:t>
+            </w:r>
+            <w:proofErr w:type="spellStart"/>
+            <w:r>
+              <w:t>Bluck</w:t>
+            </w:r>
+            <w:proofErr w:type="spellEnd"/>
+            <w:r>
+              <w:t xml:space="preserve">, Asa F L and Hartley, Will G and </w:t>
+            </w:r>
+            <w:proofErr w:type="spellStart"/>
+            <w:r>
+              <w:t>Annis</w:t>
+            </w:r>
+            <w:proofErr w:type="spellEnd"/>
+            <w:r>
+              <w:t>, James and Brooks, David and Doel, Peter and García-</w:t>
+            </w:r>
+            <w:proofErr w:type="spellStart"/>
+            <w:r>
+              <w:t>Bellido</w:t>
+            </w:r>
+            <w:proofErr w:type="spellEnd"/>
+            <w:r>
+              <w:t>, Juan et al.},</w:t>
+            </w:r>
+          </w:p>
+          <w:p>
+            <w:r>
+              <w:t xml:space="preserve"> year</w:t>
+            </w:r>
+            <w:proofErr w:type="gramStart"/>
+            <w:r>
+              <w:t>={</w:t>
+            </w:r>
+            <w:proofErr w:type="gramEnd"/>
+            <w:r>
+              <w:t>2020},</w:t>
+            </w:r>
+          </w:p>
+          <w:p>
+            <w:r>
+              <w:t xml:space="preserve"> pages</w:t>
+            </w:r>
+            <w:proofErr w:type="gramStart"/>
+            <w:r>
+              <w:t>={</w:t>
+            </w:r>
+            <w:proofErr w:type="gramEnd"/>
+            <w:r>
+              <w:t>4209-4228}}</w:t>
+            </w:r>
+          </w:p>
+        </w:tc>
+      </w:tr>
+      <w:tr>
+        <w:tc>
+          <w:tcPr>
+            <w:tcW w:w="9016" w:type="dxa"/>
+          </w:tcPr>
+          <w:p>
+            <w:r>
+              <w:t>@</w:t>
+            </w:r>
+            <w:proofErr w:type="gramStart"/>
+            <w:r>
+              <w:t>article{</w:t>
+            </w:r>
+            <w:proofErr w:type="gramEnd"/>
+            <w:r>
+              <w:t>mckeever_2019,</w:t>
+            </w:r>
+          </w:p>
+          <w:p>
+            <w:r>
+              <w:t xml:space="preserve"> title</w:t>
+            </w:r>
+            <w:proofErr w:type="gramStart"/>
+            <w:r>
+              <w:t>={</w:t>
+            </w:r>
+            <w:proofErr w:type="gramEnd"/>
+            <w:r>
+              <w:t xml:space="preserve">The Helium Abundance of NGC 6791 from </w:t>
+            </w:r>
+            <w:proofErr w:type="spellStart"/>
+            <w:r>
+              <w:t>Modeling</w:t>
+            </w:r>
+            <w:proofErr w:type="spellEnd"/>
+            <w:r>
+              <w:t xml:space="preserve"> of Stellar Oscillations},</w:t>
+            </w:r>
+          </w:p>
+          <w:p>
+            <w:r>
+              <w:t xml:space="preserve"> volume</w:t>
+            </w:r>
+            <w:proofErr w:type="gramStart"/>
+            <w:r>
+              <w:t>={</w:t>
+            </w:r>
+            <w:proofErr w:type="gramEnd"/>
+            <w:r>
+              <w:t>874},</w:t>
+            </w:r>
+          </w:p>
+          <w:p>
+            <w:r>
+              <w:t xml:space="preserve"> DOI={10.3847/1538-4357/ab0c04},</w:t>
+            </w:r>
+          </w:p>
+          <w:p>
+            <w:r>
+              <w:t xml:space="preserve"> number</w:t>
+            </w:r>
+            <w:proofErr w:type="gramStart"/>
+            <w:r>
+              <w:t>={</w:t>
+            </w:r>
+            <w:proofErr w:type="gramEnd"/>
+            <w:r>
+              <w:t>2},</w:t>
+            </w:r>
+          </w:p>
+          <w:p>
+            <w:r>
+              <w:t xml:space="preserve"> journal</w:t>
+            </w:r>
+            <w:proofErr w:type="gramStart"/>
+            <w:r>
+              <w:t>={</w:t>
+            </w:r>
+            <w:proofErr w:type="gramEnd"/>
+            <w:r>
+              <w:t>The Astrophysical Journal},</w:t>
+            </w:r>
+          </w:p>
+          <w:p>
+            <w:r>
+              <w:t xml:space="preserve"> author</w:t>
+            </w:r>
+            <w:proofErr w:type="gramStart"/>
+            <w:r>
+              <w:t>={</w:t>
+            </w:r>
+            <w:proofErr w:type="gramEnd"/>
+            <w:r>
+              <w:t xml:space="preserve">McKeever, Jean M. and </w:t>
+            </w:r>
+            <w:proofErr w:type="spellStart"/>
+            <w:r>
+              <w:t>Basu</w:t>
+            </w:r>
+            <w:proofErr w:type="spellEnd"/>
+            <w:r>
+              <w:t xml:space="preserve">, </w:t>
+            </w:r>
+            <w:proofErr w:type="spellStart"/>
+            <w:r>
+              <w:t>Sarbani</w:t>
+            </w:r>
+            <w:proofErr w:type="spellEnd"/>
+            <w:r>
+              <w:t xml:space="preserve"> and Corsaro, Enrico},</w:t>
+            </w:r>
+          </w:p>
+          <w:p>
+            <w:r>
+              <w:t xml:space="preserve"> year</w:t>
+            </w:r>
+            <w:proofErr w:type="gramStart"/>
+            <w:r>
+              <w:t>={</w:t>
+            </w:r>
+            <w:proofErr w:type="gramEnd"/>
+            <w:r>
+              <w:t>2019},</w:t>
+            </w:r>
+          </w:p>
+          <w:p>
+            <w:r>
+              <w:t xml:space="preserve"> pages</w:t>
+            </w:r>
+            <w:proofErr w:type="gramStart"/>
+            <w:r>
+              <w:t>={</w:t>
+            </w:r>
+            <w:proofErr w:type="gramEnd"/>
+            <w:r>
+              <w:t>180}}</w:t>
+            </w:r>
+          </w:p>
+        </w:tc>
+      </w:tr>
+      <w:tr>
+        <w:tc>
+          <w:tcPr>
+            <w:tcW w:w="9016" w:type="dxa"/>
+          </w:tcPr>
+          <w:p>
+            <w:r>
+              <w:t>@</w:t>
+            </w:r>
+            <w:proofErr w:type="gramStart"/>
+            <w:r>
+              <w:t>article{</w:t>
+            </w:r>
+            <w:proofErr w:type="gramEnd"/>
+            <w:r>
+              <w:t>viani_2017,</w:t>
+            </w:r>
+          </w:p>
+          <w:p>
+            <w:r>
+              <w:t xml:space="preserve"> title</w:t>
+            </w:r>
+            <w:proofErr w:type="gramStart"/>
+            <w:r>
+              <w:t>={</w:t>
+            </w:r>
+            <w:proofErr w:type="gramEnd"/>
+            <w:r>
+              <w:t>Isochrones of M67 with an Expanded Set of Parameters},</w:t>
+            </w:r>
+          </w:p>
+          <w:p>
+            <w:r>
+              <w:t xml:space="preserve"> volume</w:t>
+            </w:r>
+            <w:proofErr w:type="gramStart"/>
+            <w:r>
+              <w:t>={</w:t>
+            </w:r>
+            <w:proofErr w:type="gramEnd"/>
+            <w:r>
+              <w:t>160},</w:t>
+            </w:r>
+          </w:p>
+          <w:p>
+            <w:r>
+              <w:t xml:space="preserve"> DOI={10.1051/</w:t>
+            </w:r>
+            <w:proofErr w:type="spellStart"/>
+            <w:r>
+              <w:t>epjconf</w:t>
+            </w:r>
+            <w:proofErr w:type="spellEnd"/>
+            <w:r>
+              <w:t>/201716005005},</w:t>
+            </w:r>
+          </w:p>
+          <w:p>
+            <w:r>
+              <w:t xml:space="preserve"> journal</w:t>
+            </w:r>
+            <w:proofErr w:type="gramStart"/>
+            <w:r>
+              <w:t>={</w:t>
+            </w:r>
+            <w:proofErr w:type="gramEnd"/>
+            <w:r>
+              <w:t>EPJ Web of Conferences},</w:t>
+            </w:r>
+          </w:p>
+          <w:p>
+            <w:r>
+              <w:t xml:space="preserve"> author</w:t>
+            </w:r>
+            <w:proofErr w:type="gramStart"/>
+            <w:r>
+              <w:t>={</w:t>
+            </w:r>
+            <w:proofErr w:type="spellStart"/>
+            <w:proofErr w:type="gramEnd"/>
+            <w:r>
+              <w:t>Viani</w:t>
+            </w:r>
+            <w:proofErr w:type="spellEnd"/>
+            <w:r>
+              <w:t xml:space="preserve">, Lucas and </w:t>
+            </w:r>
+            <w:proofErr w:type="spellStart"/>
+            <w:r>
+              <w:t>Basu</w:t>
+            </w:r>
+            <w:proofErr w:type="spellEnd"/>
+            <w:r>
+              <w:t xml:space="preserve">, </w:t>
+            </w:r>
+            <w:proofErr w:type="spellStart"/>
+            <w:r>
+              <w:t>Sarbani</w:t>
+            </w:r>
+            <w:proofErr w:type="spellEnd"/>
+            <w:r>
+              <w:t>},</w:t>
+            </w:r>
+          </w:p>
+          <w:p>
+            <w:r>
+              <w:t xml:space="preserve"> year</w:t>
+            </w:r>
+            <w:proofErr w:type="gramStart"/>
+            <w:r>
+              <w:t>={</w:t>
+            </w:r>
+            <w:proofErr w:type="gramEnd"/>
+            <w:r>
+              <w:t>2017},</w:t>
+            </w:r>
+          </w:p>
+          <w:p>
+            <w:r>
+              <w:t xml:space="preserve"> pages</w:t>
+            </w:r>
+            <w:proofErr w:type="gramStart"/>
+            <w:r>
+              <w:t>={</w:t>
+            </w:r>
+            <w:proofErr w:type="gramEnd"/>
+            <w:r>
+              <w:t>05005}}</w:t>
+            </w:r>
+          </w:p>
+        </w:tc>
+      </w:tr>
+      <w:tr>
+        <w:tc>
+          <w:tcPr>
+            <w:tcW w:w="9016" w:type="dxa"/>
+          </w:tcPr>
+          <w:p>
+            <w:r>
               <w:lastRenderedPageBreak/>
               <w:t>@</w:t>
             </w:r>
@@ -11194,7 +12153,7 @@
             </w:r>
             <w:proofErr w:type="gramEnd"/>
             <w:r>
-              <w:t>cheng_2020,</w:t>
+              <w:t>brogaard_2012,</w:t>
             </w:r>
           </w:p>
           <w:p>
@@ -11207,7 +12166,7 @@
             </w:r>
             <w:proofErr w:type="gramEnd"/>
             <w:r>
-              <w:t>Optimizing automatic morphological classification of galaxies with machine learning and deep learning using Dark Energy Survey imaging},</w:t>
+              <w:t>Age and helium content of the open cluster NGC  6791 from multiple eclipsing binary members},</w:t>
             </w:r>
           </w:p>
           <w:p>
@@ -11220,33 +12179,20 @@
             </w:r>
             <w:proofErr w:type="gramEnd"/>
             <w:r>
-              <w:t>493},</w:t>
-            </w:r>
-          </w:p>
-          <w:p>
-            <w:r>
-              <w:t xml:space="preserve"> DOI={10.1093/</w:t>
-            </w:r>
-            <w:proofErr w:type="spellStart"/>
-            <w:r>
-              <w:t>mnras</w:t>
-            </w:r>
-            <w:proofErr w:type="spellEnd"/>
-            <w:r>
-              <w:t>/staa501},</w:t>
-            </w:r>
-          </w:p>
-          <w:p>
-            <w:r>
-              <w:t xml:space="preserve"> number</w:t>
-            </w:r>
-            <w:proofErr w:type="gramStart"/>
-            <w:r>
-              <w:t>={</w:t>
-            </w:r>
-            <w:proofErr w:type="gramEnd"/>
-            <w:r>
-              <w:t>3},</w:t>
+              <w:t>543},</w:t>
+            </w:r>
+          </w:p>
+          <w:p>
+            <w:r>
+              <w:t xml:space="preserve"> DOI</w:t>
+            </w:r>
+            <w:proofErr w:type="gramStart"/>
+            <w:r>
+              <w:t>={</w:t>
+            </w:r>
+            <w:proofErr w:type="gramEnd"/>
+            <w:r>
+              <w:t>10.1051/0004-6361/201219196},</w:t>
             </w:r>
           </w:p>
           <w:p>
@@ -11259,44 +12205,68 @@
             </w:r>
             <w:proofErr w:type="gramEnd"/>
             <w:r>
-              <w:t>Monthly Notices of the Royal Astronomical Society},</w:t>
-            </w:r>
-          </w:p>
-          <w:p>
-            <w:r>
-              <w:t xml:space="preserve"> author={Cheng, Ting-Yun and </w:t>
-            </w:r>
-            <w:proofErr w:type="spellStart"/>
-            <w:r>
-              <w:t>Conselice</w:t>
-            </w:r>
-            <w:proofErr w:type="spellEnd"/>
-            <w:r>
-              <w:t xml:space="preserve">, Christopher J and Aragón-Salamanca, Alfonso and Li, Nan and </w:t>
-            </w:r>
-            <w:proofErr w:type="spellStart"/>
-            <w:r>
-              <w:t>Bluck</w:t>
-            </w:r>
-            <w:proofErr w:type="spellEnd"/>
-            <w:r>
-              <w:t xml:space="preserve">, Asa F L and Hartley, Will G and </w:t>
-            </w:r>
-            <w:proofErr w:type="spellStart"/>
-            <w:r>
-              <w:t>Annis</w:t>
-            </w:r>
-            <w:proofErr w:type="spellEnd"/>
-            <w:r>
-              <w:t>, James and Brooks, David and Doel, Peter and García-</w:t>
-            </w:r>
-            <w:proofErr w:type="spellStart"/>
-            <w:r>
-              <w:t>Bellido</w:t>
-            </w:r>
-            <w:proofErr w:type="spellEnd"/>
-            <w:r>
-              <w:t>, Juan et al.},</w:t>
+              <w:t>Astronomy &amp; Astrophysics},</w:t>
+            </w:r>
+          </w:p>
+          <w:p>
+            <w:r>
+              <w:t xml:space="preserve"> author={</w:t>
+            </w:r>
+            <w:proofErr w:type="spellStart"/>
+            <w:r>
+              <w:t>Brogaard</w:t>
+            </w:r>
+            <w:proofErr w:type="spellEnd"/>
+            <w:r>
+              <w:t xml:space="preserve">, K. and </w:t>
+            </w:r>
+            <w:proofErr w:type="spellStart"/>
+            <w:r>
+              <w:t>VandenBerg</w:t>
+            </w:r>
+            <w:proofErr w:type="spellEnd"/>
+            <w:r>
+              <w:t xml:space="preserve">, D. A. and </w:t>
+            </w:r>
+            <w:proofErr w:type="spellStart"/>
+            <w:r>
+              <w:t>Bruntt</w:t>
+            </w:r>
+            <w:proofErr w:type="spellEnd"/>
+            <w:r>
+              <w:t xml:space="preserve">, H. and </w:t>
+            </w:r>
+            <w:proofErr w:type="spellStart"/>
+            <w:r>
+              <w:t>Grundahl</w:t>
+            </w:r>
+            <w:proofErr w:type="spellEnd"/>
+            <w:r>
+              <w:t xml:space="preserve">, F. and Frandsen, S. and </w:t>
+            </w:r>
+            <w:proofErr w:type="spellStart"/>
+            <w:r>
+              <w:t>Bedin</w:t>
+            </w:r>
+            <w:proofErr w:type="spellEnd"/>
+            <w:r>
+              <w:t xml:space="preserve">, L. R. and </w:t>
+            </w:r>
+            <w:proofErr w:type="spellStart"/>
+            <w:r>
+              <w:t>Milone</w:t>
+            </w:r>
+            <w:proofErr w:type="spellEnd"/>
+            <w:r>
+              <w:t xml:space="preserve">, A. P. and Dotter, A. and </w:t>
+            </w:r>
+            <w:proofErr w:type="spellStart"/>
+            <w:r>
+              <w:t>Feiden</w:t>
+            </w:r>
+            <w:proofErr w:type="spellEnd"/>
+            <w:r>
+              <w:t>, G. A. and Stetson, P. B. et al.},</w:t>
             </w:r>
           </w:p>
           <w:p>
@@ -11309,20 +12279,12 @@
             </w:r>
             <w:proofErr w:type="gramEnd"/>
             <w:r>
-              <w:t>2020},</w:t>
-            </w:r>
-          </w:p>
-          <w:p>
-            <w:r>
-              <w:t xml:space="preserve"> pages</w:t>
-            </w:r>
-            <w:proofErr w:type="gramStart"/>
-            <w:r>
-              <w:t>={</w:t>
-            </w:r>
-            <w:proofErr w:type="gramEnd"/>
-            <w:r>
-              <w:t>4209-4228}}</w:t>
+              <w:t>2012},</w:t>
+            </w:r>
+          </w:p>
+          <w:p>
+            <w:r>
+              <w:t xml:space="preserve"> pages={A106}}</w:t>
             </w:r>
           </w:p>
         </w:tc>
@@ -11342,7 +12304,7 @@
             </w:r>
             <w:proofErr w:type="gramEnd"/>
             <w:r>
-              <w:t>mckeever_2019,</w:t>
+              <w:t>miglio_2011,</w:t>
             </w:r>
           </w:p>
           <w:p>
@@ -11355,15 +12317,7 @@
             </w:r>
             <w:proofErr w:type="gramEnd"/>
             <w:r>
-              <w:t xml:space="preserve">The Helium Abundance of NGC 6791 from </w:t>
-            </w:r>
-            <w:proofErr w:type="spellStart"/>
-            <w:r>
-              <w:t>Modeling</w:t>
-            </w:r>
-            <w:proofErr w:type="spellEnd"/>
-            <w:r>
-              <w:t xml:space="preserve"> of Stellar Oscillations},</w:t>
+              <w:t>Asteroseismology of old open clusters with Kepler: direct estimate of the integrated red giant branch mass-loss in NGC 6791 and 6819},</w:t>
             </w:r>
           </w:p>
           <w:p>
@@ -11376,12 +12330,20 @@
             </w:r>
             <w:proofErr w:type="gramEnd"/>
             <w:r>
-              <w:t>874},</w:t>
-            </w:r>
-          </w:p>
-          <w:p>
-            <w:r>
-              <w:t xml:space="preserve"> DOI={10.3847/1538-4357/ab0c04},</w:t>
+              <w:t>419},</w:t>
+            </w:r>
+          </w:p>
+          <w:p>
+            <w:r>
+              <w:t xml:space="preserve"> DOI={10.1111/j.1365-2966.</w:t>
+            </w:r>
+            <w:proofErr w:type="gramStart"/>
+            <w:r>
+              <w:t>2011.19859.x</w:t>
+            </w:r>
+            <w:proofErr w:type="gramEnd"/>
+            <w:r>
+              <w:t>},</w:t>
             </w:r>
           </w:p>
           <w:p>
@@ -11394,7 +12356,7 @@
             </w:r>
             <w:proofErr w:type="gramEnd"/>
             <w:r>
-              <w:t>2},</w:t>
+              <w:t>3},</w:t>
             </w:r>
           </w:p>
           <w:p>
@@ -11407,7 +12369,7 @@
             </w:r>
             <w:proofErr w:type="gramEnd"/>
             <w:r>
-              <w:t>The Astrophysical Journal},</w:t>
+              <w:t>Monthly Notices of the Royal Astronomical Society},</w:t>
             </w:r>
           </w:p>
           <w:p>
@@ -11418,9 +12380,46 @@
             <w:r>
               <w:t>={</w:t>
             </w:r>
-            <w:proofErr w:type="gramEnd"/>
-            <w:r>
-              <w:t xml:space="preserve">McKeever, Jean M. and </w:t>
+            <w:proofErr w:type="spellStart"/>
+            <w:proofErr w:type="gramEnd"/>
+            <w:r>
+              <w:t>Miglio</w:t>
+            </w:r>
+            <w:proofErr w:type="spellEnd"/>
+            <w:r>
+              <w:t xml:space="preserve">, A. and </w:t>
+            </w:r>
+            <w:proofErr w:type="spellStart"/>
+            <w:r>
+              <w:t>Brogaard</w:t>
+            </w:r>
+            <w:proofErr w:type="spellEnd"/>
+            <w:r>
+              <w:t xml:space="preserve">, K. and </w:t>
+            </w:r>
+            <w:proofErr w:type="spellStart"/>
+            <w:r>
+              <w:t>Stello</w:t>
+            </w:r>
+            <w:proofErr w:type="spellEnd"/>
+            <w:r>
+              <w:t xml:space="preserve">, D. and Chaplin, W. J. and </w:t>
+            </w:r>
+            <w:proofErr w:type="spellStart"/>
+            <w:r>
+              <w:t>D’Antona</w:t>
+            </w:r>
+            <w:proofErr w:type="spellEnd"/>
+            <w:r>
+              <w:t xml:space="preserve">, F. and </w:t>
+            </w:r>
+            <w:proofErr w:type="spellStart"/>
+            <w:r>
+              <w:t>Montalbán</w:t>
+            </w:r>
+            <w:proofErr w:type="spellEnd"/>
+            <w:r>
+              <w:t xml:space="preserve">, J. and </w:t>
             </w:r>
             <w:proofErr w:type="spellStart"/>
             <w:r>
@@ -11428,15 +12427,31 @@
             </w:r>
             <w:proofErr w:type="spellEnd"/>
             <w:r>
-              <w:t xml:space="preserve">, </w:t>
-            </w:r>
-            <w:proofErr w:type="spellStart"/>
-            <w:r>
-              <w:t>Sarbani</w:t>
-            </w:r>
-            <w:proofErr w:type="spellEnd"/>
-            <w:r>
-              <w:t xml:space="preserve"> and Corsaro, Enrico},</w:t>
+              <w:t xml:space="preserve">, S. and </w:t>
+            </w:r>
+            <w:proofErr w:type="spellStart"/>
+            <w:r>
+              <w:t>Bressan</w:t>
+            </w:r>
+            <w:proofErr w:type="spellEnd"/>
+            <w:r>
+              <w:t xml:space="preserve">, A. and </w:t>
+            </w:r>
+            <w:proofErr w:type="spellStart"/>
+            <w:r>
+              <w:t>Grundahl</w:t>
+            </w:r>
+            <w:proofErr w:type="spellEnd"/>
+            <w:r>
+              <w:t xml:space="preserve">, F. and </w:t>
+            </w:r>
+            <w:proofErr w:type="spellStart"/>
+            <w:r>
+              <w:t>Pinsonneault</w:t>
+            </w:r>
+            <w:proofErr w:type="spellEnd"/>
+            <w:r>
+              <w:t>, M. et al.},</w:t>
             </w:r>
           </w:p>
           <w:p>
@@ -11449,7 +12464,7 @@
             </w:r>
             <w:proofErr w:type="gramEnd"/>
             <w:r>
-              <w:t>2019},</w:t>
+              <w:t>2011},</w:t>
             </w:r>
           </w:p>
           <w:p>
@@ -11462,7 +12477,7 @@
             </w:r>
             <w:proofErr w:type="gramEnd"/>
             <w:r>
-              <w:t>180}}</w:t>
+              <w:t>2077-2088}}</w:t>
             </w:r>
           </w:p>
         </w:tc>
@@ -11482,7 +12497,7 @@
             </w:r>
             <w:proofErr w:type="gramEnd"/>
             <w:r>
-              <w:t>viani_2017,</w:t>
+              <w:t>hendriks_2019,</w:t>
             </w:r>
           </w:p>
           <w:p>
@@ -11495,7 +12510,23 @@
             </w:r>
             <w:proofErr w:type="gramEnd"/>
             <w:r>
-              <w:t>Isochrones of M67 with an Expanded Set of Parameters},</w:t>
+              <w:t xml:space="preserve">Deep Learning Applied to the </w:t>
+            </w:r>
+            <w:proofErr w:type="spellStart"/>
+            <w:r>
+              <w:t>Asteroseismic</w:t>
+            </w:r>
+            <w:proofErr w:type="spellEnd"/>
+            <w:r>
+              <w:t xml:space="preserve"> </w:t>
+            </w:r>
+            <w:proofErr w:type="spellStart"/>
+            <w:r>
+              <w:t>Modeling</w:t>
+            </w:r>
+            <w:proofErr w:type="spellEnd"/>
+            <w:r>
+              <w:t xml:space="preserve"> of Stars with Coherent Oscillation Modes},</w:t>
             </w:r>
           </w:p>
           <w:p>
@@ -11508,20 +12539,33 @@
             </w:r>
             <w:proofErr w:type="gramEnd"/>
             <w:r>
-              <w:t>160},</w:t>
-            </w:r>
-          </w:p>
-          <w:p>
-            <w:r>
-              <w:t xml:space="preserve"> DOI={10.1051/</w:t>
-            </w:r>
-            <w:proofErr w:type="spellStart"/>
-            <w:r>
-              <w:t>epjconf</w:t>
-            </w:r>
-            <w:proofErr w:type="spellEnd"/>
-            <w:r>
-              <w:t>/201716005005},</w:t>
+              <w:t>131},</w:t>
+            </w:r>
+          </w:p>
+          <w:p>
+            <w:r>
+              <w:t xml:space="preserve"> DOI={10.1088/1538-3873/</w:t>
+            </w:r>
+            <w:proofErr w:type="spellStart"/>
+            <w:r>
+              <w:t>aaeeec</w:t>
+            </w:r>
+            <w:proofErr w:type="spellEnd"/>
+            <w:r>
+              <w:t>},</w:t>
+            </w:r>
+          </w:p>
+          <w:p>
+            <w:r>
+              <w:t xml:space="preserve"> number</w:t>
+            </w:r>
+            <w:proofErr w:type="gramStart"/>
+            <w:r>
+              <w:t>={</w:t>
+            </w:r>
+            <w:proofErr w:type="gramEnd"/>
+            <w:r>
+              <w:t>1004},</w:t>
             </w:r>
           </w:p>
           <w:p>
@@ -11534,7 +12578,7 @@
             </w:r>
             <w:proofErr w:type="gramEnd"/>
             <w:r>
-              <w:t>EPJ Web of Conferences},</w:t>
+              <w:t>Publications of the Astronomical Society of the Pacific},</w:t>
             </w:r>
           </w:p>
           <w:p>
@@ -11545,30 +12589,17 @@
             <w:r>
               <w:t>={</w:t>
             </w:r>
-            <w:proofErr w:type="spellStart"/>
-            <w:proofErr w:type="gramEnd"/>
-            <w:r>
-              <w:t>Viani</w:t>
-            </w:r>
-            <w:proofErr w:type="spellEnd"/>
-            <w:r>
-              <w:t xml:space="preserve">, Lucas and </w:t>
-            </w:r>
-            <w:proofErr w:type="spellStart"/>
-            <w:r>
-              <w:t>Basu</w:t>
-            </w:r>
-            <w:proofErr w:type="spellEnd"/>
-            <w:r>
-              <w:t xml:space="preserve">, </w:t>
-            </w:r>
-            <w:proofErr w:type="spellStart"/>
-            <w:r>
-              <w:t>Sarbani</w:t>
-            </w:r>
-            <w:proofErr w:type="spellEnd"/>
-            <w:r>
-              <w:t>},</w:t>
+            <w:proofErr w:type="gramEnd"/>
+            <w:r>
+              <w:t xml:space="preserve">Hendriks, L. and </w:t>
+            </w:r>
+            <w:proofErr w:type="spellStart"/>
+            <w:r>
+              <w:t>Aerts</w:t>
+            </w:r>
+            <w:proofErr w:type="spellEnd"/>
+            <w:r>
+              <w:t>, C.},</w:t>
             </w:r>
           </w:p>
           <w:p>
@@ -11581,7 +12612,7 @@
             </w:r>
             <w:proofErr w:type="gramEnd"/>
             <w:r>
-              <w:t>2017},</w:t>
+              <w:t>2019},</w:t>
             </w:r>
           </w:p>
           <w:p>
@@ -11594,7 +12625,7 @@
             </w:r>
             <w:proofErr w:type="gramEnd"/>
             <w:r>
-              <w:t>05005}}</w:t>
+              <w:t>108001}}</w:t>
             </w:r>
           </w:p>
         </w:tc>
@@ -11614,7 +12645,7 @@
             </w:r>
             <w:proofErr w:type="gramEnd"/>
             <w:r>
-              <w:t>brogaard_2012,</w:t>
+              <w:t>bellinger_2016,</w:t>
             </w:r>
           </w:p>
           <w:p>
@@ -11627,7 +12658,7 @@
             </w:r>
             <w:proofErr w:type="gramEnd"/>
             <w:r>
-              <w:t>Age and helium content of the open cluster NGC  6791 from multiple eclipsing binary members},</w:t>
+              <w:t>FUNDAMENTAL PARAMETERS OF MAIN-SEQUENCE STARS IN AN INSTANT WITH MACHINE LEARNING},</w:t>
             </w:r>
           </w:p>
           <w:p>
@@ -11640,20 +12671,25 @@
             </w:r>
             <w:proofErr w:type="gramEnd"/>
             <w:r>
-              <w:t>543},</w:t>
-            </w:r>
-          </w:p>
-          <w:p>
-            <w:r>
-              <w:t xml:space="preserve"> DOI</w:t>
-            </w:r>
-            <w:proofErr w:type="gramStart"/>
-            <w:r>
-              <w:t>={</w:t>
-            </w:r>
-            <w:proofErr w:type="gramEnd"/>
-            <w:r>
-              <w:t>10.1051/0004-6361/201219196},</w:t>
+              <w:t>830},</w:t>
+            </w:r>
+          </w:p>
+          <w:p>
+            <w:r>
+              <w:t xml:space="preserve"> DOI={10.3847/0004-637x/830/1/31},</w:t>
+            </w:r>
+          </w:p>
+          <w:p>
+            <w:r>
+              <w:t xml:space="preserve"> number</w:t>
+            </w:r>
+            <w:proofErr w:type="gramStart"/>
+            <w:r>
+              <w:t>={</w:t>
+            </w:r>
+            <w:proofErr w:type="gramEnd"/>
+            <w:r>
+              <w:t>1},</w:t>
             </w:r>
           </w:p>
           <w:p>
@@ -11666,68 +12702,60 @@
             </w:r>
             <w:proofErr w:type="gramEnd"/>
             <w:r>
-              <w:t>Astronomy &amp; Astrophysics},</w:t>
-            </w:r>
-          </w:p>
-          <w:p>
-            <w:r>
-              <w:t xml:space="preserve"> author={</w:t>
-            </w:r>
-            <w:proofErr w:type="spellStart"/>
-            <w:r>
-              <w:t>Brogaard</w:t>
-            </w:r>
-            <w:proofErr w:type="spellEnd"/>
-            <w:r>
-              <w:t xml:space="preserve">, K. and </w:t>
-            </w:r>
-            <w:proofErr w:type="spellStart"/>
-            <w:r>
-              <w:t>VandenBerg</w:t>
-            </w:r>
-            <w:proofErr w:type="spellEnd"/>
-            <w:r>
-              <w:t xml:space="preserve">, D. A. and </w:t>
-            </w:r>
-            <w:proofErr w:type="spellStart"/>
-            <w:r>
-              <w:t>Bruntt</w:t>
-            </w:r>
-            <w:proofErr w:type="spellEnd"/>
-            <w:r>
-              <w:t xml:space="preserve">, H. and </w:t>
-            </w:r>
-            <w:proofErr w:type="spellStart"/>
-            <w:r>
-              <w:t>Grundahl</w:t>
-            </w:r>
-            <w:proofErr w:type="spellEnd"/>
-            <w:r>
-              <w:t xml:space="preserve">, F. and Frandsen, S. and </w:t>
-            </w:r>
-            <w:proofErr w:type="spellStart"/>
-            <w:r>
-              <w:t>Bedin</w:t>
-            </w:r>
-            <w:proofErr w:type="spellEnd"/>
-            <w:r>
-              <w:t xml:space="preserve">, L. R. and </w:t>
-            </w:r>
-            <w:proofErr w:type="spellStart"/>
-            <w:r>
-              <w:t>Milone</w:t>
-            </w:r>
-            <w:proofErr w:type="spellEnd"/>
-            <w:r>
-              <w:t xml:space="preserve">, A. P. and Dotter, A. and </w:t>
-            </w:r>
-            <w:proofErr w:type="spellStart"/>
-            <w:r>
-              <w:t>Feiden</w:t>
-            </w:r>
-            <w:proofErr w:type="spellEnd"/>
-            <w:r>
-              <w:t>, G. A. and Stetson, P. B. et al.},</w:t>
+              <w:t>The Astrophysical Journal},</w:t>
+            </w:r>
+          </w:p>
+          <w:p>
+            <w:r>
+              <w:t xml:space="preserve"> author</w:t>
+            </w:r>
+            <w:proofErr w:type="gramStart"/>
+            <w:r>
+              <w:t>={</w:t>
+            </w:r>
+            <w:proofErr w:type="gramEnd"/>
+            <w:r>
+              <w:t xml:space="preserve">Bellinger, Earl P. and Angelou, George C. and </w:t>
+            </w:r>
+            <w:proofErr w:type="spellStart"/>
+            <w:r>
+              <w:t>Hekker</w:t>
+            </w:r>
+            <w:proofErr w:type="spellEnd"/>
+            <w:r>
+              <w:t xml:space="preserve">, Saskia and </w:t>
+            </w:r>
+            <w:proofErr w:type="spellStart"/>
+            <w:r>
+              <w:t>Basu</w:t>
+            </w:r>
+            <w:proofErr w:type="spellEnd"/>
+            <w:r>
+              <w:t xml:space="preserve">, </w:t>
+            </w:r>
+            <w:proofErr w:type="spellStart"/>
+            <w:r>
+              <w:t>Sarbani</w:t>
+            </w:r>
+            <w:proofErr w:type="spellEnd"/>
+            <w:r>
+              <w:t xml:space="preserve"> and Ball, </w:t>
+            </w:r>
+            <w:proofErr w:type="spellStart"/>
+            <w:r>
+              <w:t>Warrick</w:t>
+            </w:r>
+            <w:proofErr w:type="spellEnd"/>
+            <w:r>
+              <w:t xml:space="preserve"> H. and </w:t>
+            </w:r>
+            <w:proofErr w:type="spellStart"/>
+            <w:r>
+              <w:t>Guggenberger</w:t>
+            </w:r>
+            <w:proofErr w:type="spellEnd"/>
+            <w:r>
+              <w:t>, Elisabeth},</w:t>
             </w:r>
           </w:p>
           <w:p>
@@ -11740,12 +12768,20 @@
             </w:r>
             <w:proofErr w:type="gramEnd"/>
             <w:r>
-              <w:t>2012},</w:t>
-            </w:r>
-          </w:p>
-          <w:p>
-            <w:r>
-              <w:t xml:space="preserve"> pages={A106}}</w:t>
+              <w:t>2016},</w:t>
+            </w:r>
+          </w:p>
+          <w:p>
+            <w:r>
+              <w:t xml:space="preserve"> pages</w:t>
+            </w:r>
+            <w:proofErr w:type="gramStart"/>
+            <w:r>
+              <w:t>={</w:t>
+            </w:r>
+            <w:proofErr w:type="gramEnd"/>
+            <w:r>
+              <w:t>31}}</w:t>
             </w:r>
           </w:p>
         </w:tc>
@@ -11759,187 +12795,129 @@
             <w:r>
               <w:t>@</w:t>
             </w:r>
-            <w:proofErr w:type="gramStart"/>
-            <w:r>
-              <w:t>article{</w:t>
-            </w:r>
-            <w:proofErr w:type="gramEnd"/>
-            <w:r>
-              <w:t>miglio_2011,</w:t>
+            <w:proofErr w:type="spellStart"/>
+            <w:proofErr w:type="gramStart"/>
+            <w:r>
+              <w:t>misc</w:t>
+            </w:r>
+            <w:proofErr w:type="spellEnd"/>
+            <w:r>
+              <w:t>{</w:t>
+            </w:r>
+            <w:proofErr w:type="spellStart"/>
+            <w:proofErr w:type="gramEnd"/>
+            <w:r>
+              <w:t>NNbook</w:t>
+            </w:r>
+            <w:proofErr w:type="spellEnd"/>
+            <w:r>
+              <w:t>,</w:t>
+            </w:r>
+          </w:p>
+          <w:p>
+            <w:r>
+              <w:t xml:space="preserve">  added-at = {2019-01-15T22:46:49.000+0100},</w:t>
+            </w:r>
+          </w:p>
+          <w:p>
+            <w:r>
+              <w:t xml:space="preserve">  author = {Nielsen, Michael A.},</w:t>
+            </w:r>
+          </w:p>
+          <w:p>
+            <w:r>
+              <w:t xml:space="preserve">  </w:t>
+            </w:r>
+            <w:proofErr w:type="spellStart"/>
+            <w:r>
+              <w:t>biburl</w:t>
+            </w:r>
+            <w:proofErr w:type="spellEnd"/>
+            <w:r>
+              <w:t xml:space="preserve"> = {https://www.bibsonomy.org/bibtex/274383acee84241145ff4ffede9658206/slicside},</w:t>
+            </w:r>
+          </w:p>
+          <w:p>
+            <w:r>
+              <w:t xml:space="preserve">  </w:t>
+            </w:r>
+            <w:proofErr w:type="spellStart"/>
+            <w:r>
+              <w:t>interhash</w:t>
+            </w:r>
+            <w:proofErr w:type="spellEnd"/>
+            <w:r>
+              <w:t xml:space="preserve"> = {04d527cadd39f888fc3babcad3343362},</w:t>
+            </w:r>
+          </w:p>
+          <w:p>
+            <w:r>
+              <w:t xml:space="preserve">  </w:t>
+            </w:r>
+            <w:proofErr w:type="spellStart"/>
+            <w:r>
+              <w:t>intrahash</w:t>
+            </w:r>
+            <w:proofErr w:type="spellEnd"/>
+            <w:r>
+              <w:t xml:space="preserve"> = {74383acee84241145ff4ffede9658206},</w:t>
+            </w:r>
+          </w:p>
+          <w:p>
+            <w:r>
+              <w:t xml:space="preserve">  keywords = {ba-2018-hahnrico},</w:t>
+            </w:r>
+          </w:p>
+          <w:p>
+            <w:r>
+              <w:t xml:space="preserve">  publisher = {Determination Press},</w:t>
+            </w:r>
+          </w:p>
+          <w:p>
+            <w:r>
+              <w:t xml:space="preserve">  timestamp = {2019-01-15T22:46:49.000+0100},</w:t>
             </w:r>
           </w:p>
           <w:p>
             <w:r>
               <w:lastRenderedPageBreak/>
-              <w:t xml:space="preserve"> title</w:t>
-            </w:r>
-            <w:proofErr w:type="gramStart"/>
-            <w:r>
-              <w:t>={</w:t>
-            </w:r>
-            <w:proofErr w:type="gramEnd"/>
-            <w:r>
-              <w:t>Asteroseismology of old open clusters with Kepler: direct estimate of the integrated red giant branch mass-loss in NGC 6791 and 6819},</w:t>
-            </w:r>
-          </w:p>
-          <w:p>
-            <w:r>
-              <w:t xml:space="preserve"> volume</w:t>
-            </w:r>
-            <w:proofErr w:type="gramStart"/>
-            <w:r>
-              <w:t>={</w:t>
-            </w:r>
-            <w:proofErr w:type="gramEnd"/>
-            <w:r>
-              <w:t>419},</w:t>
-            </w:r>
-          </w:p>
-          <w:p>
-            <w:r>
-              <w:t xml:space="preserve"> DOI={10.1111/j.1365-2966.</w:t>
-            </w:r>
-            <w:proofErr w:type="gramStart"/>
-            <w:r>
-              <w:t>2011.19859.x</w:t>
-            </w:r>
-            <w:proofErr w:type="gramEnd"/>
+              <w:t xml:space="preserve">  title = {Neural Networks and Deep Learning},</w:t>
+            </w:r>
+          </w:p>
+          <w:p>
+            <w:r>
+              <w:t xml:space="preserve">  type = {</w:t>
+            </w:r>
+            <w:proofErr w:type="spellStart"/>
+            <w:r>
+              <w:t>misc</w:t>
+            </w:r>
+            <w:proofErr w:type="spellEnd"/>
             <w:r>
               <w:t>},</w:t>
             </w:r>
           </w:p>
           <w:p>
             <w:r>
-              <w:t xml:space="preserve"> number</w:t>
-            </w:r>
-            <w:proofErr w:type="gramStart"/>
-            <w:r>
-              <w:t>={</w:t>
-            </w:r>
-            <w:proofErr w:type="gramEnd"/>
-            <w:r>
-              <w:t>3},</w:t>
-            </w:r>
-          </w:p>
-          <w:p>
-            <w:r>
-              <w:t xml:space="preserve"> journal</w:t>
-            </w:r>
-            <w:proofErr w:type="gramStart"/>
-            <w:r>
-              <w:t>={</w:t>
-            </w:r>
-            <w:proofErr w:type="gramEnd"/>
-            <w:r>
-              <w:t>Monthly Notices of the Royal Astronomical Society},</w:t>
-            </w:r>
-          </w:p>
-          <w:p>
-            <w:r>
-              <w:t xml:space="preserve"> author</w:t>
-            </w:r>
-            <w:proofErr w:type="gramStart"/>
-            <w:r>
-              <w:t>={</w:t>
-            </w:r>
-            <w:proofErr w:type="spellStart"/>
-            <w:proofErr w:type="gramEnd"/>
-            <w:r>
-              <w:t>Miglio</w:t>
-            </w:r>
-            <w:proofErr w:type="spellEnd"/>
-            <w:r>
-              <w:t xml:space="preserve">, A. and </w:t>
-            </w:r>
-            <w:proofErr w:type="spellStart"/>
-            <w:r>
-              <w:t>Brogaard</w:t>
-            </w:r>
-            <w:proofErr w:type="spellEnd"/>
-            <w:r>
-              <w:t xml:space="preserve">, K. and </w:t>
-            </w:r>
-            <w:proofErr w:type="spellStart"/>
-            <w:r>
-              <w:t>Stello</w:t>
-            </w:r>
-            <w:proofErr w:type="spellEnd"/>
-            <w:r>
-              <w:t xml:space="preserve">, D. and Chaplin, W. J. and </w:t>
-            </w:r>
-            <w:proofErr w:type="spellStart"/>
-            <w:r>
-              <w:t>D’Antona</w:t>
-            </w:r>
-            <w:proofErr w:type="spellEnd"/>
-            <w:r>
-              <w:t xml:space="preserve">, F. and </w:t>
-            </w:r>
-            <w:proofErr w:type="spellStart"/>
-            <w:r>
-              <w:t>Montalbán</w:t>
-            </w:r>
-            <w:proofErr w:type="spellEnd"/>
-            <w:r>
-              <w:t xml:space="preserve">, J. and </w:t>
-            </w:r>
-            <w:proofErr w:type="spellStart"/>
-            <w:r>
-              <w:t>Basu</w:t>
-            </w:r>
-            <w:proofErr w:type="spellEnd"/>
-            <w:r>
-              <w:t xml:space="preserve">, S. and </w:t>
-            </w:r>
-            <w:proofErr w:type="spellStart"/>
-            <w:r>
-              <w:t>Bressan</w:t>
-            </w:r>
-            <w:proofErr w:type="spellEnd"/>
-            <w:r>
-              <w:t xml:space="preserve">, A. and </w:t>
-            </w:r>
-            <w:proofErr w:type="spellStart"/>
-            <w:r>
-              <w:t>Grundahl</w:t>
-            </w:r>
-            <w:proofErr w:type="spellEnd"/>
-            <w:r>
-              <w:t xml:space="preserve">, F. and </w:t>
-            </w:r>
-            <w:proofErr w:type="spellStart"/>
-            <w:r>
-              <w:t>Pinsonneault</w:t>
-            </w:r>
-            <w:proofErr w:type="spellEnd"/>
-            <w:r>
-              <w:t>, M. et al.},</w:t>
-            </w:r>
-          </w:p>
-          <w:p>
-            <w:r>
-              <w:t xml:space="preserve"> year</w:t>
-            </w:r>
-            <w:proofErr w:type="gramStart"/>
-            <w:r>
-              <w:t>={</w:t>
-            </w:r>
-            <w:proofErr w:type="gramEnd"/>
-            <w:r>
-              <w:t>2011},</w:t>
-            </w:r>
-          </w:p>
-          <w:p>
-            <w:r>
-              <w:t xml:space="preserve"> pages</w:t>
-            </w:r>
-            <w:proofErr w:type="gramStart"/>
-            <w:r>
-              <w:t>={</w:t>
-            </w:r>
-            <w:proofErr w:type="gramEnd"/>
-            <w:r>
-              <w:t>2077-2088}}</w:t>
+              <w:t xml:space="preserve">  </w:t>
+            </w:r>
+            <w:proofErr w:type="spellStart"/>
+            <w:r>
+              <w:t>url</w:t>
+            </w:r>
+            <w:proofErr w:type="spellEnd"/>
+            <w:r>
+              <w:t xml:space="preserve"> = {http://neuralnetworksanddeeplearning.com/},</w:t>
+            </w:r>
+          </w:p>
+          <w:p>
+            <w:r>
+              <w:t xml:space="preserve">  year = 2018</w:t>
+            </w:r>
+          </w:p>
+          <w:p>
+            <w:r>
+              <w:t>}</w:t>
             </w:r>
           </w:p>
         </w:tc>
@@ -11960,58 +12938,141 @@
             </w:r>
             <w:proofErr w:type="gramEnd"/>
             <w:r>
-              <w:t>hendriks_2019,</w:t>
-            </w:r>
-          </w:p>
-          <w:p>
-            <w:r>
-              <w:t xml:space="preserve"> title</w:t>
-            </w:r>
-            <w:proofErr w:type="gramStart"/>
-            <w:r>
-              <w:t>={</w:t>
-            </w:r>
-            <w:proofErr w:type="gramEnd"/>
-            <w:r>
-              <w:t xml:space="preserve">Deep Learning Applied to the </w:t>
-            </w:r>
-            <w:proofErr w:type="spellStart"/>
-            <w:r>
-              <w:t>Asteroseismic</w:t>
-            </w:r>
-            <w:proofErr w:type="spellEnd"/>
+              <w:t>Bailer_Jones_2002,</w:t>
+            </w:r>
+          </w:p>
+          <w:p>
+            <w:r>
+              <w:t xml:space="preserve">       author = {</w:t>
+            </w:r>
+            <w:r>
+              <w:t>Bailer-Jones C. A. L., Gupta R., Singh H. P.</w:t>
+            </w:r>
+            <w:r>
+              <w:t>},</w:t>
+            </w:r>
+          </w:p>
+          <w:p>
+            <w:r>
+              <w:t xml:space="preserve">        title = "{An Introduction to Artificial Neural Networks}",</w:t>
+            </w:r>
+          </w:p>
+          <w:p>
+            <w:r>
+              <w:t xml:space="preserve">     keywords = {Astrophysics},</w:t>
+            </w:r>
+          </w:p>
+          <w:p>
+            <w:r>
+              <w:t xml:space="preserve">    </w:t>
+            </w:r>
+            <w:proofErr w:type="spellStart"/>
+            <w:r>
+              <w:t>booktitle</w:t>
+            </w:r>
+            <w:proofErr w:type="spellEnd"/>
+            <w:r>
+              <w:t xml:space="preserve"> = {Automated Data Analysis in Astronomy},</w:t>
+            </w:r>
+          </w:p>
+          <w:p>
+            <w:r>
+              <w:t xml:space="preserve">         year = 2002,</w:t>
+            </w:r>
+          </w:p>
+          <w:p>
+            <w:r>
+              <w:t xml:space="preserve">       editor = {{Gupta}, Ranjan and {Singh}, </w:t>
+            </w:r>
+            <w:proofErr w:type="spellStart"/>
+            <w:r>
+              <w:t>Harinder</w:t>
+            </w:r>
+            <w:proofErr w:type="spellEnd"/>
+            <w:r>
+              <w:t xml:space="preserve"> P. and {Bailer-Jones}, </w:t>
+            </w:r>
+            <w:proofErr w:type="spellStart"/>
+            <w:r>
+              <w:t>Coryn</w:t>
+            </w:r>
+            <w:proofErr w:type="spellEnd"/>
+            <w:r>
+              <w:t xml:space="preserve"> A.~L.},</w:t>
+            </w:r>
+          </w:p>
+          <w:p>
+            <w:r>
+              <w:t xml:space="preserve">        month = </w:t>
+            </w:r>
+            <w:proofErr w:type="spellStart"/>
+            <w:r>
+              <w:t>jan</w:t>
+            </w:r>
+            <w:proofErr w:type="spellEnd"/>
+            <w:r>
+              <w:t>,</w:t>
+            </w:r>
+          </w:p>
+          <w:p>
+            <w:r>
+              <w:t xml:space="preserve">        pages = {51},</w:t>
+            </w:r>
+          </w:p>
+          <w:p>
+            <w:proofErr w:type="spellStart"/>
+            <w:r>
+              <w:t>archivePrefix</w:t>
+            </w:r>
+            <w:proofErr w:type="spellEnd"/>
+            <w:r>
+              <w:t xml:space="preserve"> = {</w:t>
+            </w:r>
+            <w:proofErr w:type="spellStart"/>
+            <w:r>
+              <w:t>arXiv</w:t>
+            </w:r>
+            <w:proofErr w:type="spellEnd"/>
+            <w:r>
+              <w:t>},</w:t>
+            </w:r>
+          </w:p>
+          <w:p>
+            <w:r>
+              <w:t xml:space="preserve">       </w:t>
+            </w:r>
+            <w:proofErr w:type="spellStart"/>
+            <w:r>
+              <w:t>eprint</w:t>
+            </w:r>
+            <w:proofErr w:type="spellEnd"/>
+            <w:r>
+              <w:t xml:space="preserve"> = {</w:t>
+            </w:r>
+            <w:proofErr w:type="spellStart"/>
+            <w:r>
+              <w:t>astro-ph</w:t>
+            </w:r>
+            <w:proofErr w:type="spellEnd"/>
+            <w:r>
+              <w:t>/0102224},</w:t>
+            </w:r>
+          </w:p>
+          <w:p>
             <w:r>
               <w:t xml:space="preserve"> </w:t>
             </w:r>
             <w:proofErr w:type="spellStart"/>
             <w:r>
-              <w:t>Modeling</w:t>
-            </w:r>
-            <w:proofErr w:type="spellEnd"/>
-            <w:r>
-              <w:t xml:space="preserve"> of Stars with Coherent Oscillation Modes},</w:t>
-            </w:r>
-          </w:p>
-          <w:p>
-            <w:r>
-              <w:t xml:space="preserve"> volume</w:t>
-            </w:r>
-            <w:proofErr w:type="gramStart"/>
-            <w:r>
-              <w:t>={</w:t>
-            </w:r>
-            <w:proofErr w:type="gramEnd"/>
-            <w:r>
-              <w:t>131},</w:t>
-            </w:r>
-          </w:p>
-          <w:p>
-            <w:r>
-              <w:t xml:space="preserve"> DOI={10.1088/1538-3873/</w:t>
-            </w:r>
-            <w:proofErr w:type="spellStart"/>
-            <w:r>
-              <w:t>aaeeec</w:t>
+              <w:t>primaryClass</w:t>
+            </w:r>
+            <w:proofErr w:type="spellEnd"/>
+            <w:r>
+              <w:t xml:space="preserve"> = {</w:t>
+            </w:r>
+            <w:proofErr w:type="spellStart"/>
+            <w:r>
+              <w:t>astro-ph</w:t>
             </w:r>
             <w:proofErr w:type="spellEnd"/>
             <w:r>
@@ -12020,75 +13081,33 @@
           </w:p>
           <w:p>
             <w:r>
-              <w:t xml:space="preserve"> number</w:t>
-            </w:r>
-            <w:proofErr w:type="gramStart"/>
-            <w:r>
-              <w:t>={</w:t>
-            </w:r>
-            <w:proofErr w:type="gramEnd"/>
-            <w:r>
-              <w:t>1004},</w:t>
-            </w:r>
-          </w:p>
-          <w:p>
-            <w:r>
-              <w:t xml:space="preserve"> journal</w:t>
-            </w:r>
-            <w:proofErr w:type="gramStart"/>
-            <w:r>
-              <w:t>={</w:t>
-            </w:r>
-            <w:proofErr w:type="gramEnd"/>
-            <w:r>
-              <w:t>Publications of the Astronomical Society of the Pacific},</w:t>
-            </w:r>
-          </w:p>
-          <w:p>
-            <w:r>
-              <w:t xml:space="preserve"> author</w:t>
-            </w:r>
-            <w:proofErr w:type="gramStart"/>
-            <w:r>
-              <w:t>={</w:t>
-            </w:r>
-            <w:proofErr w:type="gramEnd"/>
-            <w:r>
-              <w:t xml:space="preserve">Hendriks, L. and </w:t>
-            </w:r>
-            <w:proofErr w:type="spellStart"/>
-            <w:r>
-              <w:t>Aerts</w:t>
-            </w:r>
-            <w:proofErr w:type="spellEnd"/>
-            <w:r>
-              <w:t>, C.},</w:t>
-            </w:r>
-          </w:p>
-          <w:p>
-            <w:r>
-              <w:t xml:space="preserve"> year</w:t>
-            </w:r>
-            <w:proofErr w:type="gramStart"/>
-            <w:r>
-              <w:t>={</w:t>
-            </w:r>
-            <w:proofErr w:type="gramEnd"/>
-            <w:r>
-              <w:t>2019},</w:t>
-            </w:r>
-          </w:p>
-          <w:p>
-            <w:r>
-              <w:t xml:space="preserve"> pages</w:t>
-            </w:r>
-            <w:proofErr w:type="gramStart"/>
-            <w:r>
-              <w:t>={</w:t>
-            </w:r>
-            <w:proofErr w:type="gramEnd"/>
-            <w:r>
-              <w:t>108001}}</w:t>
+              <w:t xml:space="preserve">       </w:t>
+            </w:r>
+            <w:proofErr w:type="spellStart"/>
+            <w:r>
+              <w:t>adsurl</w:t>
+            </w:r>
+            <w:proofErr w:type="spellEnd"/>
+            <w:r>
+              <w:t xml:space="preserve"> = {https://ui.adsabs.harvard.edu/abs/2002adaa.conf...51B},</w:t>
+            </w:r>
+          </w:p>
+          <w:p>
+            <w:r>
+              <w:t xml:space="preserve">      </w:t>
+            </w:r>
+            <w:proofErr w:type="spellStart"/>
+            <w:r>
+              <w:t>adsnote</w:t>
+            </w:r>
+            <w:proofErr w:type="spellEnd"/>
+            <w:r>
+              <w:t xml:space="preserve"> = {Provided by the SAO/NASA Astrophysics Data System}</w:t>
+            </w:r>
+          </w:p>
+          <w:p>
+            <w:r>
+              <w:t>}</w:t>
             </w:r>
           </w:p>
         </w:tc>
@@ -12104,147 +13123,155 @@
             </w:r>
             <w:proofErr w:type="gramStart"/>
             <w:r>
-              <w:t>article{</w:t>
-            </w:r>
-            <w:proofErr w:type="gramEnd"/>
-            <w:r>
-              <w:t>bellinger_2016,</w:t>
-            </w:r>
-          </w:p>
-          <w:p>
-            <w:r>
-              <w:t xml:space="preserve"> title</w:t>
-            </w:r>
-            <w:proofErr w:type="gramStart"/>
-            <w:r>
-              <w:t>={</w:t>
-            </w:r>
-            <w:proofErr w:type="gramEnd"/>
-            <w:r>
-              <w:t>FUNDAMENTAL PARAMETERS OF MAIN-SEQUENCE STARS IN AN INSTANT WITH MACHINE LEARNING},</w:t>
-            </w:r>
-          </w:p>
-          <w:p>
-            <w:r>
-              <w:t xml:space="preserve"> volume</w:t>
-            </w:r>
-            <w:proofErr w:type="gramStart"/>
-            <w:r>
-              <w:t>={</w:t>
-            </w:r>
-            <w:proofErr w:type="gramEnd"/>
-            <w:r>
-              <w:t>830},</w:t>
-            </w:r>
-          </w:p>
-          <w:p>
-            <w:r>
-              <w:t xml:space="preserve"> DOI={10.3847/0004-637x/830/1/31},</w:t>
-            </w:r>
-          </w:p>
-          <w:p>
-            <w:r>
-              <w:t xml:space="preserve"> number</w:t>
-            </w:r>
-            <w:proofErr w:type="gramStart"/>
-            <w:r>
-              <w:t>={</w:t>
-            </w:r>
-            <w:proofErr w:type="gramEnd"/>
-            <w:r>
-              <w:t>1},</w:t>
-            </w:r>
-          </w:p>
-          <w:p>
-            <w:r>
-              <w:t xml:space="preserve"> journal</w:t>
-            </w:r>
-            <w:proofErr w:type="gramStart"/>
-            <w:r>
-              <w:t>={</w:t>
-            </w:r>
-            <w:proofErr w:type="gramEnd"/>
-            <w:r>
-              <w:t>The Astrophysical Journal},</w:t>
-            </w:r>
-          </w:p>
-          <w:p>
-            <w:r>
-              <w:t xml:space="preserve"> author</w:t>
-            </w:r>
-            <w:proofErr w:type="gramStart"/>
-            <w:r>
-              <w:t>={</w:t>
-            </w:r>
-            <w:proofErr w:type="gramEnd"/>
-            <w:r>
-              <w:t xml:space="preserve">Bellinger, Earl P. and Angelou, George C. and </w:t>
-            </w:r>
-            <w:proofErr w:type="spellStart"/>
-            <w:r>
-              <w:t>Hekker</w:t>
-            </w:r>
-            <w:proofErr w:type="spellEnd"/>
-            <w:r>
-              <w:t xml:space="preserve">, Saskia and </w:t>
-            </w:r>
-            <w:proofErr w:type="spellStart"/>
-            <w:r>
-              <w:t>Basu</w:t>
-            </w:r>
-            <w:proofErr w:type="spellEnd"/>
-            <w:r>
-              <w:t xml:space="preserve">, </w:t>
-            </w:r>
-            <w:proofErr w:type="spellStart"/>
-            <w:r>
-              <w:t>Sarbani</w:t>
-            </w:r>
-            <w:proofErr w:type="spellEnd"/>
-            <w:r>
-              <w:t xml:space="preserve"> and Ball, </w:t>
-            </w:r>
-            <w:proofErr w:type="spellStart"/>
-            <w:r>
-              <w:t>Warrick</w:t>
-            </w:r>
-            <w:proofErr w:type="spellEnd"/>
-            <w:r>
-              <w:t xml:space="preserve"> H. and </w:t>
-            </w:r>
-            <w:proofErr w:type="spellStart"/>
-            <w:r>
-              <w:t>Guggenberger</w:t>
-            </w:r>
-            <w:proofErr w:type="spellEnd"/>
-            <w:r>
-              <w:t>, Elisabeth},</w:t>
-            </w:r>
-          </w:p>
-          <w:p>
-            <w:r>
-              <w:t xml:space="preserve"> year</w:t>
-            </w:r>
-            <w:proofErr w:type="gramStart"/>
-            <w:r>
-              <w:t>={</w:t>
-            </w:r>
-            <w:proofErr w:type="gramEnd"/>
-            <w:r>
-              <w:t>2016},</w:t>
-            </w:r>
-          </w:p>
-          <w:p>
-            <w:r>
-              <w:t xml:space="preserve"> pages</w:t>
-            </w:r>
-            <w:proofErr w:type="gramStart"/>
-            <w:r>
-              <w:t>={</w:t>
-            </w:r>
-            <w:proofErr w:type="gramEnd"/>
-            <w:r>
-              <w:t>31}}</w:t>
+              <w:t>ARTICLE{</w:t>
+            </w:r>
+            <w:proofErr w:type="spellStart"/>
+            <w:proofErr w:type="gramEnd"/>
+            <w:r>
+              <w:t>prevent_overfitting</w:t>
+            </w:r>
+            <w:proofErr w:type="spellEnd"/>
+            <w:r>
+              <w:t>,</w:t>
+            </w:r>
+          </w:p>
+          <w:p>
+            <w:r>
+              <w:t xml:space="preserve">       author = {{</w:t>
+            </w:r>
+            <w:proofErr w:type="spellStart"/>
+            <w:r>
+              <w:t>Ghojogh</w:t>
+            </w:r>
+            <w:proofErr w:type="spellEnd"/>
+            <w:r>
+              <w:t>}, Benyamin and {Crowley}, Mark},</w:t>
+            </w:r>
+          </w:p>
+          <w:p>
+            <w:r>
+              <w:t xml:space="preserve">        title = "{The Theory Behind Overfitting, Cross Validation, Regularization, Bagging, and Boosting: Tutorial}",</w:t>
+            </w:r>
+          </w:p>
+          <w:p>
+            <w:r>
+              <w:t xml:space="preserve">      journal = {</w:t>
+            </w:r>
+            <w:proofErr w:type="spellStart"/>
+            <w:r>
+              <w:t>arXiv</w:t>
+            </w:r>
+            <w:proofErr w:type="spellEnd"/>
+            <w:r>
+              <w:t xml:space="preserve"> e-prints},</w:t>
+            </w:r>
+          </w:p>
+          <w:p>
+            <w:r>
+              <w:t xml:space="preserve">     keywords = {Statistics - Machine Learning, Computer Science - Machine Learning},</w:t>
+            </w:r>
+          </w:p>
+          <w:p>
+            <w:r>
+              <w:t xml:space="preserve">         year = 2019,</w:t>
+            </w:r>
+          </w:p>
+          <w:p>
+            <w:r>
+              <w:t xml:space="preserve">        month = may,</w:t>
+            </w:r>
+          </w:p>
+          <w:p>
+            <w:r>
+              <w:t xml:space="preserve">          </w:t>
+            </w:r>
+            <w:proofErr w:type="spellStart"/>
+            <w:r>
+              <w:t>eid</w:t>
+            </w:r>
+            <w:proofErr w:type="spellEnd"/>
+            <w:r>
+              <w:t xml:space="preserve"> = {arXiv:1905.12787},</w:t>
+            </w:r>
+          </w:p>
+          <w:p>
+            <w:r>
+              <w:t xml:space="preserve">        pages = {arXiv:1905.12787},</w:t>
+            </w:r>
+          </w:p>
+          <w:p>
+            <w:proofErr w:type="spellStart"/>
+            <w:r>
+              <w:t>archivePrefix</w:t>
+            </w:r>
+            <w:proofErr w:type="spellEnd"/>
+            <w:r>
+              <w:t xml:space="preserve"> = {</w:t>
+            </w:r>
+            <w:proofErr w:type="spellStart"/>
+            <w:r>
+              <w:t>arXiv</w:t>
+            </w:r>
+            <w:proofErr w:type="spellEnd"/>
+            <w:r>
+              <w:t>},</w:t>
+            </w:r>
+          </w:p>
+          <w:p>
+            <w:r>
+              <w:t xml:space="preserve">       </w:t>
+            </w:r>
+            <w:proofErr w:type="spellStart"/>
+            <w:r>
+              <w:t>eprint</w:t>
+            </w:r>
+            <w:proofErr w:type="spellEnd"/>
+            <w:r>
+              <w:t xml:space="preserve"> = {1905.12787},</w:t>
+            </w:r>
+          </w:p>
+          <w:p>
+            <w:r>
+              <w:t xml:space="preserve"> </w:t>
+            </w:r>
+            <w:proofErr w:type="spellStart"/>
+            <w:r>
+              <w:t>primaryClass</w:t>
+            </w:r>
+            <w:proofErr w:type="spellEnd"/>
+            <w:r>
+              <w:t xml:space="preserve"> = {stat.ML},</w:t>
+            </w:r>
+          </w:p>
+          <w:p>
+            <w:r>
+              <w:t xml:space="preserve">       </w:t>
+            </w:r>
+            <w:proofErr w:type="spellStart"/>
+            <w:r>
+              <w:t>adsurl</w:t>
+            </w:r>
+            <w:proofErr w:type="spellEnd"/>
+            <w:r>
+              <w:t xml:space="preserve"> = {https://ui.adsabs.harvard.edu/abs/2019arXiv190512787G},</w:t>
+            </w:r>
+          </w:p>
+          <w:p>
+            <w:r>
+              <w:t xml:space="preserve">      </w:t>
+            </w:r>
+            <w:proofErr w:type="spellStart"/>
+            <w:r>
+              <w:t>adsnote</w:t>
+            </w:r>
+            <w:proofErr w:type="spellEnd"/>
+            <w:r>
+              <w:t xml:space="preserve"> = {Provided by the SAO/NASA Astrophysics Data System}</w:t>
+            </w:r>
+          </w:p>
+          <w:p>
+            <w:r>
+              <w:t>}</w:t>
             </w:r>
           </w:p>
         </w:tc>
@@ -12270,7 +13297,7 @@
             <w:proofErr w:type="spellStart"/>
             <w:proofErr w:type="gramEnd"/>
             <w:r>
-              <w:t>NNbook</w:t>
+              <w:t>keras</w:t>
             </w:r>
             <w:proofErr w:type="spellEnd"/>
             <w:r>
@@ -12279,12 +13306,54 @@
           </w:p>
           <w:p>
             <w:r>
-              <w:t xml:space="preserve">  added-at = {2019-01-15T22:46:49.000+0100},</w:t>
-            </w:r>
-          </w:p>
-          <w:p>
-            <w:r>
-              <w:t xml:space="preserve">  author = {Nielsen, Michael A.},</w:t>
+              <w:t xml:space="preserve">  title={</w:t>
+            </w:r>
+            <w:proofErr w:type="spellStart"/>
+            <w:r>
+              <w:t>Keras</w:t>
+            </w:r>
+            <w:proofErr w:type="spellEnd"/>
+            <w:r>
+              <w:t>},</w:t>
+            </w:r>
+          </w:p>
+          <w:p>
+            <w:r>
+              <w:t xml:space="preserve">  author</w:t>
+            </w:r>
+            <w:proofErr w:type="gramStart"/>
+            <w:r>
+              <w:t>={</w:t>
+            </w:r>
+            <w:proofErr w:type="spellStart"/>
+            <w:proofErr w:type="gramEnd"/>
+            <w:r>
+              <w:t>Chollet</w:t>
+            </w:r>
+            <w:proofErr w:type="spellEnd"/>
+            <w:r>
+              <w:t>, Fran\c{c}</w:t>
+            </w:r>
+            <w:proofErr w:type="spellStart"/>
+            <w:r>
+              <w:t>ois</w:t>
+            </w:r>
+            <w:proofErr w:type="spellEnd"/>
+            <w:r>
+              <w:t xml:space="preserve"> and others},</w:t>
+            </w:r>
+          </w:p>
+          <w:p>
+            <w:r>
+              <w:t xml:space="preserve">  year</w:t>
+            </w:r>
+            <w:proofErr w:type="gramStart"/>
+            <w:r>
+              <w:t>={</w:t>
+            </w:r>
+            <w:proofErr w:type="gramEnd"/>
+            <w:r>
+              <w:t>2015},</w:t>
             </w:r>
           </w:p>
           <w:p>
@@ -12293,75 +13362,11 @@
             </w:r>
             <w:proofErr w:type="spellStart"/>
             <w:r>
-              <w:t>biburl</w:t>
-            </w:r>
-            <w:proofErr w:type="spellEnd"/>
-            <w:r>
-              <w:t xml:space="preserve"> = {https://www.bibsonomy.org/bibtex/274383acee84241145ff4ffede9658206/slicside},</w:t>
-            </w:r>
-          </w:p>
-          <w:p>
-            <w:r>
-              <w:t xml:space="preserve">  </w:t>
-            </w:r>
-            <w:proofErr w:type="spellStart"/>
-            <w:r>
-              <w:t>interhash</w:t>
-            </w:r>
-            <w:proofErr w:type="spellEnd"/>
-            <w:r>
-              <w:t xml:space="preserve"> = {04d527cadd39f888fc3babcad3343362},</w:t>
-            </w:r>
-          </w:p>
-          <w:p>
-            <w:r>
-              <w:t xml:space="preserve">  </w:t>
-            </w:r>
-            <w:proofErr w:type="spellStart"/>
-            <w:r>
-              <w:t>intrahash</w:t>
-            </w:r>
-            <w:proofErr w:type="spellEnd"/>
-            <w:r>
-              <w:t xml:space="preserve"> = {74383acee84241145ff4ffede9658206},</w:t>
-            </w:r>
-          </w:p>
-          <w:p>
-            <w:r>
-              <w:t xml:space="preserve">  keywords = {ba-2018-hahnrico},</w:t>
-            </w:r>
-          </w:p>
-          <w:p>
-            <w:r>
-              <w:t xml:space="preserve">  publisher = {Determination Press},</w:t>
-            </w:r>
-          </w:p>
-          <w:p>
-            <w:r>
-              <w:t xml:space="preserve">  timestamp = {2019-01-15T22:46:49.000+0100},</w:t>
-            </w:r>
-          </w:p>
-          <w:p>
-            <w:r>
-              <w:t xml:space="preserve">  title = {Neural Networks and Deep Learning},</w:t>
-            </w:r>
-          </w:p>
-          <w:p>
-            <w:r>
-              <w:t xml:space="preserve">  type = {</w:t>
-            </w:r>
-            <w:proofErr w:type="spellStart"/>
-            <w:r>
-              <w:t>misc</w:t>
-            </w:r>
-            <w:proofErr w:type="spellEnd"/>
-            <w:r>
-              <w:t>},</w:t>
-            </w:r>
-          </w:p>
-          <w:p>
-            <w:r>
-              <w:t xml:space="preserve">  </w:t>
+              <w:t>howpublished</w:t>
+            </w:r>
+            <w:proofErr w:type="spellEnd"/>
+            <w:r>
+              <w:t>={\</w:t>
             </w:r>
             <w:proofErr w:type="spellStart"/>
             <w:r>
@@ -12369,12 +13374,7 @@
             </w:r>
             <w:proofErr w:type="spellEnd"/>
             <w:r>
-              <w:t xml:space="preserve"> = {http://neuralnetworksanddeeplearning.com/},</w:t>
-            </w:r>
-          </w:p>
-          <w:p>
-            <w:r>
-              <w:t xml:space="preserve">  year = 2018</w:t>
+              <w:t>{https://keras.io}},</w:t>
             </w:r>
           </w:p>
           <w:p>
@@ -12397,17 +13397,35 @@
             <w:r>
               <w:t>article{</w:t>
             </w:r>
-            <w:proofErr w:type="gramEnd"/>
-            <w:r>
-              <w:t>Bailer_Jones_2002,</w:t>
-            </w:r>
-          </w:p>
-          <w:p>
-            <w:r>
-              <w:t xml:space="preserve">       author = {</w:t>
-            </w:r>
-            <w:r>
-              <w:t>Bailer-Jones C. A. L., Gupta R., Singh H. P.</w:t>
+            <w:proofErr w:type="spellStart"/>
+            <w:proofErr w:type="gramEnd"/>
+            <w:r>
+              <w:t>Nadam</w:t>
+            </w:r>
+            <w:proofErr w:type="spellEnd"/>
+            <w:r>
+              <w:t>,</w:t>
+            </w:r>
+          </w:p>
+          <w:p>
+            <w:r>
+              <w:t xml:space="preserve"> title</w:t>
+            </w:r>
+            <w:proofErr w:type="gramStart"/>
+            <w:r>
+              <w:t>={</w:t>
+            </w:r>
+            <w:proofErr w:type="gramEnd"/>
+            <w:r>
+              <w:t xml:space="preserve">Incorporating </w:t>
+            </w:r>
+            <w:proofErr w:type="spellStart"/>
+            <w:r>
+              <w:t>Nesterov</w:t>
+            </w:r>
+            <w:proofErr w:type="spellEnd"/>
+            <w:r>
+              <w:t xml:space="preserve"> Momentum into Adam</w:t>
             </w:r>
             <w:r>
               <w:t>},</w:t>
@@ -12415,126 +13433,35 @@
           </w:p>
           <w:p>
             <w:r>
-              <w:t xml:space="preserve">        title = "{An Introduction to Artificial Neural Networks}",</w:t>
-            </w:r>
-          </w:p>
-          <w:p>
-            <w:r>
-              <w:t xml:space="preserve">     keywords = {Astrophysics},</w:t>
-            </w:r>
-          </w:p>
-          <w:p>
-            <w:r>
-              <w:t xml:space="preserve">    </w:t>
-            </w:r>
-            <w:proofErr w:type="spellStart"/>
-            <w:r>
-              <w:t>booktitle</w:t>
-            </w:r>
-            <w:proofErr w:type="spellEnd"/>
-            <w:r>
-              <w:t xml:space="preserve"> = {Automated Data Analysis in Astronomy},</w:t>
-            </w:r>
-          </w:p>
-          <w:p>
-            <w:r>
-              <w:t xml:space="preserve">         year = 2002,</w:t>
-            </w:r>
-          </w:p>
-          <w:p>
-            <w:r>
-              <w:lastRenderedPageBreak/>
-              <w:t xml:space="preserve">       editor = {{Gupta}, Ranjan and {Singh}, </w:t>
-            </w:r>
-            <w:proofErr w:type="spellStart"/>
-            <w:r>
-              <w:t>Harinder</w:t>
-            </w:r>
-            <w:proofErr w:type="spellEnd"/>
-            <w:r>
-              <w:t xml:space="preserve"> P. and {Bailer-Jones}, </w:t>
-            </w:r>
-            <w:proofErr w:type="spellStart"/>
-            <w:r>
-              <w:t>Coryn</w:t>
-            </w:r>
-            <w:proofErr w:type="spellEnd"/>
-            <w:r>
-              <w:t xml:space="preserve"> A.~L.},</w:t>
-            </w:r>
-          </w:p>
-          <w:p>
-            <w:r>
-              <w:t xml:space="preserve">        month = </w:t>
-            </w:r>
-            <w:proofErr w:type="spellStart"/>
-            <w:r>
-              <w:t>jan</w:t>
-            </w:r>
-            <w:proofErr w:type="spellEnd"/>
-            <w:r>
-              <w:t>,</w:t>
-            </w:r>
-          </w:p>
-          <w:p>
-            <w:r>
-              <w:t xml:space="preserve">        pages = {51},</w:t>
-            </w:r>
-          </w:p>
-          <w:p>
-            <w:proofErr w:type="spellStart"/>
-            <w:r>
-              <w:t>archivePrefix</w:t>
-            </w:r>
-            <w:proofErr w:type="spellEnd"/>
-            <w:r>
-              <w:t xml:space="preserve"> = {</w:t>
-            </w:r>
-            <w:proofErr w:type="spellStart"/>
-            <w:r>
-              <w:t>arXiv</w:t>
-            </w:r>
-            <w:proofErr w:type="spellEnd"/>
+              <w:t>conference</w:t>
+            </w:r>
+            <w:proofErr w:type="gramStart"/>
+            <w:r>
+              <w:t>={</w:t>
+            </w:r>
+            <w:proofErr w:type="gramEnd"/>
+            <w:r>
+              <w:t>ICLR Workshop</w:t>
+            </w:r>
             <w:r>
               <w:t>},</w:t>
             </w:r>
           </w:p>
           <w:p>
             <w:r>
-              <w:t xml:space="preserve">       </w:t>
-            </w:r>
-            <w:proofErr w:type="spellStart"/>
-            <w:r>
-              <w:t>eprint</w:t>
-            </w:r>
-            <w:proofErr w:type="spellEnd"/>
-            <w:r>
-              <w:t xml:space="preserve"> = {</w:t>
-            </w:r>
-            <w:proofErr w:type="spellStart"/>
-            <w:r>
-              <w:t>astro-ph</w:t>
-            </w:r>
-            <w:proofErr w:type="spellEnd"/>
-            <w:r>
-              <w:t>/0102224},</w:t>
-            </w:r>
-          </w:p>
-          <w:p>
-            <w:r>
-              <w:t xml:space="preserve"> </w:t>
-            </w:r>
-            <w:proofErr w:type="spellStart"/>
-            <w:r>
-              <w:t>primaryClass</w:t>
-            </w:r>
-            <w:proofErr w:type="spellEnd"/>
-            <w:r>
-              <w:t xml:space="preserve"> = {</w:t>
-            </w:r>
-            <w:proofErr w:type="spellStart"/>
-            <w:r>
-              <w:t>astro-ph</w:t>
+              <w:t xml:space="preserve"> author</w:t>
+            </w:r>
+            <w:proofErr w:type="gramStart"/>
+            <w:r>
+              <w:t>={</w:t>
+            </w:r>
+            <w:proofErr w:type="gramEnd"/>
+            <w:r>
+              <w:t xml:space="preserve">Timothy </w:t>
+            </w:r>
+            <w:proofErr w:type="spellStart"/>
+            <w:r>
+              <w:t>Dozat</w:t>
             </w:r>
             <w:proofErr w:type="spellEnd"/>
             <w:r>
@@ -12543,28 +13470,18 @@
           </w:p>
           <w:p>
             <w:r>
-              <w:t xml:space="preserve">       </w:t>
-            </w:r>
-            <w:proofErr w:type="spellStart"/>
-            <w:r>
-              <w:t>adsurl</w:t>
-            </w:r>
-            <w:proofErr w:type="spellEnd"/>
-            <w:r>
-              <w:t xml:space="preserve"> = {https://ui.adsabs.harvard.edu/abs/2002adaa.conf...51B},</w:t>
-            </w:r>
-          </w:p>
-          <w:p>
-            <w:r>
-              <w:t xml:space="preserve">      </w:t>
-            </w:r>
-            <w:proofErr w:type="spellStart"/>
-            <w:r>
-              <w:t>adsnote</w:t>
-            </w:r>
-            <w:proofErr w:type="spellEnd"/>
-            <w:r>
-              <w:t xml:space="preserve"> = {Provided by the SAO/NASA Astrophysics Data System}</w:t>
+              <w:t xml:space="preserve"> year</w:t>
+            </w:r>
+            <w:proofErr w:type="gramStart"/>
+            <w:r>
+              <w:t>={</w:t>
+            </w:r>
+            <w:proofErr w:type="gramEnd"/>
+            <w:r>
+              <w:t>2016</w:t>
+            </w:r>
+            <w:r>
+              <w:t>},</w:t>
             </w:r>
           </w:p>
           <w:p>
@@ -12581,6 +13498,98 @@
           </w:tcPr>
           <w:p>
             <w:r>
+              <w:t>@</w:t>
+            </w:r>
+            <w:proofErr w:type="gramStart"/>
+            <w:r>
+              <w:t>article{</w:t>
+            </w:r>
+            <w:proofErr w:type="gramEnd"/>
+            <w:r>
+              <w:t>Nadam2,</w:t>
+            </w:r>
+          </w:p>
+          <w:p>
+            <w:r>
+              <w:t xml:space="preserve"> title</w:t>
+            </w:r>
+            <w:proofErr w:type="gramStart"/>
+            <w:r>
+              <w:t>={</w:t>
+            </w:r>
+            <w:proofErr w:type="gramEnd"/>
+            <w:r>
+              <w:t>On the importance of initialization and momentum in deep learning</w:t>
+            </w:r>
+            <w:r>
+              <w:t>},</w:t>
+            </w:r>
+          </w:p>
+          <w:p>
+            <w:r>
+              <w:lastRenderedPageBreak/>
+              <w:t>conference</w:t>
+            </w:r>
+            <w:proofErr w:type="gramStart"/>
+            <w:r>
+              <w:t>={</w:t>
+            </w:r>
+            <w:proofErr w:type="gramEnd"/>
+            <w:r>
+              <w:t>In Proceedings of the 30th International Conference on Machine Learning (ICML-13)},</w:t>
+            </w:r>
+          </w:p>
+          <w:p>
+            <w:r>
+              <w:t xml:space="preserve"> author</w:t>
+            </w:r>
+            <w:proofErr w:type="gramStart"/>
+            <w:r>
+              <w:t>={</w:t>
+            </w:r>
+            <w:proofErr w:type="gramEnd"/>
+            <w:r>
+              <w:t xml:space="preserve">I. </w:t>
+            </w:r>
+            <w:proofErr w:type="spellStart"/>
+            <w:r>
+              <w:t>Sutskever</w:t>
+            </w:r>
+            <w:proofErr w:type="spellEnd"/>
+            <w:r>
+              <w:t>, J. Martens, G. Dahl, G. Hinton</w:t>
+            </w:r>
+            <w:r>
+              <w:t>},</w:t>
+            </w:r>
+          </w:p>
+          <w:p>
+            <w:r>
+              <w:t xml:space="preserve"> year</w:t>
+            </w:r>
+            <w:proofErr w:type="gramStart"/>
+            <w:r>
+              <w:t>={</w:t>
+            </w:r>
+            <w:proofErr w:type="gramEnd"/>
+            <w:r>
+              <w:t>2013},</w:t>
+            </w:r>
+          </w:p>
+          <w:p>
+            <w:r>
+              <w:t>}</w:t>
+            </w:r>
+          </w:p>
+        </w:tc>
+      </w:tr>
+      <w:tr>
+        <w:tc>
+          <w:tcPr>
+            <w:tcW w:w="9016" w:type="dxa"/>
+          </w:tcPr>
+          <w:p>
+            <w:r>
               <w:lastRenderedPageBreak/>
               <w:t>@</w:t>
             </w:r>
@@ -12591,7 +13600,7 @@
             <w:proofErr w:type="spellStart"/>
             <w:proofErr w:type="gramEnd"/>
             <w:r>
-              <w:t>prevent_overfitting</w:t>
+              <w:t>lrbatch</w:t>
             </w:r>
             <w:proofErr w:type="spellEnd"/>
             <w:r>
@@ -12600,20 +13609,25 @@
           </w:p>
           <w:p>
             <w:r>
-              <w:t xml:space="preserve">       author = {{</w:t>
-            </w:r>
-            <w:proofErr w:type="spellStart"/>
-            <w:r>
-              <w:t>Ghojogh</w:t>
-            </w:r>
-            <w:proofErr w:type="spellEnd"/>
-            <w:r>
-              <w:t>}, Benyamin and {Crowley}, Mark},</w:t>
-            </w:r>
-          </w:p>
-          <w:p>
-            <w:r>
-              <w:t xml:space="preserve">        title = "{The Theory Behind Overfitting, Cross Validation, Regularization, Bagging, and Boosting: Tutorial}",</w:t>
+              <w:t xml:space="preserve">       author = {{Smith}, Samuel L. and {</w:t>
+            </w:r>
+            <w:proofErr w:type="spellStart"/>
+            <w:r>
+              <w:t>Kindermans</w:t>
+            </w:r>
+            <w:proofErr w:type="spellEnd"/>
+            <w:r>
+              <w:t>}, Pieter-Jan and {Ying}, Chris and</w:t>
+            </w:r>
+          </w:p>
+          <w:p>
+            <w:r>
+              <w:t xml:space="preserve">         {Le}, Quoc V.},</w:t>
+            </w:r>
+          </w:p>
+          <w:p>
+            <w:r>
+              <w:t xml:space="preserve">        title = "{Don't Decay the Learning Rate, Increase the Batch Size}",</w:t>
             </w:r>
           </w:p>
           <w:p>
@@ -12631,17 +13645,25 @@
           </w:p>
           <w:p>
             <w:r>
-              <w:t xml:space="preserve">     keywords = {Statistics - Machine Learning, Computer Science - Machine Learning},</w:t>
-            </w:r>
-          </w:p>
-          <w:p>
-            <w:r>
-              <w:t xml:space="preserve">         year = 2019,</w:t>
-            </w:r>
-          </w:p>
-          <w:p>
-            <w:r>
-              <w:t xml:space="preserve">        month = may,</w:t>
+              <w:t xml:space="preserve">     keywords = {Computer Science - Machine Learning, Computer Science - Computer Vision and Pattern Recognition, Computer Science - Distributed, Parallel, and Cluster Computing, Statistics - Machine Learning},</w:t>
+            </w:r>
+          </w:p>
+          <w:p>
+            <w:r>
+              <w:t xml:space="preserve">         year = 2017,</w:t>
+            </w:r>
+          </w:p>
+          <w:p>
+            <w:r>
+              <w:t xml:space="preserve">        month = </w:t>
+            </w:r>
+            <w:proofErr w:type="spellStart"/>
+            <w:r>
+              <w:t>nov</w:t>
+            </w:r>
+            <w:proofErr w:type="spellEnd"/>
+            <w:r>
+              <w:t>,</w:t>
             </w:r>
           </w:p>
           <w:p>
@@ -12654,12 +13676,12 @@
             </w:r>
             <w:proofErr w:type="spellEnd"/>
             <w:r>
-              <w:t xml:space="preserve"> = {arXiv:1905.12787},</w:t>
-            </w:r>
-          </w:p>
-          <w:p>
-            <w:r>
-              <w:t xml:space="preserve">        pages = {arXiv:1905.12787},</w:t>
+              <w:t xml:space="preserve"> = {arXiv:1711.00489},</w:t>
+            </w:r>
+          </w:p>
+          <w:p>
+            <w:r>
+              <w:t xml:space="preserve">        pages = {arXiv:1711.00489},</w:t>
             </w:r>
           </w:p>
           <w:p>
@@ -12690,7 +13712,7 @@
             </w:r>
             <w:proofErr w:type="spellEnd"/>
             <w:r>
-              <w:t xml:space="preserve"> = {1905.12787},</w:t>
+              <w:t xml:space="preserve"> = {1711.00489},</w:t>
             </w:r>
           </w:p>
           <w:p>
@@ -12703,7 +13725,17 @@
             </w:r>
             <w:proofErr w:type="spellEnd"/>
             <w:r>
-              <w:t xml:space="preserve"> = {stat.ML},</w:t>
+              <w:t xml:space="preserve"> = {</w:t>
+            </w:r>
+            <w:proofErr w:type="spellStart"/>
+            <w:proofErr w:type="gramStart"/>
+            <w:r>
+              <w:t>cs.LG</w:t>
+            </w:r>
+            <w:proofErr w:type="spellEnd"/>
+            <w:proofErr w:type="gramEnd"/>
+            <w:r>
+              <w:t>},</w:t>
             </w:r>
           </w:p>
           <w:p>
@@ -12716,7 +13748,7 @@
             </w:r>
             <w:proofErr w:type="spellEnd"/>
             <w:r>
-              <w:t xml:space="preserve"> = {https://ui.adsabs.harvard.edu/abs/2019arXiv190512787G},</w:t>
+              <w:t xml:space="preserve"> = {https://ui.adsabs.harvard.edu/abs/2017arXiv171100489S},</w:t>
             </w:r>
           </w:p>
           <w:p>
@@ -12737,14 +13769,6 @@
               <w:t>}</w:t>
             </w:r>
           </w:p>
-        </w:tc>
-      </w:tr>
-      <w:tr>
-        <w:tc>
-          <w:tcPr>
-            <w:tcW w:w="9016" w:type="dxa"/>
-          </w:tcPr>
-          <w:p/>
         </w:tc>
       </w:tr>
       <w:tr>
@@ -13037,7 +14061,6 @@
     <w:p/>
     <w:p>
       <w:r>
-        <w:lastRenderedPageBreak/>
         <w:t>CONCERNS:</w:t>
       </w:r>
       <w:r>
@@ -13045,7 +14068,11 @@
         <w:t>- introduction doesn’t discuss papers but more references methods that those papers use</w:t>
       </w:r>
       <w:r>
-        <w:t xml:space="preserve"> SEE NEURAL NETWORK SECTION FOR ALTERNATE METHOD OF WRITING ABOUT PAPERS</w:t>
+        <w:t xml:space="preserve"> SEE </w:t>
+      </w:r>
+      <w:r>
+        <w:lastRenderedPageBreak/>
+        <w:t>NEURAL NETWORK SECTION FOR ALTERNATE METHOD OF WRITING ABOUT PAPERS</w:t>
       </w:r>
       <w:r>
         <w:br/>
@@ -13083,6 +14110,15 @@
         <w:br/>
         <w:t>- consider writing neural networks as NN</w:t>
       </w:r>
+      <w:r>
+        <w:br/>
+        <w:t xml:space="preserve">- </w:t>
+      </w:r>
+      <w:proofErr w:type="spellStart"/>
+      <w:r>
+        <w:t>Cybenko</w:t>
+      </w:r>
+      <w:proofErr w:type="spellEnd"/>
       <w:r>
         <w:br/>
         <w:t xml:space="preserve">- </w:t>

</xml_diff>